<commit_message>
Dokumentacja - opisujemy moduły
</commit_message>
<xml_diff>
--- a/dokumentacja/Dokumentacja.docx
+++ b/dokumentacja/Dokumentacja.docx
@@ -773,7 +773,32 @@
         <w:rPr>
           <w:sz w:val="24"/>
         </w:rPr>
-        <w:t xml:space="preserve">Celem projektu było zaprogramowanie w języku VHDL sprzętowej implementacji sterownika USB standardzie 1.1, za pomocą którego można przesyłać dane. W tym celu otrzymaliśmy możliwość korzystania z komputera z zainstalowanym oprogramowanie ISE </w:t>
+        <w:t>Celem projektu było zaprogramowanie w języku VHDL sprzętowej implementacji sterownika USB standardzie 1.1</w:t>
+      </w:r>
+      <w:r>
+        <w:rPr>
+          <w:sz w:val="24"/>
+        </w:rPr>
+        <w:t xml:space="preserve"> </w:t>
+      </w:r>
+      <w:proofErr w:type="spellStart"/>
+      <w:r>
+        <w:t>Full</w:t>
+      </w:r>
+      <w:proofErr w:type="spellEnd"/>
+      <w:r>
+        <w:t xml:space="preserve"> </w:t>
+      </w:r>
+      <w:proofErr w:type="spellStart"/>
+      <w:r>
+        <w:t>Speed</w:t>
+      </w:r>
+      <w:proofErr w:type="spellEnd"/>
+      <w:r>
+        <w:rPr>
+          <w:sz w:val="24"/>
+        </w:rPr>
+        <w:t xml:space="preserve">, za pomocą którego można przesyłać dane. W tym celu otrzymaliśmy możliwość korzystania z komputera z zainstalowanym oprogramowanie ISE </w:t>
       </w:r>
       <w:proofErr w:type="spellStart"/>
       <w:r>
@@ -817,7 +842,19 @@
         <w:rPr>
           <w:sz w:val="24"/>
         </w:rPr>
-        <w:t>Z uwagi na małą ilość godzin przeznaczoną na dany projekt skoncentrowano się głównie na odbieraniu danych z interfejsu. W tym celu należało zapoznać się ze sposobem elektrycznej reprezentacji danych w łączu oraz sposobem dekodowania i interpretowania otrzymanych danych. Większość danych pochodzi ze specyfikacji USB 1.1 [1].</w:t>
+        <w:t xml:space="preserve">Z uwagi na małą ilość godzin przeznaczoną na dany projekt </w:t>
+      </w:r>
+      <w:r>
+        <w:rPr>
+          <w:sz w:val="24"/>
+        </w:rPr>
+        <w:t>skoncentrował się</w:t>
+      </w:r>
+      <w:r>
+        <w:rPr>
+          <w:sz w:val="24"/>
+        </w:rPr>
+        <w:t xml:space="preserve"> na odbieraniu danych z interfejsu. W tym celu należało zapoznać się ze sposobem elektrycznej reprezentacji danych w łączu oraz sposobem dekodowania i interpretowania otrzymanych danych. Większość danych pochodzi ze specyfikacji USB 1.1 [1].</w:t>
       </w:r>
     </w:p>
     <w:p>
@@ -841,15 +878,299 @@
       <w:bookmarkEnd w:id="2"/>
     </w:p>
     <w:p>
-      <w:r>
+      <w:pPr>
+        <w:ind w:firstLine="284"/>
+      </w:pPr>
+      <w:r>
+        <w:t xml:space="preserve">Projekt składał się z głównego schematu </w:t>
+      </w:r>
+      <w:proofErr w:type="spellStart"/>
+      <w:r>
+        <w:rPr>
+          <w:b/>
+        </w:rPr>
+        <w:t>top_lvl</w:t>
+      </w:r>
+      <w:proofErr w:type="spellEnd"/>
+      <w:r>
+        <w:rPr>
+          <w:b/>
+        </w:rPr>
+        <w:t xml:space="preserve"> </w:t>
+      </w:r>
+      <w:r>
+        <w:t>zawierającego moduły napisane w języku VHDL (Rysunek 1). Moduły znajdujące się na Rysunku 1 to:</w:t>
+      </w:r>
+    </w:p>
+    <w:p>
+      <w:pPr>
+        <w:pStyle w:val="Akapitzlist"/>
+        <w:numPr>
+          <w:ilvl w:val="0"/>
+          <w:numId w:val="2"/>
+        </w:numPr>
+      </w:pPr>
+      <w:proofErr w:type="spellStart"/>
+      <w:r>
+        <w:rPr>
+          <w:b/>
+        </w:rPr>
+        <w:t>DCM_SP</w:t>
+      </w:r>
+      <w:proofErr w:type="spellEnd"/>
+      <w:r>
+        <w:t xml:space="preserve"> – Digital </w:t>
+      </w:r>
+      <w:proofErr w:type="spellStart"/>
+      <w:r>
+        <w:t>Clock</w:t>
+      </w:r>
+      <w:proofErr w:type="spellEnd"/>
+      <w:r>
+        <w:t xml:space="preserve"> Manager, odpowiadający za zmianę częstotliwości układu z 50Mhz na częstotliwość 60 </w:t>
+      </w:r>
+      <w:proofErr w:type="spellStart"/>
+      <w:r>
+        <w:t>Mhz</w:t>
+      </w:r>
+      <w:proofErr w:type="spellEnd"/>
+      <w:r>
+        <w:t xml:space="preserve">, czyli dokładnie 5 razy większą niż częstotliwość działania transmisji USB 1.1 </w:t>
+      </w:r>
+      <w:proofErr w:type="spellStart"/>
+      <w:r>
+        <w:t>Full</w:t>
+      </w:r>
+      <w:proofErr w:type="spellEnd"/>
+      <w:r>
+        <w:t xml:space="preserve"> </w:t>
+      </w:r>
+      <w:proofErr w:type="spellStart"/>
+      <w:r>
+        <w:t>Speed</w:t>
+      </w:r>
+      <w:proofErr w:type="spellEnd"/>
+      <w:r>
+        <w:t>. Moduł układu Spartan 3E.</w:t>
+      </w:r>
+    </w:p>
+    <w:p>
+      <w:pPr>
+        <w:pStyle w:val="Akapitzlist"/>
+        <w:numPr>
+          <w:ilvl w:val="0"/>
+          <w:numId w:val="2"/>
+        </w:numPr>
+      </w:pPr>
+      <w:proofErr w:type="spellStart"/>
+      <w:r>
+        <w:rPr>
+          <w:b/>
+        </w:rPr>
+        <w:t>usb_rx</w:t>
+      </w:r>
+      <w:proofErr w:type="spellEnd"/>
+      <w:r>
+        <w:t xml:space="preserve"> – moduł odczytujący bajty i sekwencje końca / startu pakietu. Moduł został wykonany w całości przez grupę projektową.</w:t>
+      </w:r>
+    </w:p>
+    <w:p>
+      <w:pPr>
+        <w:pStyle w:val="Akapitzlist"/>
+        <w:numPr>
+          <w:ilvl w:val="0"/>
+          <w:numId w:val="2"/>
+        </w:numPr>
+      </w:pPr>
+      <w:proofErr w:type="spellStart"/>
+      <w:r>
+        <w:rPr>
+          <w:b/>
+        </w:rPr>
+        <w:t>sof_filter</w:t>
+      </w:r>
+      <w:proofErr w:type="spellEnd"/>
+      <w:r>
+        <w:t xml:space="preserve"> </w:t>
+      </w:r>
+      <w:r>
+        <w:t>–</w:t>
+      </w:r>
+      <w:r>
+        <w:t xml:space="preserve"> </w:t>
+      </w:r>
+      <w:r>
+        <w:t xml:space="preserve">moduł filtrujący ramki SOF (Start of </w:t>
+      </w:r>
+      <w:proofErr w:type="spellStart"/>
+      <w:r>
+        <w:t>Header</w:t>
+      </w:r>
+      <w:proofErr w:type="spellEnd"/>
+      <w:r>
+        <w:t>), wysyłane co 1 ms przez kontroler. Moduł wykonany prze grupę projektową.</w:t>
+      </w:r>
+    </w:p>
+    <w:p>
+      <w:pPr>
+        <w:pStyle w:val="Akapitzlist"/>
+        <w:numPr>
+          <w:ilvl w:val="0"/>
+          <w:numId w:val="2"/>
+        </w:numPr>
+      </w:pPr>
+      <w:proofErr w:type="spellStart"/>
+      <w:r>
+        <w:rPr>
+          <w:b/>
+        </w:rPr>
+        <w:t>newline_fsm</w:t>
+      </w:r>
+      <w:proofErr w:type="spellEnd"/>
+      <w:r>
+        <w:t xml:space="preserve"> – moduł wspomagający układ wyświetlający. Jego zadaniem było wykryć koniec pakietu i ustawić kursor w następnej linii. Moduł wykonany prze grupę projektową.</w:t>
+      </w:r>
+    </w:p>
+    <w:p>
+      <w:pPr>
+        <w:pStyle w:val="Akapitzlist"/>
+        <w:numPr>
+          <w:ilvl w:val="0"/>
+          <w:numId w:val="2"/>
+        </w:numPr>
+      </w:pPr>
+      <w:proofErr w:type="spellStart"/>
+      <w:r>
+        <w:rPr>
+          <w:b/>
+        </w:rPr>
+        <w:t>FSM_SendByte</w:t>
+      </w:r>
+      <w:proofErr w:type="spellEnd"/>
+      <w:r>
+        <w:t xml:space="preserve"> – moduł przetwarzający bajty na ich reprezentację szesnastkową na ekranie. Moduł wykonany przez dr inż. Jarosława Sugiera.</w:t>
+      </w:r>
+    </w:p>
+    <w:p>
+      <w:pPr>
+        <w:pStyle w:val="Akapitzlist"/>
+        <w:numPr>
+          <w:ilvl w:val="0"/>
+          <w:numId w:val="2"/>
+        </w:numPr>
+      </w:pPr>
+      <w:r>
+        <w:rPr>
+          <w:b/>
+        </w:rPr>
+        <w:t>VGAtxt48x20</w:t>
+      </w:r>
+      <w:r>
+        <w:t xml:space="preserve"> – sterownik ekranu podłączonego do układu FPGA. Umożliwiał on wypisywanie 48 znaków w 20 liniach na ekranie oraz przewijanie tekstu. Moduł wykonany przez dr inż. Jarosława Sugiera.</w:t>
+      </w:r>
+    </w:p>
+    <w:p>
+      <w:pPr>
+        <w:rPr>
+          <w:b/>
+        </w:rPr>
+      </w:pPr>
+    </w:p>
+    <w:p>
+      <w:pPr>
+        <w:ind w:firstLine="284"/>
+      </w:pPr>
+      <w:r>
+        <w:t xml:space="preserve">Układ nie posiada układu </w:t>
+      </w:r>
+      <w:proofErr w:type="spellStart"/>
+      <w:r>
+        <w:rPr>
+          <w:b/>
+        </w:rPr>
+        <w:t>usb_tx</w:t>
+      </w:r>
+      <w:proofErr w:type="spellEnd"/>
+      <w:r>
+        <w:t>, który odpowiada za transmisję danych do kontrolera, z uwagi na wspomnianą małą ilość czasu, jednak jego zalążki można znaleźć w plikach projektu.</w:t>
+      </w:r>
+    </w:p>
+    <w:p/>
+    <w:p>
+      <w:pPr>
         <w:rPr>
           <w:noProof/>
           <w:lang w:eastAsia="pl-PL"/>
         </w:rPr>
+      </w:pPr>
+      <w:r>
+        <w:rPr>
+          <w:noProof/>
+          <w:lang w:eastAsia="pl-PL"/>
+        </w:rPr>
+        <w:br w:type="page"/>
+      </w:r>
+    </w:p>
+    <w:p>
+      <w:pPr>
+        <w:jc w:val="center"/>
+      </w:pPr>
+      <w:r>
+        <w:rPr>
+          <w:noProof/>
+        </w:rPr>
+        <w:lastRenderedPageBreak/>
+        <w:pict>
+          <v:shapetype id="_x0000_t202" coordsize="21600,21600" o:spt="202" path="m,l,21600r21600,l21600,xe">
+            <v:stroke joinstyle="miter"/>
+            <v:path gradientshapeok="t" o:connecttype="rect"/>
+          </v:shapetype>
+          <v:shape id="_x0000_s1027" type="#_x0000_t202" style="position:absolute;left:0;text-align:left;margin-left:344.25pt;margin-top:40.7pt;width:75.2pt;height:620.95pt;z-index:251660288;mso-width-relative:margin;mso-height-relative:margin" filled="f" stroked="f">
+            <v:textbox style="layout-flow:vertical;mso-layout-flow-alt:bottom-to-top;mso-next-textbox:#_x0000_s1027">
+              <w:txbxContent>
+                <w:p>
+                  <w:pPr>
+                    <w:jc w:val="center"/>
+                  </w:pPr>
+                  <w:r>
+                    <w:t xml:space="preserve">Rysunek 1. Schemat układu odbierającego pakiety z interfejsu USB 1.1 </w:t>
+                  </w:r>
+                  <w:proofErr w:type="spellStart"/>
+                  <w:r>
+                    <w:t>Full</w:t>
+                  </w:r>
+                  <w:proofErr w:type="spellEnd"/>
+                  <w:r>
+                    <w:t xml:space="preserve"> </w:t>
+                  </w:r>
+                  <w:proofErr w:type="spellStart"/>
+                  <w:r>
+                    <w:t>Speed</w:t>
+                  </w:r>
+                  <w:proofErr w:type="spellEnd"/>
+                </w:p>
+              </w:txbxContent>
+            </v:textbox>
+          </v:shape>
+        </w:pict>
+      </w:r>
+      <w:r>
+        <w:rPr>
+          <w:noProof/>
+          <w:lang w:eastAsia="pl-PL"/>
+        </w:rPr>
         <w:drawing>
-          <wp:inline distT="0" distB="0" distL="0" distR="0">
-            <wp:extent cx="5760720" cy="3237717"/>
-            <wp:effectExtent l="19050" t="0" r="0" b="0"/>
+          <wp:anchor distT="0" distB="0" distL="114300" distR="114300" simplePos="0" relativeHeight="251658240" behindDoc="0" locked="0" layoutInCell="1" allowOverlap="1">
+            <wp:simplePos x="0" y="0"/>
+            <wp:positionH relativeFrom="margin">
+              <wp:align>center</wp:align>
+            </wp:positionH>
+            <wp:positionV relativeFrom="margin">
+              <wp:align>center</wp:align>
+            </wp:positionV>
+            <wp:extent cx="7882255" cy="2802255"/>
+            <wp:effectExtent l="0" t="2533650" r="0" b="2512695"/>
+            <wp:wrapSquare wrapText="bothSides"/>
             <wp:docPr id="1" name="Obraz 1"/>
             <wp:cNvGraphicFramePr>
               <a:graphicFrameLocks xmlns:a="http://schemas.openxmlformats.org/drawingml/2006/main" noChangeAspect="1"/>
@@ -864,8 +1185,114 @@
                     </pic:cNvPicPr>
                   </pic:nvPicPr>
                   <pic:blipFill>
-                    <a:blip r:embed="rId6" cstate="print"/>
-                    <a:srcRect/>
+                    <a:blip r:embed="rId8" cstate="print"/>
+                    <a:srcRect l="8849" t="20944" r="2203" b="22877"/>
+                    <a:stretch>
+                      <a:fillRect/>
+                    </a:stretch>
+                  </pic:blipFill>
+                  <pic:spPr bwMode="auto">
+                    <a:xfrm rot="16200000">
+                      <a:off x="0" y="0"/>
+                      <a:ext cx="7882255" cy="2802255"/>
+                    </a:xfrm>
+                    <a:prstGeom prst="rect">
+                      <a:avLst/>
+                    </a:prstGeom>
+                    <a:noFill/>
+                    <a:ln w="9525">
+                      <a:noFill/>
+                      <a:miter lim="800000"/>
+                      <a:headEnd/>
+                      <a:tailEnd/>
+                    </a:ln>
+                  </pic:spPr>
+                </pic:pic>
+              </a:graphicData>
+            </a:graphic>
+          </wp:anchor>
+        </w:drawing>
+      </w:r>
+    </w:p>
+    <w:p>
+      <w:pPr>
+        <w:rPr>
+          <w:noProof/>
+          <w:lang w:eastAsia="pl-PL"/>
+        </w:rPr>
+      </w:pPr>
+      <w:r>
+        <w:rPr>
+          <w:noProof/>
+          <w:lang w:eastAsia="pl-PL"/>
+        </w:rPr>
+        <w:br w:type="page"/>
+      </w:r>
+    </w:p>
+    <w:p>
+      <w:pPr>
+        <w:rPr>
+          <w:b/>
+          <w:sz w:val="32"/>
+        </w:rPr>
+      </w:pPr>
+      <w:r>
+        <w:rPr>
+          <w:b/>
+          <w:sz w:val="32"/>
+        </w:rPr>
+        <w:lastRenderedPageBreak/>
+        <w:t>Opisy modułów</w:t>
+      </w:r>
+    </w:p>
+    <w:p>
+      <w:r>
+        <w:t>Poniżej zostały opisane moduły wykonane przez grupę:</w:t>
+      </w:r>
+    </w:p>
+    <w:p>
+      <w:pPr>
+        <w:pStyle w:val="Akapitzlist"/>
+        <w:numPr>
+          <w:ilvl w:val="0"/>
+          <w:numId w:val="3"/>
+        </w:numPr>
+      </w:pPr>
+      <w:proofErr w:type="spellStart"/>
+      <w:r>
+        <w:t>usb_rx</w:t>
+      </w:r>
+      <w:proofErr w:type="spellEnd"/>
+    </w:p>
+    <w:p>
+      <w:pPr>
+        <w:jc w:val="center"/>
+      </w:pPr>
+      <w:r>
+        <w:rPr>
+          <w:noProof/>
+          <w:lang w:eastAsia="pl-PL"/>
+        </w:rPr>
+        <w:drawing>
+          <wp:inline distT="0" distB="0" distL="0" distR="0">
+            <wp:extent cx="2218111" cy="1494845"/>
+            <wp:effectExtent l="19050" t="0" r="0" b="0"/>
+            <wp:docPr id="5" name="Obraz 5"/>
+            <wp:cNvGraphicFramePr>
+              <a:graphicFrameLocks xmlns:a="http://schemas.openxmlformats.org/drawingml/2006/main" noChangeAspect="1"/>
+            </wp:cNvGraphicFramePr>
+            <a:graphic xmlns:a="http://schemas.openxmlformats.org/drawingml/2006/main">
+              <a:graphicData uri="http://schemas.openxmlformats.org/drawingml/2006/picture">
+                <pic:pic xmlns:pic="http://schemas.openxmlformats.org/drawingml/2006/picture">
+                  <pic:nvPicPr>
+                    <pic:cNvPr id="0" name="Picture 5"/>
+                    <pic:cNvPicPr>
+                      <a:picLocks noChangeAspect="1" noChangeArrowheads="1"/>
+                    </pic:cNvPicPr>
+                  </pic:nvPicPr>
+                  <pic:blipFill>
+                    <a:blip r:embed="rId9" cstate="print"/>
+                    <a:srcRect l="32783" t="15725" r="28728" b="38084"/>
                     <a:stretch>
                       <a:fillRect/>
                     </a:stretch>
@@ -873,7 +1300,7 @@
                   <pic:spPr bwMode="auto">
                     <a:xfrm>
                       <a:off x="0" y="0"/>
-                      <a:ext cx="5760720" cy="3237717"/>
+                      <a:ext cx="2218111" cy="1494845"/>
                     </a:xfrm>
                     <a:prstGeom prst="rect">
                       <a:avLst/>
@@ -894,17 +1321,187 @@
       </w:r>
     </w:p>
     <w:p>
-      <w:r>
-        <w:rPr>
-          <w:noProof/>
-          <w:lang w:eastAsia="pl-PL"/>
-        </w:rPr>
-        <w:lastRenderedPageBreak/>
+      <w:pPr>
+        <w:jc w:val="center"/>
+      </w:pPr>
+      <w:r>
+        <w:t xml:space="preserve">Rysunek </w:t>
+      </w:r>
+      <w:r>
+        <w:t>3. Symbol układu.</w:t>
+      </w:r>
+    </w:p>
+    <w:p>
+      <w:pPr>
+        <w:ind w:firstLine="284"/>
+        <w:jc w:val="both"/>
+      </w:pPr>
+      <w:r>
+        <w:t>Wejścia i wyjścia</w:t>
+      </w:r>
+      <w:r>
+        <w:t xml:space="preserve"> układu:</w:t>
+      </w:r>
+    </w:p>
+    <w:p>
+      <w:pPr>
+        <w:pStyle w:val="Akapitzlist"/>
+        <w:numPr>
+          <w:ilvl w:val="0"/>
+          <w:numId w:val="3"/>
+        </w:numPr>
+        <w:jc w:val="both"/>
+      </w:pPr>
+      <w:proofErr w:type="spellStart"/>
+      <w:r>
+        <w:t>d_p</w:t>
+      </w:r>
+      <w:proofErr w:type="spellEnd"/>
+      <w:r>
+        <w:t xml:space="preserve"> i </w:t>
+      </w:r>
+      <w:proofErr w:type="spellStart"/>
+      <w:r>
+        <w:t>d_m</w:t>
+      </w:r>
+      <w:proofErr w:type="spellEnd"/>
+      <w:r>
+        <w:t xml:space="preserve"> – są to bezpośrednie styki z przewodami D+ i D- interfejsu USB.</w:t>
+      </w:r>
+      <w:r>
+        <w:t xml:space="preserve"> W danym układzie są to wejścia.</w:t>
+      </w:r>
+    </w:p>
+    <w:p>
+      <w:pPr>
+        <w:pStyle w:val="Akapitzlist"/>
+        <w:numPr>
+          <w:ilvl w:val="0"/>
+          <w:numId w:val="3"/>
+        </w:numPr>
+        <w:jc w:val="both"/>
+      </w:pPr>
+      <w:r>
+        <w:t xml:space="preserve">clk_60mhz – </w:t>
+      </w:r>
+      <w:r>
+        <w:t>wejście zegara</w:t>
+      </w:r>
+      <w:r>
+        <w:t xml:space="preserve"> </w:t>
+      </w:r>
+      <w:r>
+        <w:t xml:space="preserve">o częstotliwości 60 </w:t>
+      </w:r>
+      <w:proofErr w:type="spellStart"/>
+      <w:r>
+        <w:t>Mhz</w:t>
+      </w:r>
+      <w:proofErr w:type="spellEnd"/>
+      <w:r>
+        <w:t>.</w:t>
+      </w:r>
+    </w:p>
+    <w:p>
+      <w:pPr>
+        <w:pStyle w:val="Akapitzlist"/>
+        <w:numPr>
+          <w:ilvl w:val="0"/>
+          <w:numId w:val="3"/>
+        </w:numPr>
+        <w:jc w:val="both"/>
+      </w:pPr>
+      <w:r>
+        <w:t>busy – wyjście układu informujące, że urządzenie odbiera dane.</w:t>
+      </w:r>
+    </w:p>
+    <w:p>
+      <w:pPr>
+        <w:pStyle w:val="Akapitzlist"/>
+        <w:numPr>
+          <w:ilvl w:val="0"/>
+          <w:numId w:val="3"/>
+        </w:numPr>
+        <w:jc w:val="both"/>
+      </w:pPr>
+      <w:proofErr w:type="spellStart"/>
+      <w:r>
+        <w:t>received</w:t>
+      </w:r>
+      <w:proofErr w:type="spellEnd"/>
+      <w:r>
+        <w:t xml:space="preserve"> – wyjście sygnalizujące gotowość </w:t>
+      </w:r>
+      <w:proofErr w:type="spellStart"/>
+      <w:r>
+        <w:t>bajtu</w:t>
+      </w:r>
+      <w:proofErr w:type="spellEnd"/>
+      <w:r>
+        <w:t xml:space="preserve"> do odbioru.</w:t>
+      </w:r>
+    </w:p>
+    <w:p>
+      <w:pPr>
+        <w:pStyle w:val="Akapitzlist"/>
+        <w:numPr>
+          <w:ilvl w:val="0"/>
+          <w:numId w:val="3"/>
+        </w:numPr>
+        <w:jc w:val="both"/>
+      </w:pPr>
+      <w:proofErr w:type="spellStart"/>
+      <w:r>
+        <w:t>rx_byte</w:t>
+      </w:r>
+      <w:proofErr w:type="spellEnd"/>
+      <w:r>
+        <w:t xml:space="preserve"> – magistrala z odebranymi danymi.</w:t>
+      </w:r>
+    </w:p>
+    <w:p>
+      <w:r>
+        <w:t>Maszyna stanów:</w:t>
+      </w:r>
+    </w:p>
+    <w:p>
+      <w:pPr>
+        <w:ind w:firstLine="284"/>
+        <w:jc w:val="both"/>
+      </w:pPr>
+      <w:r>
+        <w:t xml:space="preserve">Maszyna stanów jest głównym elementem modułu </w:t>
+      </w:r>
+      <w:proofErr w:type="spellStart"/>
+      <w:r>
+        <w:t>usb_rx</w:t>
+      </w:r>
+      <w:proofErr w:type="spellEnd"/>
+      <w:r>
+        <w:t xml:space="preserve"> (Rysunek 3) definiującym stan odbiornika:</w:t>
+      </w:r>
+    </w:p>
+    <w:p>
+      <w:pPr>
+        <w:ind w:firstLine="284"/>
+        <w:jc w:val="both"/>
+      </w:pPr>
+    </w:p>
+    <w:p>
+      <w:pPr>
+        <w:jc w:val="both"/>
+      </w:pPr>
+    </w:p>
+    <w:p>
+      <w:pPr>
+        <w:jc w:val="center"/>
+      </w:pPr>
+      <w:r>
         <w:drawing>
           <wp:inline distT="0" distB="0" distL="0" distR="0">
-            <wp:extent cx="5760720" cy="3237717"/>
+            <wp:extent cx="4767636" cy="2416423"/>
             <wp:effectExtent l="19050" t="0" r="0" b="0"/>
-            <wp:docPr id="10" name="Obraz 10"/>
+            <wp:docPr id="2" name="Obraz 4" descr="Drawing1"/>
             <wp:cNvGraphicFramePr>
               <a:graphicFrameLocks xmlns:a="http://schemas.openxmlformats.org/drawingml/2006/main" noChangeAspect="1"/>
             </wp:cNvGraphicFramePr>
@@ -912,13 +1509,13 @@
               <a:graphicData uri="http://schemas.openxmlformats.org/drawingml/2006/picture">
                 <pic:pic xmlns:pic="http://schemas.openxmlformats.org/drawingml/2006/picture">
                   <pic:nvPicPr>
-                    <pic:cNvPr id="0" name="Picture 10"/>
+                    <pic:cNvPr id="0" name="Picture 4" descr="Drawing1"/>
                     <pic:cNvPicPr>
                       <a:picLocks noChangeAspect="1" noChangeArrowheads="1"/>
                     </pic:cNvPicPr>
                   </pic:nvPicPr>
                   <pic:blipFill>
-                    <a:blip r:embed="rId7" cstate="print"/>
+                    <a:blip r:embed="rId10" cstate="print"/>
                     <a:srcRect/>
                     <a:stretch>
                       <a:fillRect/>
@@ -927,7 +1524,7 @@
                   <pic:spPr bwMode="auto">
                     <a:xfrm>
                       <a:off x="0" y="0"/>
-                      <a:ext cx="5760720" cy="3237717"/>
+                      <a:ext cx="4770381" cy="2417814"/>
                     </a:xfrm>
                     <a:prstGeom prst="rect">
                       <a:avLst/>
@@ -948,6 +1545,73 @@
       </w:r>
     </w:p>
     <w:p>
+      <w:pPr>
+        <w:jc w:val="center"/>
+      </w:pPr>
+      <w:r>
+        <w:t xml:space="preserve">Rysunek </w:t>
+      </w:r>
+      <w:r>
+        <w:t>3</w:t>
+      </w:r>
+      <w:r>
+        <w:t xml:space="preserve">. Maszyna stanów dla modułu </w:t>
+      </w:r>
+      <w:proofErr w:type="spellStart"/>
+      <w:r>
+        <w:t>usb_rx</w:t>
+      </w:r>
+      <w:proofErr w:type="spellEnd"/>
+      <w:r>
+        <w:t>.</w:t>
+      </w:r>
+    </w:p>
+    <w:p>
+      <w:pPr>
+        <w:pStyle w:val="Akapitzlist"/>
+        <w:numPr>
+          <w:ilvl w:val="0"/>
+          <w:numId w:val="3"/>
+        </w:numPr>
+      </w:pPr>
+      <w:proofErr w:type="spellStart"/>
+      <w:r>
+        <w:lastRenderedPageBreak/>
+        <w:t>sof_filter</w:t>
+      </w:r>
+      <w:proofErr w:type="spellEnd"/>
+    </w:p>
+    <w:p>
+      <w:pPr>
+        <w:pStyle w:val="Akapitzlist"/>
+      </w:pPr>
+    </w:p>
+    <w:p/>
+    <w:p>
+      <w:pPr>
+        <w:pStyle w:val="Akapitzlist"/>
+        <w:numPr>
+          <w:ilvl w:val="0"/>
+          <w:numId w:val="3"/>
+        </w:numPr>
+      </w:pPr>
+      <w:proofErr w:type="spellStart"/>
+      <w:r>
+        <w:t>newline_fsm</w:t>
+      </w:r>
+      <w:proofErr w:type="spellEnd"/>
+    </w:p>
+    <w:p/>
+    <w:p>
+      <w:pPr>
+        <w:jc w:val="center"/>
+        <w:rPr>
+          <w:b/>
+        </w:rPr>
+      </w:pPr>
+    </w:p>
+    <w:p/>
+    <w:p>
       <w:r>
         <w:rPr>
           <w:noProof/>
@@ -957,7 +1621,7 @@
           <wp:inline distT="0" distB="0" distL="0" distR="0">
             <wp:extent cx="5760720" cy="3237717"/>
             <wp:effectExtent l="19050" t="0" r="0" b="0"/>
-            <wp:docPr id="13" name="Obraz 13"/>
+            <wp:docPr id="10" name="Obraz 10"/>
             <wp:cNvGraphicFramePr>
               <a:graphicFrameLocks xmlns:a="http://schemas.openxmlformats.org/drawingml/2006/main" noChangeAspect="1"/>
             </wp:cNvGraphicFramePr>
@@ -965,168 +1629,7 @@
               <a:graphicData uri="http://schemas.openxmlformats.org/drawingml/2006/picture">
                 <pic:pic xmlns:pic="http://schemas.openxmlformats.org/drawingml/2006/picture">
                   <pic:nvPicPr>
-                    <pic:cNvPr id="0" name="Picture 13"/>
-                    <pic:cNvPicPr>
-                      <a:picLocks noChangeAspect="1" noChangeArrowheads="1"/>
-                    </pic:cNvPicPr>
-                  </pic:nvPicPr>
-                  <pic:blipFill>
-                    <a:blip r:embed="rId8" cstate="print"/>
-                    <a:srcRect/>
-                    <a:stretch>
-                      <a:fillRect/>
-                    </a:stretch>
-                  </pic:blipFill>
-                  <pic:spPr bwMode="auto">
-                    <a:xfrm>
-                      <a:off x="0" y="0"/>
-                      <a:ext cx="5760720" cy="3237717"/>
-                    </a:xfrm>
-                    <a:prstGeom prst="rect">
-                      <a:avLst/>
-                    </a:prstGeom>
-                    <a:noFill/>
-                    <a:ln w="9525">
-                      <a:noFill/>
-                      <a:miter lim="800000"/>
-                      <a:headEnd/>
-                      <a:tailEnd/>
-                    </a:ln>
-                  </pic:spPr>
-                </pic:pic>
-              </a:graphicData>
-            </a:graphic>
-          </wp:inline>
-        </w:drawing>
-      </w:r>
-    </w:p>
-    <w:p>
-      <w:r>
-        <w:rPr>
-          <w:noProof/>
-          <w:lang w:eastAsia="pl-PL"/>
-        </w:rPr>
-        <w:lastRenderedPageBreak/>
-        <w:drawing>
-          <wp:inline distT="0" distB="0" distL="0" distR="0">
-            <wp:extent cx="5760720" cy="3237717"/>
-            <wp:effectExtent l="19050" t="0" r="0" b="0"/>
-            <wp:docPr id="16" name="Obraz 16"/>
-            <wp:cNvGraphicFramePr>
-              <a:graphicFrameLocks xmlns:a="http://schemas.openxmlformats.org/drawingml/2006/main" noChangeAspect="1"/>
-            </wp:cNvGraphicFramePr>
-            <a:graphic xmlns:a="http://schemas.openxmlformats.org/drawingml/2006/main">
-              <a:graphicData uri="http://schemas.openxmlformats.org/drawingml/2006/picture">
-                <pic:pic xmlns:pic="http://schemas.openxmlformats.org/drawingml/2006/picture">
-                  <pic:nvPicPr>
-                    <pic:cNvPr id="0" name="Picture 16"/>
-                    <pic:cNvPicPr>
-                      <a:picLocks noChangeAspect="1" noChangeArrowheads="1"/>
-                    </pic:cNvPicPr>
-                  </pic:nvPicPr>
-                  <pic:blipFill>
-                    <a:blip r:embed="rId9" cstate="print"/>
-                    <a:srcRect/>
-                    <a:stretch>
-                      <a:fillRect/>
-                    </a:stretch>
-                  </pic:blipFill>
-                  <pic:spPr bwMode="auto">
-                    <a:xfrm>
-                      <a:off x="0" y="0"/>
-                      <a:ext cx="5760720" cy="3237717"/>
-                    </a:xfrm>
-                    <a:prstGeom prst="rect">
-                      <a:avLst/>
-                    </a:prstGeom>
-                    <a:noFill/>
-                    <a:ln w="9525">
-                      <a:noFill/>
-                      <a:miter lim="800000"/>
-                      <a:headEnd/>
-                      <a:tailEnd/>
-                    </a:ln>
-                  </pic:spPr>
-                </pic:pic>
-              </a:graphicData>
-            </a:graphic>
-          </wp:inline>
-        </w:drawing>
-      </w:r>
-    </w:p>
-    <w:p>
-      <w:r>
-        <w:rPr>
-          <w:noProof/>
-          <w:lang w:eastAsia="pl-PL"/>
-        </w:rPr>
-        <w:drawing>
-          <wp:inline distT="0" distB="0" distL="0" distR="0">
-            <wp:extent cx="5760720" cy="3237717"/>
-            <wp:effectExtent l="19050" t="0" r="0" b="0"/>
-            <wp:docPr id="19" name="Obraz 19"/>
-            <wp:cNvGraphicFramePr>
-              <a:graphicFrameLocks xmlns:a="http://schemas.openxmlformats.org/drawingml/2006/main" noChangeAspect="1"/>
-            </wp:cNvGraphicFramePr>
-            <a:graphic xmlns:a="http://schemas.openxmlformats.org/drawingml/2006/main">
-              <a:graphicData uri="http://schemas.openxmlformats.org/drawingml/2006/picture">
-                <pic:pic xmlns:pic="http://schemas.openxmlformats.org/drawingml/2006/picture">
-                  <pic:nvPicPr>
-                    <pic:cNvPr id="0" name="Picture 19"/>
-                    <pic:cNvPicPr>
-                      <a:picLocks noChangeAspect="1" noChangeArrowheads="1"/>
-                    </pic:cNvPicPr>
-                  </pic:nvPicPr>
-                  <pic:blipFill>
-                    <a:blip r:embed="rId10" cstate="print"/>
-                    <a:srcRect/>
-                    <a:stretch>
-                      <a:fillRect/>
-                    </a:stretch>
-                  </pic:blipFill>
-                  <pic:spPr bwMode="auto">
-                    <a:xfrm>
-                      <a:off x="0" y="0"/>
-                      <a:ext cx="5760720" cy="3237717"/>
-                    </a:xfrm>
-                    <a:prstGeom prst="rect">
-                      <a:avLst/>
-                    </a:prstGeom>
-                    <a:noFill/>
-                    <a:ln w="9525">
-                      <a:noFill/>
-                      <a:miter lim="800000"/>
-                      <a:headEnd/>
-                      <a:tailEnd/>
-                    </a:ln>
-                  </pic:spPr>
-                </pic:pic>
-              </a:graphicData>
-            </a:graphic>
-          </wp:inline>
-        </w:drawing>
-      </w:r>
-    </w:p>
-    <w:p>
-      <w:r>
-        <w:rPr>
-          <w:noProof/>
-          <w:lang w:eastAsia="pl-PL"/>
-        </w:rPr>
-        <w:lastRenderedPageBreak/>
-        <w:drawing>
-          <wp:inline distT="0" distB="0" distL="0" distR="0">
-            <wp:extent cx="5760720" cy="3237717"/>
-            <wp:effectExtent l="19050" t="0" r="0" b="0"/>
-            <wp:docPr id="22" name="Obraz 22"/>
-            <wp:cNvGraphicFramePr>
-              <a:graphicFrameLocks xmlns:a="http://schemas.openxmlformats.org/drawingml/2006/main" noChangeAspect="1"/>
-            </wp:cNvGraphicFramePr>
-            <a:graphic xmlns:a="http://schemas.openxmlformats.org/drawingml/2006/main">
-              <a:graphicData uri="http://schemas.openxmlformats.org/drawingml/2006/picture">
-                <pic:pic xmlns:pic="http://schemas.openxmlformats.org/drawingml/2006/picture">
-                  <pic:nvPicPr>
-                    <pic:cNvPr id="0" name="Picture 22"/>
+                    <pic:cNvPr id="0" name="Picture 10"/>
                     <pic:cNvPicPr>
                       <a:picLocks noChangeAspect="1" noChangeArrowheads="1"/>
                     </pic:cNvPicPr>
@@ -1168,11 +1671,12 @@
           <w:noProof/>
           <w:lang w:eastAsia="pl-PL"/>
         </w:rPr>
+        <w:lastRenderedPageBreak/>
         <w:drawing>
           <wp:inline distT="0" distB="0" distL="0" distR="0">
             <wp:extent cx="5760720" cy="3237717"/>
             <wp:effectExtent l="19050" t="0" r="0" b="0"/>
-            <wp:docPr id="25" name="Obraz 25"/>
+            <wp:docPr id="13" name="Obraz 13"/>
             <wp:cNvGraphicFramePr>
               <a:graphicFrameLocks xmlns:a="http://schemas.openxmlformats.org/drawingml/2006/main" noChangeAspect="1"/>
             </wp:cNvGraphicFramePr>
@@ -1180,7 +1684,7 @@
               <a:graphicData uri="http://schemas.openxmlformats.org/drawingml/2006/picture">
                 <pic:pic xmlns:pic="http://schemas.openxmlformats.org/drawingml/2006/picture">
                   <pic:nvPicPr>
-                    <pic:cNvPr id="0" name="Picture 25"/>
+                    <pic:cNvPr id="0" name="Picture 13"/>
                     <pic:cNvPicPr>
                       <a:picLocks noChangeAspect="1" noChangeArrowheads="1"/>
                     </pic:cNvPicPr>
@@ -1215,19 +1719,17 @@
         </w:drawing>
       </w:r>
     </w:p>
-    <w:p/>
     <w:p>
       <w:r>
         <w:rPr>
           <w:noProof/>
           <w:lang w:eastAsia="pl-PL"/>
         </w:rPr>
-        <w:lastRenderedPageBreak/>
         <w:drawing>
           <wp:inline distT="0" distB="0" distL="0" distR="0">
             <wp:extent cx="5760720" cy="3237717"/>
             <wp:effectExtent l="19050" t="0" r="0" b="0"/>
-            <wp:docPr id="28" name="Obraz 28"/>
+            <wp:docPr id="16" name="Obraz 16"/>
             <wp:cNvGraphicFramePr>
               <a:graphicFrameLocks xmlns:a="http://schemas.openxmlformats.org/drawingml/2006/main" noChangeAspect="1"/>
             </wp:cNvGraphicFramePr>
@@ -1235,7 +1737,7 @@
               <a:graphicData uri="http://schemas.openxmlformats.org/drawingml/2006/picture">
                 <pic:pic xmlns:pic="http://schemas.openxmlformats.org/drawingml/2006/picture">
                   <pic:nvPicPr>
-                    <pic:cNvPr id="0" name="Picture 28"/>
+                    <pic:cNvPr id="0" name="Picture 16"/>
                     <pic:cNvPicPr>
                       <a:picLocks noChangeAspect="1" noChangeArrowheads="1"/>
                     </pic:cNvPicPr>
@@ -1271,21 +1773,9 @@
       </w:r>
     </w:p>
     <w:p>
-      <w:pPr>
-        <w:pStyle w:val="Nagwek1"/>
-        <w:rPr>
-          <w:rFonts w:asciiTheme="minorHAnsi" w:hAnsiTheme="minorHAnsi"/>
-          <w:color w:val="auto"/>
-          <w:sz w:val="44"/>
-        </w:rPr>
-      </w:pPr>
-      <w:bookmarkStart w:id="3" w:name="_Toc449901427"/>
-      <w:r>
-        <w:rPr>
-          <w:b w:val="0"/>
-          <w:bCs w:val="0"/>
+      <w:r>
+        <w:rPr>
           <w:noProof/>
-          <w:sz w:val="44"/>
           <w:lang w:eastAsia="pl-PL"/>
         </w:rPr>
         <w:lastRenderedPageBreak/>
@@ -1293,7 +1783,7 @@
           <wp:inline distT="0" distB="0" distL="0" distR="0">
             <wp:extent cx="5760720" cy="3237717"/>
             <wp:effectExtent l="19050" t="0" r="0" b="0"/>
-            <wp:docPr id="31" name="Obraz 31"/>
+            <wp:docPr id="19" name="Obraz 19"/>
             <wp:cNvGraphicFramePr>
               <a:graphicFrameLocks xmlns:a="http://schemas.openxmlformats.org/drawingml/2006/main" noChangeAspect="1"/>
             </wp:cNvGraphicFramePr>
@@ -1301,7 +1791,7 @@
               <a:graphicData uri="http://schemas.openxmlformats.org/drawingml/2006/picture">
                 <pic:pic xmlns:pic="http://schemas.openxmlformats.org/drawingml/2006/picture">
                   <pic:nvPicPr>
-                    <pic:cNvPr id="0" name="Picture 31"/>
+                    <pic:cNvPr id="0" name="Picture 19"/>
                     <pic:cNvPicPr>
                       <a:picLocks noChangeAspect="1" noChangeArrowheads="1"/>
                     </pic:cNvPicPr>
@@ -1338,30 +1828,164 @@
     </w:p>
     <w:p>
       <w:r>
-        <w:pict>
-          <v:shapetype id="_x0000_t75" coordsize="21600,21600" o:spt="75" o:preferrelative="t" path="m@4@5l@4@11@9@11@9@5xe" filled="f" stroked="f">
-            <v:stroke joinstyle="miter"/>
-            <v:formulas>
-              <v:f eqn="if lineDrawn pixelLineWidth 0"/>
-              <v:f eqn="sum @0 1 0"/>
-              <v:f eqn="sum 0 0 @1"/>
-              <v:f eqn="prod @2 1 2"/>
-              <v:f eqn="prod @3 21600 pixelWidth"/>
-              <v:f eqn="prod @3 21600 pixelHeight"/>
-              <v:f eqn="sum @0 0 1"/>
-              <v:f eqn="prod @6 1 2"/>
-              <v:f eqn="prod @7 21600 pixelWidth"/>
-              <v:f eqn="sum @8 21600 0"/>
-              <v:f eqn="prod @7 21600 pixelHeight"/>
-              <v:f eqn="sum @10 21600 0"/>
-            </v:formulas>
-            <v:path o:extrusionok="f" gradientshapeok="t" o:connecttype="rect"/>
-            <o:lock v:ext="edit" aspectratio="t"/>
-          </v:shapetype>
-          <v:shape id="_x0000_i1025" type="#_x0000_t75" style="width:453.5pt;height:230.05pt">
-            <v:imagedata r:id="rId15" o:title="Drawing1"/>
-          </v:shape>
-        </w:pict>
+        <w:rPr>
+          <w:noProof/>
+          <w:lang w:eastAsia="pl-PL"/>
+        </w:rPr>
+        <w:drawing>
+          <wp:inline distT="0" distB="0" distL="0" distR="0">
+            <wp:extent cx="5760720" cy="3237717"/>
+            <wp:effectExtent l="19050" t="0" r="0" b="0"/>
+            <wp:docPr id="22" name="Obraz 22"/>
+            <wp:cNvGraphicFramePr>
+              <a:graphicFrameLocks xmlns:a="http://schemas.openxmlformats.org/drawingml/2006/main" noChangeAspect="1"/>
+            </wp:cNvGraphicFramePr>
+            <a:graphic xmlns:a="http://schemas.openxmlformats.org/drawingml/2006/main">
+              <a:graphicData uri="http://schemas.openxmlformats.org/drawingml/2006/picture">
+                <pic:pic xmlns:pic="http://schemas.openxmlformats.org/drawingml/2006/picture">
+                  <pic:nvPicPr>
+                    <pic:cNvPr id="0" name="Picture 22"/>
+                    <pic:cNvPicPr>
+                      <a:picLocks noChangeAspect="1" noChangeArrowheads="1"/>
+                    </pic:cNvPicPr>
+                  </pic:nvPicPr>
+                  <pic:blipFill>
+                    <a:blip r:embed="rId15" cstate="print"/>
+                    <a:srcRect/>
+                    <a:stretch>
+                      <a:fillRect/>
+                    </a:stretch>
+                  </pic:blipFill>
+                  <pic:spPr bwMode="auto">
+                    <a:xfrm>
+                      <a:off x="0" y="0"/>
+                      <a:ext cx="5760720" cy="3237717"/>
+                    </a:xfrm>
+                    <a:prstGeom prst="rect">
+                      <a:avLst/>
+                    </a:prstGeom>
+                    <a:noFill/>
+                    <a:ln w="9525">
+                      <a:noFill/>
+                      <a:miter lim="800000"/>
+                      <a:headEnd/>
+                      <a:tailEnd/>
+                    </a:ln>
+                  </pic:spPr>
+                </pic:pic>
+              </a:graphicData>
+            </a:graphic>
+          </wp:inline>
+        </w:drawing>
+      </w:r>
+    </w:p>
+    <w:p/>
+    <w:p>
+      <w:r>
+        <w:rPr>
+          <w:noProof/>
+          <w:lang w:eastAsia="pl-PL"/>
+        </w:rPr>
+        <w:lastRenderedPageBreak/>
+        <w:drawing>
+          <wp:inline distT="0" distB="0" distL="0" distR="0">
+            <wp:extent cx="5760720" cy="3237717"/>
+            <wp:effectExtent l="19050" t="0" r="0" b="0"/>
+            <wp:docPr id="25" name="Obraz 25"/>
+            <wp:cNvGraphicFramePr>
+              <a:graphicFrameLocks xmlns:a="http://schemas.openxmlformats.org/drawingml/2006/main" noChangeAspect="1"/>
+            </wp:cNvGraphicFramePr>
+            <a:graphic xmlns:a="http://schemas.openxmlformats.org/drawingml/2006/main">
+              <a:graphicData uri="http://schemas.openxmlformats.org/drawingml/2006/picture">
+                <pic:pic xmlns:pic="http://schemas.openxmlformats.org/drawingml/2006/picture">
+                  <pic:nvPicPr>
+                    <pic:cNvPr id="0" name="Picture 25"/>
+                    <pic:cNvPicPr>
+                      <a:picLocks noChangeAspect="1" noChangeArrowheads="1"/>
+                    </pic:cNvPicPr>
+                  </pic:nvPicPr>
+                  <pic:blipFill>
+                    <a:blip r:embed="rId16" cstate="print"/>
+                    <a:srcRect/>
+                    <a:stretch>
+                      <a:fillRect/>
+                    </a:stretch>
+                  </pic:blipFill>
+                  <pic:spPr bwMode="auto">
+                    <a:xfrm>
+                      <a:off x="0" y="0"/>
+                      <a:ext cx="5760720" cy="3237717"/>
+                    </a:xfrm>
+                    <a:prstGeom prst="rect">
+                      <a:avLst/>
+                    </a:prstGeom>
+                    <a:noFill/>
+                    <a:ln w="9525">
+                      <a:noFill/>
+                      <a:miter lim="800000"/>
+                      <a:headEnd/>
+                      <a:tailEnd/>
+                    </a:ln>
+                  </pic:spPr>
+                </pic:pic>
+              </a:graphicData>
+            </a:graphic>
+          </wp:inline>
+        </w:drawing>
+      </w:r>
+    </w:p>
+    <w:p/>
+    <w:p>
+      <w:r>
+        <w:rPr>
+          <w:noProof/>
+          <w:lang w:eastAsia="pl-PL"/>
+        </w:rPr>
+        <w:drawing>
+          <wp:inline distT="0" distB="0" distL="0" distR="0">
+            <wp:extent cx="5760720" cy="3237717"/>
+            <wp:effectExtent l="19050" t="0" r="0" b="0"/>
+            <wp:docPr id="28" name="Obraz 28"/>
+            <wp:cNvGraphicFramePr>
+              <a:graphicFrameLocks xmlns:a="http://schemas.openxmlformats.org/drawingml/2006/main" noChangeAspect="1"/>
+            </wp:cNvGraphicFramePr>
+            <a:graphic xmlns:a="http://schemas.openxmlformats.org/drawingml/2006/main">
+              <a:graphicData uri="http://schemas.openxmlformats.org/drawingml/2006/picture">
+                <pic:pic xmlns:pic="http://schemas.openxmlformats.org/drawingml/2006/picture">
+                  <pic:nvPicPr>
+                    <pic:cNvPr id="0" name="Picture 28"/>
+                    <pic:cNvPicPr>
+                      <a:picLocks noChangeAspect="1" noChangeArrowheads="1"/>
+                    </pic:cNvPicPr>
+                  </pic:nvPicPr>
+                  <pic:blipFill>
+                    <a:blip r:embed="rId17" cstate="print"/>
+                    <a:srcRect/>
+                    <a:stretch>
+                      <a:fillRect/>
+                    </a:stretch>
+                  </pic:blipFill>
+                  <pic:spPr bwMode="auto">
+                    <a:xfrm>
+                      <a:off x="0" y="0"/>
+                      <a:ext cx="5760720" cy="3237717"/>
+                    </a:xfrm>
+                    <a:prstGeom prst="rect">
+                      <a:avLst/>
+                    </a:prstGeom>
+                    <a:noFill/>
+                    <a:ln w="9525">
+                      <a:noFill/>
+                      <a:miter lim="800000"/>
+                      <a:headEnd/>
+                      <a:tailEnd/>
+                    </a:ln>
+                  </pic:spPr>
+                </pic:pic>
+              </a:graphicData>
+            </a:graphic>
+          </wp:inline>
+        </w:drawing>
       </w:r>
     </w:p>
     <w:p>
@@ -1373,7 +1997,64 @@
           <w:sz w:val="44"/>
         </w:rPr>
       </w:pPr>
-    </w:p>
+      <w:bookmarkStart w:id="3" w:name="_Toc449901427"/>
+      <w:r>
+        <w:rPr>
+          <w:b w:val="0"/>
+          <w:bCs w:val="0"/>
+          <w:noProof/>
+          <w:sz w:val="44"/>
+          <w:lang w:eastAsia="pl-PL"/>
+        </w:rPr>
+        <w:lastRenderedPageBreak/>
+        <w:drawing>
+          <wp:inline distT="0" distB="0" distL="0" distR="0">
+            <wp:extent cx="5760720" cy="3237717"/>
+            <wp:effectExtent l="19050" t="0" r="0" b="0"/>
+            <wp:docPr id="31" name="Obraz 31"/>
+            <wp:cNvGraphicFramePr>
+              <a:graphicFrameLocks xmlns:a="http://schemas.openxmlformats.org/drawingml/2006/main" noChangeAspect="1"/>
+            </wp:cNvGraphicFramePr>
+            <a:graphic xmlns:a="http://schemas.openxmlformats.org/drawingml/2006/main">
+              <a:graphicData uri="http://schemas.openxmlformats.org/drawingml/2006/picture">
+                <pic:pic xmlns:pic="http://schemas.openxmlformats.org/drawingml/2006/picture">
+                  <pic:nvPicPr>
+                    <pic:cNvPr id="0" name="Picture 31"/>
+                    <pic:cNvPicPr>
+                      <a:picLocks noChangeAspect="1" noChangeArrowheads="1"/>
+                    </pic:cNvPicPr>
+                  </pic:nvPicPr>
+                  <pic:blipFill>
+                    <a:blip r:embed="rId18" cstate="print"/>
+                    <a:srcRect/>
+                    <a:stretch>
+                      <a:fillRect/>
+                    </a:stretch>
+                  </pic:blipFill>
+                  <pic:spPr bwMode="auto">
+                    <a:xfrm>
+                      <a:off x="0" y="0"/>
+                      <a:ext cx="5760720" cy="3237717"/>
+                    </a:xfrm>
+                    <a:prstGeom prst="rect">
+                      <a:avLst/>
+                    </a:prstGeom>
+                    <a:noFill/>
+                    <a:ln w="9525">
+                      <a:noFill/>
+                      <a:miter lim="800000"/>
+                      <a:headEnd/>
+                      <a:tailEnd/>
+                    </a:ln>
+                  </pic:spPr>
+                </pic:pic>
+              </a:graphicData>
+            </a:graphic>
+          </wp:inline>
+        </w:drawing>
+      </w:r>
+    </w:p>
+    <w:p/>
     <w:p>
       <w:pPr>
         <w:pStyle w:val="Nagwek1"/>
@@ -1383,55 +2064,64 @@
           <w:sz w:val="44"/>
         </w:rPr>
       </w:pPr>
-      <w:r>
+    </w:p>
+    <w:p>
+      <w:pPr>
+        <w:pStyle w:val="Nagwek1"/>
         <w:rPr>
           <w:rFonts w:asciiTheme="minorHAnsi" w:hAnsiTheme="minorHAnsi"/>
           <w:color w:val="auto"/>
           <w:sz w:val="44"/>
         </w:rPr>
-        <w:t>Implementacja</w:t>
-      </w:r>
-      <w:bookmarkEnd w:id="3"/>
-    </w:p>
-    <w:p/>
-    <w:p>
-      <w:pPr>
-        <w:pStyle w:val="Nagwek1"/>
+      </w:pPr>
+      <w:r>
         <w:rPr>
           <w:rFonts w:asciiTheme="minorHAnsi" w:hAnsiTheme="minorHAnsi"/>
           <w:color w:val="auto"/>
           <w:sz w:val="44"/>
         </w:rPr>
-      </w:pPr>
-      <w:bookmarkStart w:id="4" w:name="_Toc449901428"/>
-      <w:r>
+        <w:t>Implementacja</w:t>
+      </w:r>
+      <w:bookmarkEnd w:id="3"/>
+    </w:p>
+    <w:p/>
+    <w:p>
+      <w:pPr>
+        <w:pStyle w:val="Nagwek1"/>
         <w:rPr>
           <w:rFonts w:asciiTheme="minorHAnsi" w:hAnsiTheme="minorHAnsi"/>
           <w:color w:val="auto"/>
           <w:sz w:val="44"/>
         </w:rPr>
-        <w:t>Podsumowanie</w:t>
-      </w:r>
-      <w:bookmarkEnd w:id="4"/>
-    </w:p>
-    <w:p/>
-    <w:p>
-      <w:pPr>
-        <w:pStyle w:val="Nagwek1"/>
+      </w:pPr>
+      <w:bookmarkStart w:id="4" w:name="_Toc449901428"/>
+      <w:r>
         <w:rPr>
           <w:rFonts w:asciiTheme="minorHAnsi" w:hAnsiTheme="minorHAnsi"/>
           <w:color w:val="auto"/>
           <w:sz w:val="44"/>
         </w:rPr>
-      </w:pPr>
-      <w:bookmarkStart w:id="5" w:name="_Toc449901429"/>
-      <w:r>
+        <w:t>Podsumowanie</w:t>
+      </w:r>
+      <w:bookmarkEnd w:id="4"/>
+    </w:p>
+    <w:p/>
+    <w:p>
+      <w:pPr>
+        <w:pStyle w:val="Nagwek1"/>
         <w:rPr>
           <w:rFonts w:asciiTheme="minorHAnsi" w:hAnsiTheme="minorHAnsi"/>
           <w:color w:val="auto"/>
           <w:sz w:val="44"/>
         </w:rPr>
-        <w:lastRenderedPageBreak/>
+      </w:pPr>
+      <w:bookmarkStart w:id="5" w:name="_Toc449901429"/>
+      <w:r>
+        <w:rPr>
+          <w:rFonts w:asciiTheme="minorHAnsi" w:hAnsiTheme="minorHAnsi"/>
+          <w:color w:val="auto"/>
+          <w:sz w:val="44"/>
+        </w:rPr>
         <w:t>Bibliografia</w:t>
       </w:r>
       <w:bookmarkEnd w:id="5"/>
@@ -1458,7 +2148,7 @@
       <w:r>
         <w:br/>
       </w:r>
-      <w:hyperlink r:id="rId16" w:history="1">
+      <w:hyperlink r:id="rId19" w:history="1">
         <w:r>
           <w:rPr>
             <w:rStyle w:val="Hipercze"/>
@@ -1477,6 +2167,7 @@
       </w:pPr>
     </w:p>
     <w:sectPr>
+      <w:footerReference w:type="default" r:id="rId20"/>
       <w:pgSz w:w="11906" w:h="16838"/>
       <w:pgMar w:top="1417" w:right="1417" w:bottom="1417" w:left="1417" w:header="708" w:footer="708" w:gutter="0"/>
       <w:cols w:space="708"/>
@@ -1484,6 +2175,91 @@
     </w:sectPr>
   </w:body>
 </w:document>
+</file>
+
+<file path=word/endnotes.xml><?xml version="1.0" encoding="utf-8"?>
+<w:endnotes xmlns:ve="http://schemas.openxmlformats.org/markup-compatibility/2006" xmlns:o="urn:schemas-microsoft-com:office:office" xmlns:r="http://schemas.openxmlformats.org/officeDocument/2006/relationships" xmlns:m="http://schemas.openxmlformats.org/officeDocument/2006/math" xmlns:v="urn:schemas-microsoft-com:vml" xmlns:wp="http://schemas.openxmlformats.org/drawingml/2006/wordprocessingDrawing" xmlns:w10="urn:schemas-microsoft-com:office:word" xmlns:w="http://schemas.openxmlformats.org/wordprocessingml/2006/main" xmlns:wne="http://schemas.microsoft.com/office/word/2006/wordml">
+  <w:endnote w:type="separator" w:id="-1">
+    <w:p>
+      <w:pPr>
+        <w:spacing w:after="0" w:line="240" w:lineRule="auto"/>
+      </w:pPr>
+      <w:r>
+        <w:separator/>
+      </w:r>
+    </w:p>
+  </w:endnote>
+  <w:endnote w:type="continuationSeparator" w:id="0">
+    <w:p>
+      <w:pPr>
+        <w:spacing w:after="0" w:line="240" w:lineRule="auto"/>
+      </w:pPr>
+      <w:r>
+        <w:continuationSeparator/>
+      </w:r>
+    </w:p>
+  </w:endnote>
+</w:endnotes>
+</file>
+
+<file path=word/footer1.xml><?xml version="1.0" encoding="utf-8"?>
+<w:ftr xmlns:ve="http://schemas.openxmlformats.org/markup-compatibility/2006" xmlns:o="urn:schemas-microsoft-com:office:office" xmlns:r="http://schemas.openxmlformats.org/officeDocument/2006/relationships" xmlns:m="http://schemas.openxmlformats.org/officeDocument/2006/math" xmlns:v="urn:schemas-microsoft-com:vml" xmlns:wp="http://schemas.openxmlformats.org/drawingml/2006/wordprocessingDrawing" xmlns:w10="urn:schemas-microsoft-com:office:word" xmlns:w="http://schemas.openxmlformats.org/wordprocessingml/2006/main" xmlns:wne="http://schemas.microsoft.com/office/word/2006/wordml">
+  <w:sdt>
+    <w:sdtPr>
+      <w:id w:val="405476957"/>
+      <w:docPartObj>
+        <w:docPartGallery w:val="Page Numbers (Bottom of Page)"/>
+        <w:docPartUnique/>
+      </w:docPartObj>
+    </w:sdtPr>
+    <w:sdtContent>
+      <w:p>
+        <w:pPr>
+          <w:pStyle w:val="Stopka"/>
+          <w:jc w:val="right"/>
+        </w:pPr>
+        <w:fldSimple w:instr=" PAGE   \* MERGEFORMAT ">
+          <w:r>
+            <w:rPr>
+              <w:noProof/>
+            </w:rPr>
+            <w:t>8</w:t>
+          </w:r>
+        </w:fldSimple>
+      </w:p>
+    </w:sdtContent>
+  </w:sdt>
+  <w:p>
+    <w:pPr>
+      <w:pStyle w:val="Stopka"/>
+    </w:pPr>
+  </w:p>
+</w:ftr>
+</file>
+
+<file path=word/footnotes.xml><?xml version="1.0" encoding="utf-8"?>
+<w:footnotes xmlns:ve="http://schemas.openxmlformats.org/markup-compatibility/2006" xmlns:o="urn:schemas-microsoft-com:office:office" xmlns:r="http://schemas.openxmlformats.org/officeDocument/2006/relationships" xmlns:m="http://schemas.openxmlformats.org/officeDocument/2006/math" xmlns:v="urn:schemas-microsoft-com:vml" xmlns:wp="http://schemas.openxmlformats.org/drawingml/2006/wordprocessingDrawing" xmlns:w10="urn:schemas-microsoft-com:office:word" xmlns:w="http://schemas.openxmlformats.org/wordprocessingml/2006/main" xmlns:wne="http://schemas.microsoft.com/office/word/2006/wordml">
+  <w:footnote w:type="separator" w:id="-1">
+    <w:p>
+      <w:pPr>
+        <w:spacing w:after="0" w:line="240" w:lineRule="auto"/>
+      </w:pPr>
+      <w:r>
+        <w:separator/>
+      </w:r>
+    </w:p>
+  </w:footnote>
+  <w:footnote w:type="continuationSeparator" w:id="0">
+    <w:p>
+      <w:pPr>
+        <w:spacing w:after="0" w:line="240" w:lineRule="auto"/>
+      </w:pPr>
+      <w:r>
+        <w:continuationSeparator/>
+      </w:r>
+    </w:p>
+  </w:footnote>
+</w:footnotes>
 </file>
 
 <file path=word/numbering.xml><?xml version="1.0" encoding="utf-8"?>
@@ -1577,8 +2353,240 @@
       </w:pPr>
     </w:lvl>
   </w:abstractNum>
+  <w:abstractNum w:abstractNumId="1">
+    <w:nsid w:val="59456224"/>
+    <w:multiLevelType w:val="hybridMultilevel"/>
+    <w:tmpl w:val="95126296"/>
+    <w:lvl w:ilvl="0" w:tplc="04150005">
+      <w:start w:val="1"/>
+      <w:numFmt w:val="bullet"/>
+      <w:lvlText w:val=""/>
+      <w:lvlJc w:val="left"/>
+      <w:pPr>
+        <w:ind w:left="1004" w:hanging="360"/>
+      </w:pPr>
+      <w:rPr>
+        <w:rFonts w:ascii="Wingdings" w:hAnsi="Wingdings" w:hint="default"/>
+      </w:rPr>
+    </w:lvl>
+    <w:lvl w:ilvl="1" w:tplc="04150003">
+      <w:start w:val="1"/>
+      <w:numFmt w:val="bullet"/>
+      <w:lvlText w:val="o"/>
+      <w:lvlJc w:val="left"/>
+      <w:pPr>
+        <w:ind w:left="1724" w:hanging="360"/>
+      </w:pPr>
+      <w:rPr>
+        <w:rFonts w:ascii="Courier New" w:hAnsi="Courier New" w:cs="Courier New" w:hint="default"/>
+      </w:rPr>
+    </w:lvl>
+    <w:lvl w:ilvl="2" w:tplc="04150005" w:tentative="1">
+      <w:start w:val="1"/>
+      <w:numFmt w:val="bullet"/>
+      <w:lvlText w:val=""/>
+      <w:lvlJc w:val="left"/>
+      <w:pPr>
+        <w:ind w:left="2444" w:hanging="360"/>
+      </w:pPr>
+      <w:rPr>
+        <w:rFonts w:ascii="Wingdings" w:hAnsi="Wingdings" w:hint="default"/>
+      </w:rPr>
+    </w:lvl>
+    <w:lvl w:ilvl="3" w:tplc="04150001" w:tentative="1">
+      <w:start w:val="1"/>
+      <w:numFmt w:val="bullet"/>
+      <w:lvlText w:val=""/>
+      <w:lvlJc w:val="left"/>
+      <w:pPr>
+        <w:ind w:left="3164" w:hanging="360"/>
+      </w:pPr>
+      <w:rPr>
+        <w:rFonts w:ascii="Symbol" w:hAnsi="Symbol" w:hint="default"/>
+      </w:rPr>
+    </w:lvl>
+    <w:lvl w:ilvl="4" w:tplc="04150003" w:tentative="1">
+      <w:start w:val="1"/>
+      <w:numFmt w:val="bullet"/>
+      <w:lvlText w:val="o"/>
+      <w:lvlJc w:val="left"/>
+      <w:pPr>
+        <w:ind w:left="3884" w:hanging="360"/>
+      </w:pPr>
+      <w:rPr>
+        <w:rFonts w:ascii="Courier New" w:hAnsi="Courier New" w:cs="Courier New" w:hint="default"/>
+      </w:rPr>
+    </w:lvl>
+    <w:lvl w:ilvl="5" w:tplc="04150005" w:tentative="1">
+      <w:start w:val="1"/>
+      <w:numFmt w:val="bullet"/>
+      <w:lvlText w:val=""/>
+      <w:lvlJc w:val="left"/>
+      <w:pPr>
+        <w:ind w:left="4604" w:hanging="360"/>
+      </w:pPr>
+      <w:rPr>
+        <w:rFonts w:ascii="Wingdings" w:hAnsi="Wingdings" w:hint="default"/>
+      </w:rPr>
+    </w:lvl>
+    <w:lvl w:ilvl="6" w:tplc="04150001" w:tentative="1">
+      <w:start w:val="1"/>
+      <w:numFmt w:val="bullet"/>
+      <w:lvlText w:val=""/>
+      <w:lvlJc w:val="left"/>
+      <w:pPr>
+        <w:ind w:left="5324" w:hanging="360"/>
+      </w:pPr>
+      <w:rPr>
+        <w:rFonts w:ascii="Symbol" w:hAnsi="Symbol" w:hint="default"/>
+      </w:rPr>
+    </w:lvl>
+    <w:lvl w:ilvl="7" w:tplc="04150003" w:tentative="1">
+      <w:start w:val="1"/>
+      <w:numFmt w:val="bullet"/>
+      <w:lvlText w:val="o"/>
+      <w:lvlJc w:val="left"/>
+      <w:pPr>
+        <w:ind w:left="6044" w:hanging="360"/>
+      </w:pPr>
+      <w:rPr>
+        <w:rFonts w:ascii="Courier New" w:hAnsi="Courier New" w:cs="Courier New" w:hint="default"/>
+      </w:rPr>
+    </w:lvl>
+    <w:lvl w:ilvl="8" w:tplc="04150005" w:tentative="1">
+      <w:start w:val="1"/>
+      <w:numFmt w:val="bullet"/>
+      <w:lvlText w:val=""/>
+      <w:lvlJc w:val="left"/>
+      <w:pPr>
+        <w:ind w:left="6764" w:hanging="360"/>
+      </w:pPr>
+      <w:rPr>
+        <w:rFonts w:ascii="Wingdings" w:hAnsi="Wingdings" w:hint="default"/>
+      </w:rPr>
+    </w:lvl>
+  </w:abstractNum>
+  <w:abstractNum w:abstractNumId="2">
+    <w:nsid w:val="5F076743"/>
+    <w:multiLevelType w:val="hybridMultilevel"/>
+    <w:tmpl w:val="8AECF294"/>
+    <w:lvl w:ilvl="0" w:tplc="04150001">
+      <w:start w:val="1"/>
+      <w:numFmt w:val="bullet"/>
+      <w:lvlText w:val=""/>
+      <w:lvlJc w:val="left"/>
+      <w:pPr>
+        <w:ind w:left="1004" w:hanging="360"/>
+      </w:pPr>
+      <w:rPr>
+        <w:rFonts w:ascii="Symbol" w:hAnsi="Symbol" w:hint="default"/>
+      </w:rPr>
+    </w:lvl>
+    <w:lvl w:ilvl="1" w:tplc="04150003" w:tentative="1">
+      <w:start w:val="1"/>
+      <w:numFmt w:val="bullet"/>
+      <w:lvlText w:val="o"/>
+      <w:lvlJc w:val="left"/>
+      <w:pPr>
+        <w:ind w:left="1724" w:hanging="360"/>
+      </w:pPr>
+      <w:rPr>
+        <w:rFonts w:ascii="Courier New" w:hAnsi="Courier New" w:cs="Courier New" w:hint="default"/>
+      </w:rPr>
+    </w:lvl>
+    <w:lvl w:ilvl="2" w:tplc="04150005" w:tentative="1">
+      <w:start w:val="1"/>
+      <w:numFmt w:val="bullet"/>
+      <w:lvlText w:val=""/>
+      <w:lvlJc w:val="left"/>
+      <w:pPr>
+        <w:ind w:left="2444" w:hanging="360"/>
+      </w:pPr>
+      <w:rPr>
+        <w:rFonts w:ascii="Wingdings" w:hAnsi="Wingdings" w:hint="default"/>
+      </w:rPr>
+    </w:lvl>
+    <w:lvl w:ilvl="3" w:tplc="04150001" w:tentative="1">
+      <w:start w:val="1"/>
+      <w:numFmt w:val="bullet"/>
+      <w:lvlText w:val=""/>
+      <w:lvlJc w:val="left"/>
+      <w:pPr>
+        <w:ind w:left="3164" w:hanging="360"/>
+      </w:pPr>
+      <w:rPr>
+        <w:rFonts w:ascii="Symbol" w:hAnsi="Symbol" w:hint="default"/>
+      </w:rPr>
+    </w:lvl>
+    <w:lvl w:ilvl="4" w:tplc="04150003" w:tentative="1">
+      <w:start w:val="1"/>
+      <w:numFmt w:val="bullet"/>
+      <w:lvlText w:val="o"/>
+      <w:lvlJc w:val="left"/>
+      <w:pPr>
+        <w:ind w:left="3884" w:hanging="360"/>
+      </w:pPr>
+      <w:rPr>
+        <w:rFonts w:ascii="Courier New" w:hAnsi="Courier New" w:cs="Courier New" w:hint="default"/>
+      </w:rPr>
+    </w:lvl>
+    <w:lvl w:ilvl="5" w:tplc="04150005" w:tentative="1">
+      <w:start w:val="1"/>
+      <w:numFmt w:val="bullet"/>
+      <w:lvlText w:val=""/>
+      <w:lvlJc w:val="left"/>
+      <w:pPr>
+        <w:ind w:left="4604" w:hanging="360"/>
+      </w:pPr>
+      <w:rPr>
+        <w:rFonts w:ascii="Wingdings" w:hAnsi="Wingdings" w:hint="default"/>
+      </w:rPr>
+    </w:lvl>
+    <w:lvl w:ilvl="6" w:tplc="04150001" w:tentative="1">
+      <w:start w:val="1"/>
+      <w:numFmt w:val="bullet"/>
+      <w:lvlText w:val=""/>
+      <w:lvlJc w:val="left"/>
+      <w:pPr>
+        <w:ind w:left="5324" w:hanging="360"/>
+      </w:pPr>
+      <w:rPr>
+        <w:rFonts w:ascii="Symbol" w:hAnsi="Symbol" w:hint="default"/>
+      </w:rPr>
+    </w:lvl>
+    <w:lvl w:ilvl="7" w:tplc="04150003" w:tentative="1">
+      <w:start w:val="1"/>
+      <w:numFmt w:val="bullet"/>
+      <w:lvlText w:val="o"/>
+      <w:lvlJc w:val="left"/>
+      <w:pPr>
+        <w:ind w:left="6044" w:hanging="360"/>
+      </w:pPr>
+      <w:rPr>
+        <w:rFonts w:ascii="Courier New" w:hAnsi="Courier New" w:cs="Courier New" w:hint="default"/>
+      </w:rPr>
+    </w:lvl>
+    <w:lvl w:ilvl="8" w:tplc="04150005" w:tentative="1">
+      <w:start w:val="1"/>
+      <w:numFmt w:val="bullet"/>
+      <w:lvlText w:val=""/>
+      <w:lvlJc w:val="left"/>
+      <w:pPr>
+        <w:ind w:left="6764" w:hanging="360"/>
+      </w:pPr>
+      <w:rPr>
+        <w:rFonts w:ascii="Wingdings" w:hAnsi="Wingdings" w:hint="default"/>
+      </w:rPr>
+    </w:lvl>
+  </w:abstractNum>
   <w:num w:numId="1">
     <w:abstractNumId w:val="0"/>
+  </w:num>
+  <w:num w:numId="2">
+    <w:abstractNumId w:val="2"/>
+  </w:num>
+  <w:num w:numId="3">
+    <w:abstractNumId w:val="1"/>
   </w:num>
 </w:numbering>
 </file>
@@ -1926,7 +2934,349 @@
       <w:contextualSpacing/>
     </w:pPr>
   </w:style>
+  <w:style w:type="paragraph" w:styleId="Nagwek">
+    <w:name w:val="header"/>
+    <w:basedOn w:val="Normalny"/>
+    <w:link w:val="NagwekZnak"/>
+    <w:uiPriority w:val="99"/>
+    <w:semiHidden/>
+    <w:unhideWhenUsed/>
+    <w:rsid w:val="007272FD"/>
+    <w:pPr>
+      <w:tabs>
+        <w:tab w:val="center" w:pos="4536"/>
+        <w:tab w:val="right" w:pos="9072"/>
+      </w:tabs>
+      <w:spacing w:after="0" w:line="240" w:lineRule="auto"/>
+    </w:pPr>
+  </w:style>
+  <w:style w:type="character" w:customStyle="1" w:styleId="NagwekZnak">
+    <w:name w:val="Nagłówek Znak"/>
+    <w:basedOn w:val="Domylnaczcionkaakapitu"/>
+    <w:link w:val="Nagwek"/>
+    <w:uiPriority w:val="99"/>
+    <w:semiHidden/>
+    <w:rsid w:val="007272FD"/>
+  </w:style>
+  <w:style w:type="paragraph" w:styleId="Stopka">
+    <w:name w:val="footer"/>
+    <w:basedOn w:val="Normalny"/>
+    <w:link w:val="StopkaZnak"/>
+    <w:uiPriority w:val="99"/>
+    <w:unhideWhenUsed/>
+    <w:rsid w:val="007272FD"/>
+    <w:pPr>
+      <w:tabs>
+        <w:tab w:val="center" w:pos="4536"/>
+        <w:tab w:val="right" w:pos="9072"/>
+      </w:tabs>
+      <w:spacing w:after="0" w:line="240" w:lineRule="auto"/>
+    </w:pPr>
+  </w:style>
+  <w:style w:type="character" w:customStyle="1" w:styleId="StopkaZnak">
+    <w:name w:val="Stopka Znak"/>
+    <w:basedOn w:val="Domylnaczcionkaakapitu"/>
+    <w:link w:val="Stopka"/>
+    <w:uiPriority w:val="99"/>
+    <w:rsid w:val="007272FD"/>
+  </w:style>
 </w:styles>
+</file>
+
+<file path=word/glossary/document.xml><?xml version="1.0" encoding="utf-8"?>
+<w:glossaryDocument xmlns:ve="http://schemas.openxmlformats.org/markup-compatibility/2006" xmlns:o="urn:schemas-microsoft-com:office:office" xmlns:r="http://schemas.openxmlformats.org/officeDocument/2006/relationships" xmlns:m="http://schemas.openxmlformats.org/officeDocument/2006/math" xmlns:v="urn:schemas-microsoft-com:vml" xmlns:wp="http://schemas.openxmlformats.org/drawingml/2006/wordprocessingDrawing" xmlns:w10="urn:schemas-microsoft-com:office:word" xmlns:w="http://schemas.openxmlformats.org/wordprocessingml/2006/main" xmlns:wne="http://schemas.microsoft.com/office/word/2006/wordml">
+  <w:docParts/>
+</w:glossaryDocument>
+</file>
+
+<file path=word/glossary/fontTable.xml><?xml version="1.0" encoding="utf-8"?>
+<w:fonts xmlns:r="http://schemas.openxmlformats.org/officeDocument/2006/relationships" xmlns:w="http://schemas.openxmlformats.org/wordprocessingml/2006/main">
+  <w:font w:name="Times New Roman">
+    <w:panose1 w:val="02020603050405020304"/>
+    <w:charset w:val="EE"/>
+    <w:family w:val="roman"/>
+    <w:pitch w:val="variable"/>
+    <w:sig w:usb0="E0002EFF" w:usb1="C0007843" w:usb2="00000009" w:usb3="00000000" w:csb0="000001FF" w:csb1="00000000"/>
+  </w:font>
+  <w:font w:name="Wingdings">
+    <w:panose1 w:val="05000000000000000000"/>
+    <w:charset w:val="02"/>
+    <w:family w:val="auto"/>
+    <w:pitch w:val="variable"/>
+    <w:sig w:usb0="00000000" w:usb1="10000000" w:usb2="00000000" w:usb3="00000000" w:csb0="80000000" w:csb1="00000000"/>
+  </w:font>
+  <w:font w:name="Courier New">
+    <w:panose1 w:val="02070309020205020404"/>
+    <w:charset w:val="EE"/>
+    <w:family w:val="modern"/>
+    <w:pitch w:val="fixed"/>
+    <w:sig w:usb0="E0002EFF" w:usb1="C0007843" w:usb2="00000009" w:usb3="00000000" w:csb0="000001FF" w:csb1="00000000"/>
+  </w:font>
+  <w:font w:name="Symbol">
+    <w:panose1 w:val="05050102010706020507"/>
+    <w:charset w:val="02"/>
+    <w:family w:val="roman"/>
+    <w:pitch w:val="variable"/>
+    <w:sig w:usb0="00000000" w:usb1="10000000" w:usb2="00000000" w:usb3="00000000" w:csb0="80000000" w:csb1="00000000"/>
+  </w:font>
+  <w:font w:name="Calibri">
+    <w:panose1 w:val="020F0502020204030204"/>
+    <w:charset w:val="EE"/>
+    <w:family w:val="swiss"/>
+    <w:pitch w:val="variable"/>
+    <w:sig w:usb0="E00002FF" w:usb1="4000ACFF" w:usb2="00000001" w:usb3="00000000" w:csb0="0000019F" w:csb1="00000000"/>
+  </w:font>
+  <w:font w:name="Cambria">
+    <w:panose1 w:val="02040503050406030204"/>
+    <w:charset w:val="EE"/>
+    <w:family w:val="roman"/>
+    <w:pitch w:val="variable"/>
+    <w:sig w:usb0="E00002FF" w:usb1="400004FF" w:usb2="00000000" w:usb3="00000000" w:csb0="0000019F" w:csb1="00000000"/>
+  </w:font>
+  <w:font w:name="Tahoma">
+    <w:panose1 w:val="020B0604030504040204"/>
+    <w:charset w:val="00"/>
+    <w:family w:val="swiss"/>
+    <w:notTrueType/>
+    <w:pitch w:val="variable"/>
+    <w:sig w:usb0="00000003" w:usb1="00000000" w:usb2="00000000" w:usb3="00000000" w:csb0="00000001" w:csb1="00000000"/>
+  </w:font>
+</w:fonts>
+</file>
+
+<file path=word/glossary/settings.xml><?xml version="1.0" encoding="utf-8"?>
+<w:settings xmlns:o="urn:schemas-microsoft-com:office:office" xmlns:r="http://schemas.openxmlformats.org/officeDocument/2006/relationships" xmlns:m="http://schemas.openxmlformats.org/officeDocument/2006/math" xmlns:v="urn:schemas-microsoft-com:vml" xmlns:w10="urn:schemas-microsoft-com:office:word" xmlns:w="http://schemas.openxmlformats.org/wordprocessingml/2006/main" xmlns:sl="http://schemas.openxmlformats.org/schemaLibrary/2006/main">
+  <w:view w:val="normal"/>
+  <w:defaultTabStop w:val="708"/>
+  <w:hyphenationZone w:val="425"/>
+  <w:characterSpacingControl w:val="doNotCompress"/>
+  <w:compat>
+    <w:useFELayout/>
+  </w:compat>
+  <w:rsids>
+    <w:rsidRoot w:val="009352F2"/>
+    <w:rsid w:val="007C42E5"/>
+    <w:rsid w:val="009352F2"/>
+  </w:rsids>
+  <m:mathPr>
+    <m:mathFont m:val="Cambria Math"/>
+    <m:brkBin m:val="before"/>
+    <m:brkBinSub m:val="--"/>
+    <m:smallFrac m:val="off"/>
+    <m:dispDef/>
+    <m:lMargin m:val="0"/>
+    <m:rMargin m:val="0"/>
+    <m:defJc m:val="centerGroup"/>
+    <m:wrapIndent m:val="1440"/>
+    <m:intLim m:val="subSup"/>
+    <m:naryLim m:val="undOvr"/>
+  </m:mathPr>
+  <w:themeFontLang w:val="pl-PL"/>
+  <w:clrSchemeMapping w:bg1="light1" w:t1="dark1" w:bg2="light2" w:t2="dark2" w:accent1="accent1" w:accent2="accent2" w:accent3="accent3" w:accent4="accent4" w:accent5="accent5" w:accent6="accent6" w:hyperlink="hyperlink" w:followedHyperlink="followedHyperlink"/>
+  <w:decimalSymbol w:val=","/>
+  <w:listSeparator w:val=";"/>
+</w:settings>
+</file>
+
+<file path=word/glossary/styles.xml><?xml version="1.0" encoding="utf-8"?>
+<w:styles xmlns:r="http://schemas.openxmlformats.org/officeDocument/2006/relationships" xmlns:w="http://schemas.openxmlformats.org/wordprocessingml/2006/main">
+  <w:docDefaults>
+    <w:rPrDefault>
+      <w:rPr>
+        <w:rFonts w:asciiTheme="minorHAnsi" w:eastAsiaTheme="minorEastAsia" w:hAnsiTheme="minorHAnsi" w:cstheme="minorBidi"/>
+        <w:sz w:val="22"/>
+        <w:szCs w:val="22"/>
+        <w:lang w:val="pl-PL" w:eastAsia="pl-PL" w:bidi="ar-SA"/>
+      </w:rPr>
+    </w:rPrDefault>
+    <w:pPrDefault>
+      <w:pPr>
+        <w:spacing w:after="200" w:line="276" w:lineRule="auto"/>
+      </w:pPr>
+    </w:pPrDefault>
+  </w:docDefaults>
+  <w:latentStyles w:defLockedState="0" w:defUIPriority="99" w:defSemiHidden="1" w:defUnhideWhenUsed="1" w:defQFormat="0" w:count="267">
+    <w:lsdException w:name="Normal" w:semiHidden="0" w:uiPriority="0" w:unhideWhenUsed="0" w:qFormat="1"/>
+    <w:lsdException w:name="heading 1" w:semiHidden="0" w:uiPriority="9" w:unhideWhenUsed="0" w:qFormat="1"/>
+    <w:lsdException w:name="heading 2" w:uiPriority="9" w:qFormat="1"/>
+    <w:lsdException w:name="heading 3" w:uiPriority="9" w:qFormat="1"/>
+    <w:lsdException w:name="heading 4" w:uiPriority="9" w:qFormat="1"/>
+    <w:lsdException w:name="heading 5" w:uiPriority="9" w:qFormat="1"/>
+    <w:lsdException w:name="heading 6" w:uiPriority="9" w:qFormat="1"/>
+    <w:lsdException w:name="heading 7" w:uiPriority="9" w:qFormat="1"/>
+    <w:lsdException w:name="heading 8" w:uiPriority="9" w:qFormat="1"/>
+    <w:lsdException w:name="heading 9" w:uiPriority="9" w:qFormat="1"/>
+    <w:lsdException w:name="toc 1" w:uiPriority="39"/>
+    <w:lsdException w:name="toc 2" w:uiPriority="39"/>
+    <w:lsdException w:name="toc 3" w:uiPriority="39"/>
+    <w:lsdException w:name="toc 4" w:uiPriority="39"/>
+    <w:lsdException w:name="toc 5" w:uiPriority="39"/>
+    <w:lsdException w:name="toc 6" w:uiPriority="39"/>
+    <w:lsdException w:name="toc 7" w:uiPriority="39"/>
+    <w:lsdException w:name="toc 8" w:uiPriority="39"/>
+    <w:lsdException w:name="toc 9" w:uiPriority="39"/>
+    <w:lsdException w:name="caption" w:uiPriority="35" w:qFormat="1"/>
+    <w:lsdException w:name="Title" w:semiHidden="0" w:uiPriority="10" w:unhideWhenUsed="0" w:qFormat="1"/>
+    <w:lsdException w:name="Default Paragraph Font" w:uiPriority="1"/>
+    <w:lsdException w:name="Subtitle" w:semiHidden="0" w:uiPriority="11" w:unhideWhenUsed="0" w:qFormat="1"/>
+    <w:lsdException w:name="Strong" w:semiHidden="0" w:uiPriority="22" w:unhideWhenUsed="0" w:qFormat="1"/>
+    <w:lsdException w:name="Emphasis" w:semiHidden="0" w:uiPriority="20" w:unhideWhenUsed="0" w:qFormat="1"/>
+    <w:lsdException w:name="Table Grid" w:semiHidden="0" w:uiPriority="59" w:unhideWhenUsed="0"/>
+    <w:lsdException w:name="Placeholder Text" w:unhideWhenUsed="0"/>
+    <w:lsdException w:name="No Spacing" w:semiHidden="0" w:uiPriority="1" w:unhideWhenUsed="0" w:qFormat="1"/>
+    <w:lsdException w:name="Light Shading" w:semiHidden="0" w:uiPriority="60" w:unhideWhenUsed="0"/>
+    <w:lsdException w:name="Light List" w:semiHidden="0" w:uiPriority="61" w:unhideWhenUsed="0"/>
+    <w:lsdException w:name="Light Grid" w:semiHidden="0" w:uiPriority="62" w:unhideWhenUsed="0"/>
+    <w:lsdException w:name="Medium Shading 1" w:semiHidden="0" w:uiPriority="63" w:unhideWhenUsed="0"/>
+    <w:lsdException w:name="Medium Shading 2" w:semiHidden="0" w:uiPriority="64" w:unhideWhenUsed="0"/>
+    <w:lsdException w:name="Medium List 1" w:semiHidden="0" w:uiPriority="65" w:unhideWhenUsed="0"/>
+    <w:lsdException w:name="Medium List 2" w:semiHidden="0" w:uiPriority="66" w:unhideWhenUsed="0"/>
+    <w:lsdException w:name="Medium Grid 1" w:semiHidden="0" w:uiPriority="67" w:unhideWhenUsed="0"/>
+    <w:lsdException w:name="Medium Grid 2" w:semiHidden="0" w:uiPriority="68" w:unhideWhenUsed="0"/>
+    <w:lsdException w:name="Medium Grid 3" w:semiHidden="0" w:uiPriority="69" w:unhideWhenUsed="0"/>
+    <w:lsdException w:name="Dark List" w:semiHidden="0" w:uiPriority="70" w:unhideWhenUsed="0"/>
+    <w:lsdException w:name="Colorful Shading" w:semiHidden="0" w:uiPriority="71" w:unhideWhenUsed="0"/>
+    <w:lsdException w:name="Colorful List" w:semiHidden="0" w:uiPriority="72" w:unhideWhenUsed="0"/>
+    <w:lsdException w:name="Colorful Grid" w:semiHidden="0" w:uiPriority="73" w:unhideWhenUsed="0"/>
+    <w:lsdException w:name="Light Shading Accent 1" w:semiHidden="0" w:uiPriority="60" w:unhideWhenUsed="0"/>
+    <w:lsdException w:name="Light List Accent 1" w:semiHidden="0" w:uiPriority="61" w:unhideWhenUsed="0"/>
+    <w:lsdException w:name="Light Grid Accent 1" w:semiHidden="0" w:uiPriority="62" w:unhideWhenUsed="0"/>
+    <w:lsdException w:name="Medium Shading 1 Accent 1" w:semiHidden="0" w:uiPriority="63" w:unhideWhenUsed="0"/>
+    <w:lsdException w:name="Medium Shading 2 Accent 1" w:semiHidden="0" w:uiPriority="64" w:unhideWhenUsed="0"/>
+    <w:lsdException w:name="Medium List 1 Accent 1" w:semiHidden="0" w:uiPriority="65" w:unhideWhenUsed="0"/>
+    <w:lsdException w:name="Revision" w:unhideWhenUsed="0"/>
+    <w:lsdException w:name="List Paragraph" w:semiHidden="0" w:uiPriority="34" w:unhideWhenUsed="0" w:qFormat="1"/>
+    <w:lsdException w:name="Quote" w:semiHidden="0" w:uiPriority="29" w:unhideWhenUsed="0" w:qFormat="1"/>
+    <w:lsdException w:name="Intense Quote" w:semiHidden="0" w:uiPriority="30" w:unhideWhenUsed="0" w:qFormat="1"/>
+    <w:lsdException w:name="Medium List 2 Accent 1" w:semiHidden="0" w:uiPriority="66" w:unhideWhenUsed="0"/>
+    <w:lsdException w:name="Medium Grid 1 Accent 1" w:semiHidden="0" w:uiPriority="67" w:unhideWhenUsed="0"/>
+    <w:lsdException w:name="Medium Grid 2 Accent 1" w:semiHidden="0" w:uiPriority="68" w:unhideWhenUsed="0"/>
+    <w:lsdException w:name="Medium Grid 3 Accent 1" w:semiHidden="0" w:uiPriority="69" w:unhideWhenUsed="0"/>
+    <w:lsdException w:name="Dark List Accent 1" w:semiHidden="0" w:uiPriority="70" w:unhideWhenUsed="0"/>
+    <w:lsdException w:name="Colorful Shading Accent 1" w:semiHidden="0" w:uiPriority="71" w:unhideWhenUsed="0"/>
+    <w:lsdException w:name="Colorful List Accent 1" w:semiHidden="0" w:uiPriority="72" w:unhideWhenUsed="0"/>
+    <w:lsdException w:name="Colorful Grid Accent 1" w:semiHidden="0" w:uiPriority="73" w:unhideWhenUsed="0"/>
+    <w:lsdException w:name="Light Shading Accent 2" w:semiHidden="0" w:uiPriority="60" w:unhideWhenUsed="0"/>
+    <w:lsdException w:name="Light List Accent 2" w:semiHidden="0" w:uiPriority="61" w:unhideWhenUsed="0"/>
+    <w:lsdException w:name="Light Grid Accent 2" w:semiHidden="0" w:uiPriority="62" w:unhideWhenUsed="0"/>
+    <w:lsdException w:name="Medium Shading 1 Accent 2" w:semiHidden="0" w:uiPriority="63" w:unhideWhenUsed="0"/>
+    <w:lsdException w:name="Medium Shading 2 Accent 2" w:semiHidden="0" w:uiPriority="64" w:unhideWhenUsed="0"/>
+    <w:lsdException w:name="Medium List 1 Accent 2" w:semiHidden="0" w:uiPriority="65" w:unhideWhenUsed="0"/>
+    <w:lsdException w:name="Medium List 2 Accent 2" w:semiHidden="0" w:uiPriority="66" w:unhideWhenUsed="0"/>
+    <w:lsdException w:name="Medium Grid 1 Accent 2" w:semiHidden="0" w:uiPriority="67" w:unhideWhenUsed="0"/>
+    <w:lsdException w:name="Medium Grid 2 Accent 2" w:semiHidden="0" w:uiPriority="68" w:unhideWhenUsed="0"/>
+    <w:lsdException w:name="Medium Grid 3 Accent 2" w:semiHidden="0" w:uiPriority="69" w:unhideWhenUsed="0"/>
+    <w:lsdException w:name="Dark List Accent 2" w:semiHidden="0" w:uiPriority="70" w:unhideWhenUsed="0"/>
+    <w:lsdException w:name="Colorful Shading Accent 2" w:semiHidden="0" w:uiPriority="71" w:unhideWhenUsed="0"/>
+    <w:lsdException w:name="Colorful List Accent 2" w:semiHidden="0" w:uiPriority="72" w:unhideWhenUsed="0"/>
+    <w:lsdException w:name="Colorful Grid Accent 2" w:semiHidden="0" w:uiPriority="73" w:unhideWhenUsed="0"/>
+    <w:lsdException w:name="Light Shading Accent 3" w:semiHidden="0" w:uiPriority="60" w:unhideWhenUsed="0"/>
+    <w:lsdException w:name="Light List Accent 3" w:semiHidden="0" w:uiPriority="61" w:unhideWhenUsed="0"/>
+    <w:lsdException w:name="Light Grid Accent 3" w:semiHidden="0" w:uiPriority="62" w:unhideWhenUsed="0"/>
+    <w:lsdException w:name="Medium Shading 1 Accent 3" w:semiHidden="0" w:uiPriority="63" w:unhideWhenUsed="0"/>
+    <w:lsdException w:name="Medium Shading 2 Accent 3" w:semiHidden="0" w:uiPriority="64" w:unhideWhenUsed="0"/>
+    <w:lsdException w:name="Medium List 1 Accent 3" w:semiHidden="0" w:uiPriority="65" w:unhideWhenUsed="0"/>
+    <w:lsdException w:name="Medium List 2 Accent 3" w:semiHidden="0" w:uiPriority="66" w:unhideWhenUsed="0"/>
+    <w:lsdException w:name="Medium Grid 1 Accent 3" w:semiHidden="0" w:uiPriority="67" w:unhideWhenUsed="0"/>
+    <w:lsdException w:name="Medium Grid 2 Accent 3" w:semiHidden="0" w:uiPriority="68" w:unhideWhenUsed="0"/>
+    <w:lsdException w:name="Medium Grid 3 Accent 3" w:semiHidden="0" w:uiPriority="69" w:unhideWhenUsed="0"/>
+    <w:lsdException w:name="Dark List Accent 3" w:semiHidden="0" w:uiPriority="70" w:unhideWhenUsed="0"/>
+    <w:lsdException w:name="Colorful Shading Accent 3" w:semiHidden="0" w:uiPriority="71" w:unhideWhenUsed="0"/>
+    <w:lsdException w:name="Colorful List Accent 3" w:semiHidden="0" w:uiPriority="72" w:unhideWhenUsed="0"/>
+    <w:lsdException w:name="Colorful Grid Accent 3" w:semiHidden="0" w:uiPriority="73" w:unhideWhenUsed="0"/>
+    <w:lsdException w:name="Light Shading Accent 4" w:semiHidden="0" w:uiPriority="60" w:unhideWhenUsed="0"/>
+    <w:lsdException w:name="Light List Accent 4" w:semiHidden="0" w:uiPriority="61" w:unhideWhenUsed="0"/>
+    <w:lsdException w:name="Light Grid Accent 4" w:semiHidden="0" w:uiPriority="62" w:unhideWhenUsed="0"/>
+    <w:lsdException w:name="Medium Shading 1 Accent 4" w:semiHidden="0" w:uiPriority="63" w:unhideWhenUsed="0"/>
+    <w:lsdException w:name="Medium Shading 2 Accent 4" w:semiHidden="0" w:uiPriority="64" w:unhideWhenUsed="0"/>
+    <w:lsdException w:name="Medium List 1 Accent 4" w:semiHidden="0" w:uiPriority="65" w:unhideWhenUsed="0"/>
+    <w:lsdException w:name="Medium List 2 Accent 4" w:semiHidden="0" w:uiPriority="66" w:unhideWhenUsed="0"/>
+    <w:lsdException w:name="Medium Grid 1 Accent 4" w:semiHidden="0" w:uiPriority="67" w:unhideWhenUsed="0"/>
+    <w:lsdException w:name="Medium Grid 2 Accent 4" w:semiHidden="0" w:uiPriority="68" w:unhideWhenUsed="0"/>
+    <w:lsdException w:name="Medium Grid 3 Accent 4" w:semiHidden="0" w:uiPriority="69" w:unhideWhenUsed="0"/>
+    <w:lsdException w:name="Dark List Accent 4" w:semiHidden="0" w:uiPriority="70" w:unhideWhenUsed="0"/>
+    <w:lsdException w:name="Colorful Shading Accent 4" w:semiHidden="0" w:uiPriority="71" w:unhideWhenUsed="0"/>
+    <w:lsdException w:name="Colorful List Accent 4" w:semiHidden="0" w:uiPriority="72" w:unhideWhenUsed="0"/>
+    <w:lsdException w:name="Colorful Grid Accent 4" w:semiHidden="0" w:uiPriority="73" w:unhideWhenUsed="0"/>
+    <w:lsdException w:name="Light Shading Accent 5" w:semiHidden="0" w:uiPriority="60" w:unhideWhenUsed="0"/>
+    <w:lsdException w:name="Light List Accent 5" w:semiHidden="0" w:uiPriority="61" w:unhideWhenUsed="0"/>
+    <w:lsdException w:name="Light Grid Accent 5" w:semiHidden="0" w:uiPriority="62" w:unhideWhenUsed="0"/>
+    <w:lsdException w:name="Medium Shading 1 Accent 5" w:semiHidden="0" w:uiPriority="63" w:unhideWhenUsed="0"/>
+    <w:lsdException w:name="Medium Shading 2 Accent 5" w:semiHidden="0" w:uiPriority="64" w:unhideWhenUsed="0"/>
+    <w:lsdException w:name="Medium List 1 Accent 5" w:semiHidden="0" w:uiPriority="65" w:unhideWhenUsed="0"/>
+    <w:lsdException w:name="Medium List 2 Accent 5" w:semiHidden="0" w:uiPriority="66" w:unhideWhenUsed="0"/>
+    <w:lsdException w:name="Medium Grid 1 Accent 5" w:semiHidden="0" w:uiPriority="67" w:unhideWhenUsed="0"/>
+    <w:lsdException w:name="Medium Grid 2 Accent 5" w:semiHidden="0" w:uiPriority="68" w:unhideWhenUsed="0"/>
+    <w:lsdException w:name="Medium Grid 3 Accent 5" w:semiHidden="0" w:uiPriority="69" w:unhideWhenUsed="0"/>
+    <w:lsdException w:name="Dark List Accent 5" w:semiHidden="0" w:uiPriority="70" w:unhideWhenUsed="0"/>
+    <w:lsdException w:name="Colorful Shading Accent 5" w:semiHidden="0" w:uiPriority="71" w:unhideWhenUsed="0"/>
+    <w:lsdException w:name="Colorful List Accent 5" w:semiHidden="0" w:uiPriority="72" w:unhideWhenUsed="0"/>
+    <w:lsdException w:name="Colorful Grid Accent 5" w:semiHidden="0" w:uiPriority="73" w:unhideWhenUsed="0"/>
+    <w:lsdException w:name="Light Shading Accent 6" w:semiHidden="0" w:uiPriority="60" w:unhideWhenUsed="0"/>
+    <w:lsdException w:name="Light List Accent 6" w:semiHidden="0" w:uiPriority="61" w:unhideWhenUsed="0"/>
+    <w:lsdException w:name="Light Grid Accent 6" w:semiHidden="0" w:uiPriority="62" w:unhideWhenUsed="0"/>
+    <w:lsdException w:name="Medium Shading 1 Accent 6" w:semiHidden="0" w:uiPriority="63" w:unhideWhenUsed="0"/>
+    <w:lsdException w:name="Medium Shading 2 Accent 6" w:semiHidden="0" w:uiPriority="64" w:unhideWhenUsed="0"/>
+    <w:lsdException w:name="Medium List 1 Accent 6" w:semiHidden="0" w:uiPriority="65" w:unhideWhenUsed="0"/>
+    <w:lsdException w:name="Medium List 2 Accent 6" w:semiHidden="0" w:uiPriority="66" w:unhideWhenUsed="0"/>
+    <w:lsdException w:name="Medium Grid 1 Accent 6" w:semiHidden="0" w:uiPriority="67" w:unhideWhenUsed="0"/>
+    <w:lsdException w:name="Medium Grid 2 Accent 6" w:semiHidden="0" w:uiPriority="68" w:unhideWhenUsed="0"/>
+    <w:lsdException w:name="Medium Grid 3 Accent 6" w:semiHidden="0" w:uiPriority="69" w:unhideWhenUsed="0"/>
+    <w:lsdException w:name="Dark List Accent 6" w:semiHidden="0" w:uiPriority="70" w:unhideWhenUsed="0"/>
+    <w:lsdException w:name="Colorful Shading Accent 6" w:semiHidden="0" w:uiPriority="71" w:unhideWhenUsed="0"/>
+    <w:lsdException w:name="Colorful List Accent 6" w:semiHidden="0" w:uiPriority="72" w:unhideWhenUsed="0"/>
+    <w:lsdException w:name="Colorful Grid Accent 6" w:semiHidden="0" w:uiPriority="73" w:unhideWhenUsed="0"/>
+    <w:lsdException w:name="Subtle Emphasis" w:semiHidden="0" w:uiPriority="19" w:unhideWhenUsed="0" w:qFormat="1"/>
+    <w:lsdException w:name="Intense Emphasis" w:semiHidden="0" w:uiPriority="21" w:unhideWhenUsed="0" w:qFormat="1"/>
+    <w:lsdException w:name="Subtle Reference" w:semiHidden="0" w:uiPriority="31" w:unhideWhenUsed="0" w:qFormat="1"/>
+    <w:lsdException w:name="Intense Reference" w:semiHidden="0" w:uiPriority="32" w:unhideWhenUsed="0" w:qFormat="1"/>
+    <w:lsdException w:name="Book Title" w:semiHidden="0" w:uiPriority="33" w:unhideWhenUsed="0" w:qFormat="1"/>
+    <w:lsdException w:name="Bibliography" w:uiPriority="37"/>
+    <w:lsdException w:name="TOC Heading" w:uiPriority="39" w:qFormat="1"/>
+  </w:latentStyles>
+  <w:style w:type="paragraph" w:default="1" w:styleId="Normalny">
+    <w:name w:val="Normal"/>
+    <w:qFormat/>
+  </w:style>
+  <w:style w:type="character" w:default="1" w:styleId="Domylnaczcionkaakapitu">
+    <w:name w:val="Default Paragraph Font"/>
+    <w:uiPriority w:val="1"/>
+    <w:semiHidden/>
+    <w:unhideWhenUsed/>
+  </w:style>
+  <w:style w:type="table" w:default="1" w:styleId="Standardowy">
+    <w:name w:val="Normal Table"/>
+    <w:uiPriority w:val="99"/>
+    <w:semiHidden/>
+    <w:unhideWhenUsed/>
+    <w:qFormat/>
+    <w:tblPr>
+      <w:tblInd w:w="0" w:type="dxa"/>
+      <w:tblCellMar>
+        <w:top w:w="0" w:type="dxa"/>
+        <w:left w:w="108" w:type="dxa"/>
+        <w:bottom w:w="0" w:type="dxa"/>
+        <w:right w:w="108" w:type="dxa"/>
+      </w:tblCellMar>
+    </w:tblPr>
+  </w:style>
+  <w:style w:type="numbering" w:default="1" w:styleId="Bezlisty">
+    <w:name w:val="No List"/>
+    <w:uiPriority w:val="99"/>
+    <w:semiHidden/>
+    <w:unhideWhenUsed/>
+  </w:style>
+  <w:style w:type="paragraph" w:customStyle="1" w:styleId="0A8CE9AE73044ADBAA7C13E0843835CF">
+    <w:name w:val="0A8CE9AE73044ADBAA7C13E0843835CF"/>
+    <w:rsid w:val="009352F2"/>
+  </w:style>
+</w:styles>
+</file>
+
+<file path=word/glossary/webSettings.xml><?xml version="1.0" encoding="utf-8"?>
+<w:webSettings xmlns:r="http://schemas.openxmlformats.org/officeDocument/2006/relationships" xmlns:w="http://schemas.openxmlformats.org/wordprocessingml/2006/main">
+  <w:optimizeForBrowser/>
+</w:webSettings>
 </file>
 
 <file path=word/theme/theme1.xml><?xml version="1.0" encoding="utf-8"?>
@@ -2217,7 +3567,7 @@
 </file>
 
 <file path=customXml/itemProps1.xml><?xml version="1.0" encoding="utf-8"?>
-<ds:datastoreItem xmlns:ds="http://schemas.openxmlformats.org/officeDocument/2006/customXml" ds:itemID="{5E15179E-A247-4FE4-9BA6-7B20F36123E5}">
+<ds:datastoreItem xmlns:ds="http://schemas.openxmlformats.org/officeDocument/2006/customXml" ds:itemID="{82EB8D60-9992-4C8D-9BA9-F8B2FDF1480E}">
   <ds:schemaRefs>
     <ds:schemaRef ds:uri="http://schemas.openxmlformats.org/officeDocument/2006/bibliography"/>
   </ds:schemaRefs>

</xml_diff>

<commit_message>
Został wstęp teoretyczny i cyzelowanie
</commit_message>
<xml_diff>
--- a/dokumentacja/Dokumentacja.docx
+++ b/dokumentacja/Dokumentacja.docx
@@ -49,14 +49,77 @@
           <w:i/>
           <w:sz w:val="40"/>
         </w:rPr>
-        <w:br/>
+        <w:t>kursu</w:t>
       </w:r>
       <w:r>
         <w:rPr>
           <w:i/>
           <w:sz w:val="40"/>
         </w:rPr>
-        <w:t>z Układów cyfrowych i systemów wbudowanych 2</w:t>
+        <w:br/>
+      </w:r>
+      <w:r>
+        <w:rPr>
+          <w:i/>
+          <w:sz w:val="40"/>
+        </w:rPr>
+        <w:t>Układ</w:t>
+      </w:r>
+      <w:r>
+        <w:rPr>
+          <w:i/>
+          <w:sz w:val="40"/>
+        </w:rPr>
+        <w:t>y</w:t>
+      </w:r>
+      <w:r>
+        <w:rPr>
+          <w:i/>
+          <w:sz w:val="40"/>
+        </w:rPr>
+        <w:t xml:space="preserve"> cyfrow</w:t>
+      </w:r>
+      <w:r>
+        <w:rPr>
+          <w:i/>
+          <w:sz w:val="40"/>
+        </w:rPr>
+        <w:t>e</w:t>
+      </w:r>
+      <w:r>
+        <w:rPr>
+          <w:i/>
+          <w:sz w:val="40"/>
+        </w:rPr>
+        <w:t xml:space="preserve"> i system</w:t>
+      </w:r>
+      <w:r>
+        <w:rPr>
+          <w:i/>
+          <w:sz w:val="40"/>
+        </w:rPr>
+        <w:t>y</w:t>
+      </w:r>
+      <w:r>
+        <w:rPr>
+          <w:i/>
+          <w:sz w:val="40"/>
+        </w:rPr>
+        <w:t xml:space="preserve"> wbudowan</w:t>
+      </w:r>
+      <w:r>
+        <w:rPr>
+          <w:i/>
+          <w:sz w:val="40"/>
+        </w:rPr>
+        <w:t>e</w:t>
+      </w:r>
+      <w:r>
+        <w:rPr>
+          <w:i/>
+          <w:sz w:val="40"/>
+        </w:rPr>
+        <w:t xml:space="preserve"> 2</w:t>
       </w:r>
     </w:p>
     <w:p>
@@ -222,7 +285,21 @@
           <w:b/>
           <w:sz w:val="28"/>
         </w:rPr>
-        <w:t>10.05.</w:t>
+        <w:t>1</w:t>
+      </w:r>
+      <w:r>
+        <w:rPr>
+          <w:b/>
+          <w:sz w:val="28"/>
+        </w:rPr>
+        <w:t>7</w:t>
+      </w:r>
+      <w:r>
+        <w:rPr>
+          <w:b/>
+          <w:sz w:val="28"/>
+        </w:rPr>
+        <w:t>.05.</w:t>
       </w:r>
       <w:r>
         <w:rPr>
@@ -259,7 +336,7 @@
           <w:sz w:val="44"/>
         </w:rPr>
       </w:pPr>
-      <w:bookmarkStart w:id="0" w:name="_Toc450250671"/>
+      <w:bookmarkStart w:id="0" w:name="_Toc450923328"/>
       <w:r>
         <w:rPr>
           <w:b/>
@@ -303,11 +380,10 @@
         </w:rPr>
         <w:fldChar w:fldCharType="separate"/>
       </w:r>
-      <w:hyperlink w:anchor="_Toc450250671" w:history="1">
+      <w:hyperlink w:anchor="_Toc450923328" w:history="1">
         <w:r>
           <w:rPr>
             <w:rStyle w:val="Hipercze"/>
-            <w:b/>
             <w:noProof/>
           </w:rPr>
           <w:t>Spis treści</w:t>
@@ -331,7 +407,7 @@
             <w:noProof/>
             <w:webHidden/>
           </w:rPr>
-          <w:instrText xml:space="preserve"> PAGEREF _Toc450250671 \h </w:instrText>
+          <w:instrText xml:space="preserve"> PAGEREF _Toc450923328 \h </w:instrText>
         </w:r>
         <w:r>
           <w:rPr>
@@ -373,13 +449,13 @@
           <w:lang w:eastAsia="pl-PL"/>
         </w:rPr>
       </w:pPr>
-      <w:hyperlink w:anchor="_Toc450250672" w:history="1">
+      <w:hyperlink w:anchor="_Toc450923329" w:history="1">
         <w:r>
           <w:rPr>
             <w:rStyle w:val="Hipercze"/>
             <w:noProof/>
           </w:rPr>
-          <w:t>Wstęp</w:t>
+          <w:t>1. Wstęp</w:t>
         </w:r>
         <w:r>
           <w:rPr>
@@ -400,7 +476,7 @@
             <w:noProof/>
             <w:webHidden/>
           </w:rPr>
-          <w:instrText xml:space="preserve"> PAGEREF _Toc450250672 \h </w:instrText>
+          <w:instrText xml:space="preserve"> PAGEREF _Toc450923329 \h </w:instrText>
         </w:r>
         <w:r>
           <w:rPr>
@@ -442,13 +518,13 @@
           <w:lang w:eastAsia="pl-PL"/>
         </w:rPr>
       </w:pPr>
-      <w:hyperlink w:anchor="_Toc450250673" w:history="1">
+      <w:hyperlink w:anchor="_Toc450923330" w:history="1">
         <w:r>
           <w:rPr>
             <w:rStyle w:val="Hipercze"/>
             <w:noProof/>
           </w:rPr>
-          <w:t>Opis projektu</w:t>
+          <w:t>2. Opis projektu</w:t>
         </w:r>
         <w:r>
           <w:rPr>
@@ -469,7 +545,7 @@
             <w:noProof/>
             <w:webHidden/>
           </w:rPr>
-          <w:instrText xml:space="preserve"> PAGEREF _Toc450250673 \h </w:instrText>
+          <w:instrText xml:space="preserve"> PAGEREF _Toc450923330 \h </w:instrText>
         </w:r>
         <w:r>
           <w:rPr>
@@ -511,13 +587,13 @@
           <w:lang w:eastAsia="pl-PL"/>
         </w:rPr>
       </w:pPr>
-      <w:hyperlink w:anchor="_Toc450250674" w:history="1">
+      <w:hyperlink w:anchor="_Toc450923331" w:history="1">
         <w:r>
           <w:rPr>
             <w:rStyle w:val="Hipercze"/>
             <w:noProof/>
           </w:rPr>
-          <w:t>Opisy modułów</w:t>
+          <w:t>2.1. Opisy modułów</w:t>
         </w:r>
         <w:r>
           <w:rPr>
@@ -538,7 +614,7 @@
             <w:noProof/>
             <w:webHidden/>
           </w:rPr>
-          <w:instrText xml:space="preserve"> PAGEREF _Toc450250674 \h </w:instrText>
+          <w:instrText xml:space="preserve"> PAGEREF _Toc450923331 \h </w:instrText>
         </w:r>
         <w:r>
           <w:rPr>
@@ -573,7 +649,7 @@
       <w:pPr>
         <w:pStyle w:val="Spistreci3"/>
         <w:tabs>
-          <w:tab w:val="left" w:pos="880"/>
+          <w:tab w:val="left" w:pos="1320"/>
           <w:tab w:val="right" w:leader="dot" w:pos="9062"/>
         </w:tabs>
         <w:rPr>
@@ -581,14 +657,13 @@
           <w:lang w:eastAsia="pl-PL"/>
         </w:rPr>
       </w:pPr>
-      <w:hyperlink w:anchor="_Toc450250675" w:history="1">
+      <w:hyperlink w:anchor="_Toc450923332" w:history="1">
         <w:r>
           <w:rPr>
             <w:rStyle w:val="Hipercze"/>
-            <w:rFonts w:ascii="Symbol" w:hAnsi="Symbol"/>
-            <w:noProof/>
-          </w:rPr>
-          <w:t></w:t>
+            <w:noProof/>
+          </w:rPr>
+          <w:t>2.1.1</w:t>
         </w:r>
         <w:r>
           <w:rPr>
@@ -623,7 +698,7 @@
             <w:noProof/>
             <w:webHidden/>
           </w:rPr>
-          <w:instrText xml:space="preserve"> PAGEREF _Toc450250675 \h </w:instrText>
+          <w:instrText xml:space="preserve"> PAGEREF _Toc450923332 \h </w:instrText>
         </w:r>
         <w:r>
           <w:rPr>
@@ -658,7 +733,7 @@
       <w:pPr>
         <w:pStyle w:val="Spistreci3"/>
         <w:tabs>
-          <w:tab w:val="left" w:pos="880"/>
+          <w:tab w:val="left" w:pos="1320"/>
           <w:tab w:val="right" w:leader="dot" w:pos="9062"/>
         </w:tabs>
         <w:rPr>
@@ -666,14 +741,13 @@
           <w:lang w:eastAsia="pl-PL"/>
         </w:rPr>
       </w:pPr>
-      <w:hyperlink w:anchor="_Toc450250676" w:history="1">
+      <w:hyperlink w:anchor="_Toc450923333" w:history="1">
         <w:r>
           <w:rPr>
             <w:rStyle w:val="Hipercze"/>
-            <w:rFonts w:ascii="Symbol" w:hAnsi="Symbol"/>
-            <w:noProof/>
-          </w:rPr>
-          <w:t></w:t>
+            <w:noProof/>
+          </w:rPr>
+          <w:t>2.1.2</w:t>
         </w:r>
         <w:r>
           <w:rPr>
@@ -708,7 +782,7 @@
             <w:noProof/>
             <w:webHidden/>
           </w:rPr>
-          <w:instrText xml:space="preserve"> PAGEREF _Toc450250676 \h </w:instrText>
+          <w:instrText xml:space="preserve"> PAGEREF _Toc450923333 \h </w:instrText>
         </w:r>
         <w:r>
           <w:rPr>
@@ -743,7 +817,7 @@
       <w:pPr>
         <w:pStyle w:val="Spistreci3"/>
         <w:tabs>
-          <w:tab w:val="left" w:pos="880"/>
+          <w:tab w:val="left" w:pos="1320"/>
           <w:tab w:val="right" w:leader="dot" w:pos="9062"/>
         </w:tabs>
         <w:rPr>
@@ -751,14 +825,13 @@
           <w:lang w:eastAsia="pl-PL"/>
         </w:rPr>
       </w:pPr>
-      <w:hyperlink w:anchor="_Toc450250677" w:history="1">
+      <w:hyperlink w:anchor="_Toc450923334" w:history="1">
         <w:r>
           <w:rPr>
             <w:rStyle w:val="Hipercze"/>
-            <w:rFonts w:ascii="Symbol" w:hAnsi="Symbol"/>
-            <w:noProof/>
-          </w:rPr>
-          <w:t></w:t>
+            <w:noProof/>
+          </w:rPr>
+          <w:t>2.1.3</w:t>
         </w:r>
         <w:r>
           <w:rPr>
@@ -793,7 +866,7 @@
             <w:noProof/>
             <w:webHidden/>
           </w:rPr>
-          <w:instrText xml:space="preserve"> PAGEREF _Toc450250677 \h </w:instrText>
+          <w:instrText xml:space="preserve"> PAGEREF _Toc450923334 \h </w:instrText>
         </w:r>
         <w:r>
           <w:rPr>
@@ -835,13 +908,13 @@
           <w:lang w:eastAsia="pl-PL"/>
         </w:rPr>
       </w:pPr>
-      <w:hyperlink w:anchor="_Toc450250678" w:history="1">
+      <w:hyperlink w:anchor="_Toc450923335" w:history="1">
         <w:r>
           <w:rPr>
             <w:rStyle w:val="Hipercze"/>
             <w:noProof/>
           </w:rPr>
-          <w:t>Implementacja</w:t>
+          <w:t>3. Implementacja</w:t>
         </w:r>
         <w:r>
           <w:rPr>
@@ -862,7 +935,7 @@
             <w:noProof/>
             <w:webHidden/>
           </w:rPr>
-          <w:instrText xml:space="preserve"> PAGEREF _Toc450250678 \h </w:instrText>
+          <w:instrText xml:space="preserve"> PAGEREF _Toc450923335 \h </w:instrText>
         </w:r>
         <w:r>
           <w:rPr>
@@ -904,13 +977,13 @@
           <w:lang w:eastAsia="pl-PL"/>
         </w:rPr>
       </w:pPr>
-      <w:hyperlink w:anchor="_Toc450250679" w:history="1">
+      <w:hyperlink w:anchor="_Toc450923336" w:history="1">
         <w:r>
           <w:rPr>
             <w:rStyle w:val="Hipercze"/>
             <w:noProof/>
           </w:rPr>
-          <w:t>Użytkowanie</w:t>
+          <w:t>4. Użytkowanie</w:t>
         </w:r>
         <w:r>
           <w:rPr>
@@ -931,7 +1004,7 @@
             <w:noProof/>
             <w:webHidden/>
           </w:rPr>
-          <w:instrText xml:space="preserve"> PAGEREF _Toc450250679 \h </w:instrText>
+          <w:instrText xml:space="preserve"> PAGEREF _Toc450923336 \h </w:instrText>
         </w:r>
         <w:r>
           <w:rPr>
@@ -951,7 +1024,76 @@
             <w:noProof/>
             <w:webHidden/>
           </w:rPr>
-          <w:t>11</w:t>
+          <w:t>12</w:t>
+        </w:r>
+        <w:r>
+          <w:rPr>
+            <w:noProof/>
+            <w:webHidden/>
+          </w:rPr>
+          <w:fldChar w:fldCharType="end"/>
+        </w:r>
+      </w:hyperlink>
+    </w:p>
+    <w:p>
+      <w:pPr>
+        <w:pStyle w:val="Spistreci2"/>
+        <w:tabs>
+          <w:tab w:val="right" w:leader="dot" w:pos="9062"/>
+        </w:tabs>
+        <w:rPr>
+          <w:noProof/>
+          <w:lang w:eastAsia="pl-PL"/>
+        </w:rPr>
+      </w:pPr>
+      <w:hyperlink w:anchor="_Toc450923337" w:history="1">
+        <w:r>
+          <w:rPr>
+            <w:rStyle w:val="Hipercze"/>
+            <w:noProof/>
+          </w:rPr>
+          <w:t>4.1 Znaczenie danych</w:t>
+        </w:r>
+        <w:r>
+          <w:rPr>
+            <w:noProof/>
+            <w:webHidden/>
+          </w:rPr>
+          <w:tab/>
+        </w:r>
+        <w:r>
+          <w:rPr>
+            <w:noProof/>
+            <w:webHidden/>
+          </w:rPr>
+          <w:fldChar w:fldCharType="begin"/>
+        </w:r>
+        <w:r>
+          <w:rPr>
+            <w:noProof/>
+            <w:webHidden/>
+          </w:rPr>
+          <w:instrText xml:space="preserve"> PAGEREF _Toc450923337 \h </w:instrText>
+        </w:r>
+        <w:r>
+          <w:rPr>
+            <w:noProof/>
+            <w:webHidden/>
+          </w:rPr>
+        </w:r>
+        <w:r>
+          <w:rPr>
+            <w:noProof/>
+            <w:webHidden/>
+          </w:rPr>
+          <w:fldChar w:fldCharType="separate"/>
+        </w:r>
+        <w:r>
+          <w:rPr>
+            <w:noProof/>
+            <w:webHidden/>
+          </w:rPr>
+          <w:t>13</w:t>
         </w:r>
         <w:r>
           <w:rPr>
@@ -973,13 +1115,13 @@
           <w:lang w:eastAsia="pl-PL"/>
         </w:rPr>
       </w:pPr>
-      <w:hyperlink w:anchor="_Toc450250680" w:history="1">
+      <w:hyperlink w:anchor="_Toc450923338" w:history="1">
         <w:r>
           <w:rPr>
             <w:rStyle w:val="Hipercze"/>
             <w:noProof/>
           </w:rPr>
-          <w:t>Podsumowanie</w:t>
+          <w:t>5. Podsumowanie</w:t>
         </w:r>
         <w:r>
           <w:rPr>
@@ -1000,7 +1142,7 @@
             <w:noProof/>
             <w:webHidden/>
           </w:rPr>
-          <w:instrText xml:space="preserve"> PAGEREF _Toc450250680 \h </w:instrText>
+          <w:instrText xml:space="preserve"> PAGEREF _Toc450923338 \h </w:instrText>
         </w:r>
         <w:r>
           <w:rPr>
@@ -1020,7 +1162,7 @@
             <w:noProof/>
             <w:webHidden/>
           </w:rPr>
-          <w:t>12</w:t>
+          <w:t>13</w:t>
         </w:r>
         <w:r>
           <w:rPr>
@@ -1033,7 +1175,7 @@
     </w:p>
     <w:p>
       <w:pPr>
-        <w:pStyle w:val="Spistreci1"/>
+        <w:pStyle w:val="Spistreci2"/>
         <w:tabs>
           <w:tab w:val="right" w:leader="dot" w:pos="9062"/>
         </w:tabs>
@@ -1042,13 +1184,13 @@
           <w:lang w:eastAsia="pl-PL"/>
         </w:rPr>
       </w:pPr>
-      <w:hyperlink w:anchor="_Toc450250681" w:history="1">
+      <w:hyperlink w:anchor="_Toc450923339" w:history="1">
         <w:r>
           <w:rPr>
             <w:rStyle w:val="Hipercze"/>
             <w:noProof/>
           </w:rPr>
-          <w:t>Bibliografia</w:t>
+          <w:t>5.1. Ocena projektu</w:t>
         </w:r>
         <w:r>
           <w:rPr>
@@ -1069,7 +1211,7 @@
             <w:noProof/>
             <w:webHidden/>
           </w:rPr>
-          <w:instrText xml:space="preserve"> PAGEREF _Toc450250681 \h </w:instrText>
+          <w:instrText xml:space="preserve"> PAGEREF _Toc450923339 \h </w:instrText>
         </w:r>
         <w:r>
           <w:rPr>
@@ -1090,6 +1232,75 @@
             <w:webHidden/>
           </w:rPr>
           <w:t>13</w:t>
+        </w:r>
+        <w:r>
+          <w:rPr>
+            <w:noProof/>
+            <w:webHidden/>
+          </w:rPr>
+          <w:fldChar w:fldCharType="end"/>
+        </w:r>
+      </w:hyperlink>
+    </w:p>
+    <w:p>
+      <w:pPr>
+        <w:pStyle w:val="Spistreci2"/>
+        <w:tabs>
+          <w:tab w:val="right" w:leader="dot" w:pos="9062"/>
+        </w:tabs>
+        <w:rPr>
+          <w:noProof/>
+          <w:lang w:eastAsia="pl-PL"/>
+        </w:rPr>
+      </w:pPr>
+      <w:hyperlink w:anchor="_Toc450923340" w:history="1">
+        <w:r>
+          <w:rPr>
+            <w:rStyle w:val="Hipercze"/>
+            <w:noProof/>
+          </w:rPr>
+          <w:t>5.2. Dalsza praca</w:t>
+        </w:r>
+        <w:r>
+          <w:rPr>
+            <w:noProof/>
+            <w:webHidden/>
+          </w:rPr>
+          <w:tab/>
+        </w:r>
+        <w:r>
+          <w:rPr>
+            <w:noProof/>
+            <w:webHidden/>
+          </w:rPr>
+          <w:fldChar w:fldCharType="begin"/>
+        </w:r>
+        <w:r>
+          <w:rPr>
+            <w:noProof/>
+            <w:webHidden/>
+          </w:rPr>
+          <w:instrText xml:space="preserve"> PAGEREF _Toc450923340 \h </w:instrText>
+        </w:r>
+        <w:r>
+          <w:rPr>
+            <w:noProof/>
+            <w:webHidden/>
+          </w:rPr>
+        </w:r>
+        <w:r>
+          <w:rPr>
+            <w:noProof/>
+            <w:webHidden/>
+          </w:rPr>
+          <w:fldChar w:fldCharType="separate"/>
+        </w:r>
+        <w:r>
+          <w:rPr>
+            <w:noProof/>
+            <w:webHidden/>
+          </w:rPr>
+          <w:t>14</w:t>
         </w:r>
         <w:r>
           <w:rPr>
@@ -1143,7 +1354,7 @@
           <w:sz w:val="44"/>
         </w:rPr>
       </w:pPr>
-      <w:bookmarkStart w:id="1" w:name="_Toc450250672"/>
+      <w:bookmarkStart w:id="1" w:name="_Toc450923329"/>
       <w:r>
         <w:rPr>
           <w:rFonts w:asciiTheme="minorHAnsi" w:hAnsiTheme="minorHAnsi"/>
@@ -1151,116 +1362,715 @@
           <w:sz w:val="44"/>
         </w:rPr>
         <w:lastRenderedPageBreak/>
-        <w:t>Wstęp</w:t>
-      </w:r>
-      <w:bookmarkEnd w:id="1"/>
-    </w:p>
-    <w:p>
-      <w:pPr>
-        <w:ind w:firstLine="284"/>
-        <w:jc w:val="both"/>
-        <w:rPr>
-          <w:sz w:val="24"/>
-        </w:rPr>
-      </w:pPr>
-      <w:r>
-        <w:rPr>
-          <w:sz w:val="24"/>
-        </w:rPr>
-        <w:t>Celem projektu było zaprogramowanie w języku VHDL sprzętowej implementacji sterownika USB standardzie 1.1</w:t>
-      </w:r>
-      <w:r>
-        <w:rPr>
-          <w:sz w:val="24"/>
-        </w:rPr>
-        <w:t xml:space="preserve"> </w:t>
-      </w:r>
-      <w:proofErr w:type="spellStart"/>
-      <w:r>
-        <w:t>Full</w:t>
-      </w:r>
-      <w:proofErr w:type="spellEnd"/>
-      <w:r>
-        <w:t xml:space="preserve"> </w:t>
-      </w:r>
-      <w:proofErr w:type="spellStart"/>
-      <w:r>
-        <w:t>Speed</w:t>
-      </w:r>
-      <w:proofErr w:type="spellEnd"/>
-      <w:r>
-        <w:rPr>
-          <w:sz w:val="24"/>
-        </w:rPr>
-        <w:t xml:space="preserve">, za pomocą którego można przesyłać dane. W tym celu otrzymaliśmy możliwość korzystania z komputera z zainstalowanym oprogramowanie ISE </w:t>
-      </w:r>
-      <w:proofErr w:type="spellStart"/>
-      <w:r>
-        <w:rPr>
-          <w:sz w:val="24"/>
-        </w:rPr>
-        <w:t>Webpack</w:t>
-      </w:r>
-      <w:proofErr w:type="spellEnd"/>
-      <w:r>
-        <w:rPr>
-          <w:sz w:val="24"/>
-        </w:rPr>
-        <w:t xml:space="preserve"> do tworzenia programu oraz układ FPGA Spartan 3E wraz z podłączonym gniazdem USB typu B do układu.</w:t>
-      </w:r>
-    </w:p>
-    <w:p>
-      <w:pPr>
-        <w:ind w:firstLine="284"/>
-        <w:jc w:val="both"/>
-        <w:rPr>
-          <w:sz w:val="24"/>
-        </w:rPr>
-      </w:pPr>
-      <w:r>
-        <w:rPr>
-          <w:sz w:val="24"/>
-        </w:rPr>
-        <w:t>Układ posiadał dwa gniazda USB. Pierwsze, wbudowane zostało zaprojektowane jedynie do przesyłania programu z komputera, przez co do wykonania projektu potrzebne było wspomniane wcześniej dodatkowe gniazdo USB.</w:t>
-      </w:r>
-    </w:p>
-    <w:p>
-      <w:pPr>
-        <w:ind w:firstLine="284"/>
-        <w:jc w:val="both"/>
-        <w:rPr>
-          <w:sz w:val="24"/>
-        </w:rPr>
-      </w:pPr>
-      <w:r>
-        <w:rPr>
-          <w:sz w:val="24"/>
-        </w:rPr>
-        <w:t xml:space="preserve">Z uwagi na małą ilość godzin przeznaczoną na dany projekt </w:t>
-      </w:r>
-      <w:r>
-        <w:rPr>
-          <w:sz w:val="24"/>
-        </w:rPr>
-        <w:t>skoncentrował się</w:t>
-      </w:r>
-      <w:r>
-        <w:rPr>
-          <w:sz w:val="24"/>
-        </w:rPr>
-        <w:t xml:space="preserve"> na odbieraniu danych z interfejsu. W tym celu należało zapoznać się ze sposobem elektrycznej reprezentacji danych w łączu oraz sposobem dekodowania i interpretowania otrzymanych danych. Większość danych pochodzi ze specyfikacji USB 1.1 [1].</w:t>
-      </w:r>
-    </w:p>
-    <w:p>
-      <w:pPr>
-        <w:pStyle w:val="Nagwek1"/>
+        <w:t xml:space="preserve">1. </w:t>
+      </w:r>
+      <w:r>
         <w:rPr>
           <w:rFonts w:asciiTheme="minorHAnsi" w:hAnsiTheme="minorHAnsi"/>
           <w:color w:val="auto"/>
           <w:sz w:val="44"/>
         </w:rPr>
-      </w:pPr>
-      <w:bookmarkStart w:id="2" w:name="_Toc450250673"/>
+        <w:t>Wstęp</w:t>
+      </w:r>
+      <w:bookmarkEnd w:id="1"/>
+    </w:p>
+    <w:p>
+      <w:pPr>
+        <w:ind w:firstLine="284"/>
+        <w:jc w:val="both"/>
+      </w:pPr>
+      <w:r>
+        <w:t>Celem projektu było zaprogramowanie w języku VHDL sprzętowej implementacji sterownika USB standardzie 1.1</w:t>
+      </w:r>
+      <w:r>
+        <w:t xml:space="preserve"> </w:t>
+      </w:r>
+      <w:proofErr w:type="spellStart"/>
+      <w:r>
+        <w:t>Full</w:t>
+      </w:r>
+      <w:proofErr w:type="spellEnd"/>
+      <w:r>
+        <w:t xml:space="preserve"> </w:t>
+      </w:r>
+      <w:proofErr w:type="spellStart"/>
+      <w:r>
+        <w:t>Speed</w:t>
+      </w:r>
+      <w:proofErr w:type="spellEnd"/>
+      <w:r>
+        <w:t>, za pomocą którego można przesyłać dane. W tym celu otrzymaliśmy możliwość korzystania z komputera z zainstalowanym oprogramowanie</w:t>
+      </w:r>
+      <w:r>
+        <w:t>m</w:t>
+      </w:r>
+      <w:r>
+        <w:t xml:space="preserve"> ISE </w:t>
+      </w:r>
+      <w:proofErr w:type="spellStart"/>
+      <w:r>
+        <w:t>Webpack</w:t>
+      </w:r>
+      <w:proofErr w:type="spellEnd"/>
+      <w:r>
+        <w:t xml:space="preserve"> do tworzenia programu oraz układ FPGA Spartan 3E wraz z podłączonym gniazdem USB typu B do układu.</w:t>
+      </w:r>
+    </w:p>
+    <w:p>
+      <w:pPr>
+        <w:ind w:firstLine="284"/>
+        <w:jc w:val="both"/>
+      </w:pPr>
+      <w:r>
+        <w:t>Układ posiadał dwa gniazda USB. Pierwsze, wbudowane zostało zaprojektowane jedynie do przesyłania programu z komputera, przez co do wykonania projektu potrzebne było wspomniane wcześniej dodatkowe gniazdo USB.</w:t>
+      </w:r>
+    </w:p>
+    <w:p>
+      <w:pPr>
+        <w:ind w:firstLine="284"/>
+        <w:jc w:val="both"/>
+      </w:pPr>
+      <w:r>
+        <w:t xml:space="preserve">Z uwagi na małą ilość godzin przeznaczoną na dany projekt </w:t>
+      </w:r>
+      <w:r>
+        <w:t>skoncentrował się</w:t>
+      </w:r>
+      <w:r>
+        <w:t xml:space="preserve"> </w:t>
+      </w:r>
+      <w:r>
+        <w:t xml:space="preserve">on </w:t>
+      </w:r>
+      <w:r>
+        <w:t>na odbieraniu danych z interfejsu. W tym celu należało zapoznać się ze sposobem elektrycznej reprezentacji danych w łączu oraz sposobem dekodowania i interpretowania otrzymanych danych. Większość danych pochodzi ze specyfikacji USB 1.1 [1].</w:t>
+      </w:r>
+      <w:r>
+        <w:tab/>
+      </w:r>
+    </w:p>
+    <w:p>
+      <w:pPr>
+        <w:ind w:firstLine="284"/>
+        <w:jc w:val="both"/>
+      </w:pPr>
+      <w:r>
+        <w:t>1.1 Opis teoretyczny</w:t>
+      </w:r>
+    </w:p>
+    <w:p>
+      <w:r>
+        <w:br w:type="page"/>
+      </w:r>
+    </w:p>
+    <w:p>
+      <w:pPr>
+        <w:ind w:firstLine="284"/>
+        <w:jc w:val="center"/>
+      </w:pPr>
+      <w:r>
+        <w:lastRenderedPageBreak/>
+        <w:t>Tabela 1. Określenie syg</w:t>
+      </w:r>
+      <w:r>
+        <w:rPr>
+          <w:noProof/>
+          <w:lang w:eastAsia="pl-PL"/>
+        </w:rPr>
+        <w:t>nałów w interfejsie USB 1.1</w:t>
+      </w:r>
+      <w:bookmarkStart w:id="2" w:name="_Toc450923330"/>
+      <w:r>
+        <w:rPr>
+          <w:sz w:val="44"/>
+        </w:rPr>
+        <w:drawing>
+          <wp:inline distT="0" distB="0" distL="0" distR="0">
+            <wp:extent cx="5760720" cy="6370344"/>
+            <wp:effectExtent l="19050" t="0" r="0" b="0"/>
+            <wp:docPr id="11" name="Obraz 6"/>
+            <wp:cNvGraphicFramePr>
+              <a:graphicFrameLocks xmlns:a="http://schemas.openxmlformats.org/drawingml/2006/main" noChangeAspect="1"/>
+            </wp:cNvGraphicFramePr>
+            <a:graphic xmlns:a="http://schemas.openxmlformats.org/drawingml/2006/main">
+              <a:graphicData uri="http://schemas.openxmlformats.org/drawingml/2006/picture">
+                <pic:pic xmlns:pic="http://schemas.openxmlformats.org/drawingml/2006/picture">
+                  <pic:nvPicPr>
+                    <pic:cNvPr id="0" name="Picture 6"/>
+                    <pic:cNvPicPr>
+                      <a:picLocks noChangeAspect="1" noChangeArrowheads="1"/>
+                    </pic:cNvPicPr>
+                  </pic:nvPicPr>
+                  <pic:blipFill>
+                    <a:blip r:embed="rId8" cstate="print"/>
+                    <a:srcRect l="30372" t="10902" r="28634" b="6391"/>
+                    <a:stretch>
+                      <a:fillRect/>
+                    </a:stretch>
+                  </pic:blipFill>
+                  <pic:spPr bwMode="auto">
+                    <a:xfrm>
+                      <a:off x="0" y="0"/>
+                      <a:ext cx="5760720" cy="6370344"/>
+                    </a:xfrm>
+                    <a:prstGeom prst="rect">
+                      <a:avLst/>
+                    </a:prstGeom>
+                    <a:noFill/>
+                    <a:ln w="9525">
+                      <a:noFill/>
+                      <a:miter lim="800000"/>
+                      <a:headEnd/>
+                      <a:tailEnd/>
+                    </a:ln>
+                  </pic:spPr>
+                </pic:pic>
+              </a:graphicData>
+            </a:graphic>
+          </wp:inline>
+        </w:drawing>
+      </w:r>
+    </w:p>
+    <w:p>
+      <w:pPr>
+        <w:pStyle w:val="Nagwek1"/>
+        <w:rPr>
+          <w:rFonts w:asciiTheme="minorHAnsi" w:hAnsiTheme="minorHAnsi"/>
+          <w:color w:val="auto"/>
+          <w:sz w:val="44"/>
+        </w:rPr>
+      </w:pPr>
+      <w:r>
+        <w:rPr>
+          <w:b w:val="0"/>
+          <w:bCs w:val="0"/>
+          <w:noProof/>
+          <w:sz w:val="44"/>
+          <w:lang w:eastAsia="pl-PL"/>
+        </w:rPr>
+        <w:lastRenderedPageBreak/>
+        <w:drawing>
+          <wp:inline distT="0" distB="0" distL="0" distR="0">
+            <wp:extent cx="5760720" cy="4828941"/>
+            <wp:effectExtent l="19050" t="0" r="0" b="0"/>
+            <wp:docPr id="12" name="Obraz 9"/>
+            <wp:cNvGraphicFramePr>
+              <a:graphicFrameLocks xmlns:a="http://schemas.openxmlformats.org/drawingml/2006/main" noChangeAspect="1"/>
+            </wp:cNvGraphicFramePr>
+            <a:graphic xmlns:a="http://schemas.openxmlformats.org/drawingml/2006/main">
+              <a:graphicData uri="http://schemas.openxmlformats.org/drawingml/2006/picture">
+                <pic:pic xmlns:pic="http://schemas.openxmlformats.org/drawingml/2006/picture">
+                  <pic:nvPicPr>
+                    <pic:cNvPr id="0" name="Picture 9"/>
+                    <pic:cNvPicPr>
+                      <a:picLocks noChangeAspect="1" noChangeArrowheads="1"/>
+                    </pic:cNvPicPr>
+                  </pic:nvPicPr>
+                  <pic:blipFill>
+                    <a:blip r:embed="rId9" cstate="print"/>
+                    <a:srcRect/>
+                    <a:stretch>
+                      <a:fillRect/>
+                    </a:stretch>
+                  </pic:blipFill>
+                  <pic:spPr bwMode="auto">
+                    <a:xfrm>
+                      <a:off x="0" y="0"/>
+                      <a:ext cx="5760720" cy="4828941"/>
+                    </a:xfrm>
+                    <a:prstGeom prst="rect">
+                      <a:avLst/>
+                    </a:prstGeom>
+                    <a:noFill/>
+                    <a:ln w="9525">
+                      <a:noFill/>
+                      <a:miter lim="800000"/>
+                      <a:headEnd/>
+                      <a:tailEnd/>
+                    </a:ln>
+                  </pic:spPr>
+                </pic:pic>
+              </a:graphicData>
+            </a:graphic>
+          </wp:inline>
+        </w:drawing>
+      </w:r>
+    </w:p>
+    <w:p>
+      <w:pPr>
+        <w:pStyle w:val="Nagwek1"/>
+        <w:rPr>
+          <w:rFonts w:asciiTheme="minorHAnsi" w:hAnsiTheme="minorHAnsi"/>
+          <w:color w:val="auto"/>
+          <w:sz w:val="44"/>
+        </w:rPr>
+      </w:pPr>
+    </w:p>
+    <w:p>
+      <w:pPr>
+        <w:pStyle w:val="Nagwek1"/>
+        <w:rPr>
+          <w:rFonts w:asciiTheme="minorHAnsi" w:hAnsiTheme="minorHAnsi"/>
+          <w:color w:val="auto"/>
+          <w:sz w:val="44"/>
+        </w:rPr>
+      </w:pPr>
+      <w:r>
+        <w:rPr>
+          <w:b w:val="0"/>
+          <w:bCs w:val="0"/>
+          <w:noProof/>
+          <w:sz w:val="44"/>
+          <w:lang w:eastAsia="pl-PL"/>
+        </w:rPr>
+        <w:lastRenderedPageBreak/>
+        <w:drawing>
+          <wp:inline distT="0" distB="0" distL="0" distR="0">
+            <wp:extent cx="5760720" cy="3163494"/>
+            <wp:effectExtent l="19050" t="0" r="0" b="0"/>
+            <wp:docPr id="14" name="Obraz 18"/>
+            <wp:cNvGraphicFramePr>
+              <a:graphicFrameLocks xmlns:a="http://schemas.openxmlformats.org/drawingml/2006/main" noChangeAspect="1"/>
+            </wp:cNvGraphicFramePr>
+            <a:graphic xmlns:a="http://schemas.openxmlformats.org/drawingml/2006/main">
+              <a:graphicData uri="http://schemas.openxmlformats.org/drawingml/2006/picture">
+                <pic:pic xmlns:pic="http://schemas.openxmlformats.org/drawingml/2006/picture">
+                  <pic:nvPicPr>
+                    <pic:cNvPr id="0" name="Picture 18"/>
+                    <pic:cNvPicPr>
+                      <a:picLocks noChangeAspect="1" noChangeArrowheads="1"/>
+                    </pic:cNvPicPr>
+                  </pic:nvPicPr>
+                  <pic:blipFill>
+                    <a:blip r:embed="rId10" cstate="print"/>
+                    <a:srcRect/>
+                    <a:stretch>
+                      <a:fillRect/>
+                    </a:stretch>
+                  </pic:blipFill>
+                  <pic:spPr bwMode="auto">
+                    <a:xfrm>
+                      <a:off x="0" y="0"/>
+                      <a:ext cx="5760720" cy="3163494"/>
+                    </a:xfrm>
+                    <a:prstGeom prst="rect">
+                      <a:avLst/>
+                    </a:prstGeom>
+                    <a:noFill/>
+                    <a:ln w="9525">
+                      <a:noFill/>
+                      <a:miter lim="800000"/>
+                      <a:headEnd/>
+                      <a:tailEnd/>
+                    </a:ln>
+                  </pic:spPr>
+                </pic:pic>
+              </a:graphicData>
+            </a:graphic>
+          </wp:inline>
+        </w:drawing>
+      </w:r>
+    </w:p>
+    <w:p/>
+    <w:p>
+      <w:r>
+        <w:rPr>
+          <w:noProof/>
+          <w:lang w:eastAsia="pl-PL"/>
+        </w:rPr>
+        <w:drawing>
+          <wp:inline distT="0" distB="0" distL="0" distR="0">
+            <wp:extent cx="5760720" cy="3163494"/>
+            <wp:effectExtent l="19050" t="0" r="0" b="0"/>
+            <wp:docPr id="21" name="Obraz 21"/>
+            <wp:cNvGraphicFramePr>
+              <a:graphicFrameLocks xmlns:a="http://schemas.openxmlformats.org/drawingml/2006/main" noChangeAspect="1"/>
+            </wp:cNvGraphicFramePr>
+            <a:graphic xmlns:a="http://schemas.openxmlformats.org/drawingml/2006/main">
+              <a:graphicData uri="http://schemas.openxmlformats.org/drawingml/2006/picture">
+                <pic:pic xmlns:pic="http://schemas.openxmlformats.org/drawingml/2006/picture">
+                  <pic:nvPicPr>
+                    <pic:cNvPr id="0" name="Picture 21"/>
+                    <pic:cNvPicPr>
+                      <a:picLocks noChangeAspect="1" noChangeArrowheads="1"/>
+                    </pic:cNvPicPr>
+                  </pic:nvPicPr>
+                  <pic:blipFill>
+                    <a:blip r:embed="rId10" cstate="print"/>
+                    <a:srcRect/>
+                    <a:stretch>
+                      <a:fillRect/>
+                    </a:stretch>
+                  </pic:blipFill>
+                  <pic:spPr bwMode="auto">
+                    <a:xfrm>
+                      <a:off x="0" y="0"/>
+                      <a:ext cx="5760720" cy="3163494"/>
+                    </a:xfrm>
+                    <a:prstGeom prst="rect">
+                      <a:avLst/>
+                    </a:prstGeom>
+                    <a:noFill/>
+                    <a:ln w="9525">
+                      <a:noFill/>
+                      <a:miter lim="800000"/>
+                      <a:headEnd/>
+                      <a:tailEnd/>
+                    </a:ln>
+                  </pic:spPr>
+                </pic:pic>
+              </a:graphicData>
+            </a:graphic>
+          </wp:inline>
+        </w:drawing>
+      </w:r>
+    </w:p>
+    <w:p>
+      <w:r>
+        <w:rPr>
+          <w:noProof/>
+          <w:lang w:eastAsia="pl-PL"/>
+        </w:rPr>
+        <w:lastRenderedPageBreak/>
+        <w:drawing>
+          <wp:inline distT="0" distB="0" distL="0" distR="0">
+            <wp:extent cx="5760720" cy="3163494"/>
+            <wp:effectExtent l="19050" t="0" r="0" b="0"/>
+            <wp:docPr id="30" name="Obraz 30"/>
+            <wp:cNvGraphicFramePr>
+              <a:graphicFrameLocks xmlns:a="http://schemas.openxmlformats.org/drawingml/2006/main" noChangeAspect="1"/>
+            </wp:cNvGraphicFramePr>
+            <a:graphic xmlns:a="http://schemas.openxmlformats.org/drawingml/2006/main">
+              <a:graphicData uri="http://schemas.openxmlformats.org/drawingml/2006/picture">
+                <pic:pic xmlns:pic="http://schemas.openxmlformats.org/drawingml/2006/picture">
+                  <pic:nvPicPr>
+                    <pic:cNvPr id="0" name="Picture 30"/>
+                    <pic:cNvPicPr>
+                      <a:picLocks noChangeAspect="1" noChangeArrowheads="1"/>
+                    </pic:cNvPicPr>
+                  </pic:nvPicPr>
+                  <pic:blipFill>
+                    <a:blip r:embed="rId11" cstate="print"/>
+                    <a:srcRect/>
+                    <a:stretch>
+                      <a:fillRect/>
+                    </a:stretch>
+                  </pic:blipFill>
+                  <pic:spPr bwMode="auto">
+                    <a:xfrm>
+                      <a:off x="0" y="0"/>
+                      <a:ext cx="5760720" cy="3163494"/>
+                    </a:xfrm>
+                    <a:prstGeom prst="rect">
+                      <a:avLst/>
+                    </a:prstGeom>
+                    <a:noFill/>
+                    <a:ln w="9525">
+                      <a:noFill/>
+                      <a:miter lim="800000"/>
+                      <a:headEnd/>
+                      <a:tailEnd/>
+                    </a:ln>
+                  </pic:spPr>
+                </pic:pic>
+              </a:graphicData>
+            </a:graphic>
+          </wp:inline>
+        </w:drawing>
+      </w:r>
+    </w:p>
+    <w:p/>
+    <w:p>
+      <w:r>
+        <w:rPr>
+          <w:noProof/>
+          <w:lang w:eastAsia="pl-PL"/>
+        </w:rPr>
+        <w:drawing>
+          <wp:inline distT="0" distB="0" distL="0" distR="0">
+            <wp:extent cx="5760720" cy="3163494"/>
+            <wp:effectExtent l="19050" t="0" r="0" b="0"/>
+            <wp:docPr id="39" name="Obraz 39"/>
+            <wp:cNvGraphicFramePr>
+              <a:graphicFrameLocks xmlns:a="http://schemas.openxmlformats.org/drawingml/2006/main" noChangeAspect="1"/>
+            </wp:cNvGraphicFramePr>
+            <a:graphic xmlns:a="http://schemas.openxmlformats.org/drawingml/2006/main">
+              <a:graphicData uri="http://schemas.openxmlformats.org/drawingml/2006/picture">
+                <pic:pic xmlns:pic="http://schemas.openxmlformats.org/drawingml/2006/picture">
+                  <pic:nvPicPr>
+                    <pic:cNvPr id="0" name="Picture 39"/>
+                    <pic:cNvPicPr>
+                      <a:picLocks noChangeAspect="1" noChangeArrowheads="1"/>
+                    </pic:cNvPicPr>
+                  </pic:nvPicPr>
+                  <pic:blipFill>
+                    <a:blip r:embed="rId12" cstate="print"/>
+                    <a:srcRect/>
+                    <a:stretch>
+                      <a:fillRect/>
+                    </a:stretch>
+                  </pic:blipFill>
+                  <pic:spPr bwMode="auto">
+                    <a:xfrm>
+                      <a:off x="0" y="0"/>
+                      <a:ext cx="5760720" cy="3163494"/>
+                    </a:xfrm>
+                    <a:prstGeom prst="rect">
+                      <a:avLst/>
+                    </a:prstGeom>
+                    <a:noFill/>
+                    <a:ln w="9525">
+                      <a:noFill/>
+                      <a:miter lim="800000"/>
+                      <a:headEnd/>
+                      <a:tailEnd/>
+                    </a:ln>
+                  </pic:spPr>
+                </pic:pic>
+              </a:graphicData>
+            </a:graphic>
+          </wp:inline>
+        </w:drawing>
+      </w:r>
+    </w:p>
+    <w:p/>
+    <w:p>
+      <w:r>
+        <w:rPr>
+          <w:noProof/>
+          <w:lang w:eastAsia="pl-PL"/>
+        </w:rPr>
+        <w:lastRenderedPageBreak/>
+        <w:drawing>
+          <wp:inline distT="0" distB="0" distL="0" distR="0">
+            <wp:extent cx="5760720" cy="3163494"/>
+            <wp:effectExtent l="19050" t="0" r="0" b="0"/>
+            <wp:docPr id="42" name="Obraz 42"/>
+            <wp:cNvGraphicFramePr>
+              <a:graphicFrameLocks xmlns:a="http://schemas.openxmlformats.org/drawingml/2006/main" noChangeAspect="1"/>
+            </wp:cNvGraphicFramePr>
+            <a:graphic xmlns:a="http://schemas.openxmlformats.org/drawingml/2006/main">
+              <a:graphicData uri="http://schemas.openxmlformats.org/drawingml/2006/picture">
+                <pic:pic xmlns:pic="http://schemas.openxmlformats.org/drawingml/2006/picture">
+                  <pic:nvPicPr>
+                    <pic:cNvPr id="0" name="Picture 42"/>
+                    <pic:cNvPicPr>
+                      <a:picLocks noChangeAspect="1" noChangeArrowheads="1"/>
+                    </pic:cNvPicPr>
+                  </pic:nvPicPr>
+                  <pic:blipFill>
+                    <a:blip r:embed="rId13" cstate="print"/>
+                    <a:srcRect/>
+                    <a:stretch>
+                      <a:fillRect/>
+                    </a:stretch>
+                  </pic:blipFill>
+                  <pic:spPr bwMode="auto">
+                    <a:xfrm>
+                      <a:off x="0" y="0"/>
+                      <a:ext cx="5760720" cy="3163494"/>
+                    </a:xfrm>
+                    <a:prstGeom prst="rect">
+                      <a:avLst/>
+                    </a:prstGeom>
+                    <a:noFill/>
+                    <a:ln w="9525">
+                      <a:noFill/>
+                      <a:miter lim="800000"/>
+                      <a:headEnd/>
+                      <a:tailEnd/>
+                    </a:ln>
+                  </pic:spPr>
+                </pic:pic>
+              </a:graphicData>
+            </a:graphic>
+          </wp:inline>
+        </w:drawing>
+      </w:r>
+    </w:p>
+    <w:p/>
+    <w:p>
+      <w:r>
+        <w:rPr>
+          <w:noProof/>
+          <w:lang w:eastAsia="pl-PL"/>
+        </w:rPr>
+        <w:drawing>
+          <wp:inline distT="0" distB="0" distL="0" distR="0">
+            <wp:extent cx="5760720" cy="3163494"/>
+            <wp:effectExtent l="19050" t="0" r="0" b="0"/>
+            <wp:docPr id="51" name="Obraz 51"/>
+            <wp:cNvGraphicFramePr>
+              <a:graphicFrameLocks xmlns:a="http://schemas.openxmlformats.org/drawingml/2006/main" noChangeAspect="1"/>
+            </wp:cNvGraphicFramePr>
+            <a:graphic xmlns:a="http://schemas.openxmlformats.org/drawingml/2006/main">
+              <a:graphicData uri="http://schemas.openxmlformats.org/drawingml/2006/picture">
+                <pic:pic xmlns:pic="http://schemas.openxmlformats.org/drawingml/2006/picture">
+                  <pic:nvPicPr>
+                    <pic:cNvPr id="0" name="Picture 51"/>
+                    <pic:cNvPicPr>
+                      <a:picLocks noChangeAspect="1" noChangeArrowheads="1"/>
+                    </pic:cNvPicPr>
+                  </pic:nvPicPr>
+                  <pic:blipFill>
+                    <a:blip r:embed="rId14" cstate="print"/>
+                    <a:srcRect/>
+                    <a:stretch>
+                      <a:fillRect/>
+                    </a:stretch>
+                  </pic:blipFill>
+                  <pic:spPr bwMode="auto">
+                    <a:xfrm>
+                      <a:off x="0" y="0"/>
+                      <a:ext cx="5760720" cy="3163494"/>
+                    </a:xfrm>
+                    <a:prstGeom prst="rect">
+                      <a:avLst/>
+                    </a:prstGeom>
+                    <a:noFill/>
+                    <a:ln w="9525">
+                      <a:noFill/>
+                      <a:miter lim="800000"/>
+                      <a:headEnd/>
+                      <a:tailEnd/>
+                    </a:ln>
+                  </pic:spPr>
+                </pic:pic>
+              </a:graphicData>
+            </a:graphic>
+          </wp:inline>
+        </w:drawing>
+      </w:r>
+    </w:p>
+    <w:p/>
+    <w:p>
+      <w:r>
+        <w:rPr>
+          <w:noProof/>
+          <w:lang w:eastAsia="pl-PL"/>
+        </w:rPr>
+        <w:lastRenderedPageBreak/>
+        <w:drawing>
+          <wp:inline distT="0" distB="0" distL="0" distR="0">
+            <wp:extent cx="5760720" cy="3163494"/>
+            <wp:effectExtent l="19050" t="0" r="0" b="0"/>
+            <wp:docPr id="54" name="Obraz 54"/>
+            <wp:cNvGraphicFramePr>
+              <a:graphicFrameLocks xmlns:a="http://schemas.openxmlformats.org/drawingml/2006/main" noChangeAspect="1"/>
+            </wp:cNvGraphicFramePr>
+            <a:graphic xmlns:a="http://schemas.openxmlformats.org/drawingml/2006/main">
+              <a:graphicData uri="http://schemas.openxmlformats.org/drawingml/2006/picture">
+                <pic:pic xmlns:pic="http://schemas.openxmlformats.org/drawingml/2006/picture">
+                  <pic:nvPicPr>
+                    <pic:cNvPr id="0" name="Picture 54"/>
+                    <pic:cNvPicPr>
+                      <a:picLocks noChangeAspect="1" noChangeArrowheads="1"/>
+                    </pic:cNvPicPr>
+                  </pic:nvPicPr>
+                  <pic:blipFill>
+                    <a:blip r:embed="rId15" cstate="print"/>
+                    <a:srcRect/>
+                    <a:stretch>
+                      <a:fillRect/>
+                    </a:stretch>
+                  </pic:blipFill>
+                  <pic:spPr bwMode="auto">
+                    <a:xfrm>
+                      <a:off x="0" y="0"/>
+                      <a:ext cx="5760720" cy="3163494"/>
+                    </a:xfrm>
+                    <a:prstGeom prst="rect">
+                      <a:avLst/>
+                    </a:prstGeom>
+                    <a:noFill/>
+                    <a:ln w="9525">
+                      <a:noFill/>
+                      <a:miter lim="800000"/>
+                      <a:headEnd/>
+                      <a:tailEnd/>
+                    </a:ln>
+                  </pic:spPr>
+                </pic:pic>
+              </a:graphicData>
+            </a:graphic>
+          </wp:inline>
+        </w:drawing>
+      </w:r>
+    </w:p>
+    <w:p/>
+    <w:p>
+      <w:r>
+        <w:rPr>
+          <w:noProof/>
+          <w:lang w:eastAsia="pl-PL"/>
+        </w:rPr>
+        <w:drawing>
+          <wp:inline distT="0" distB="0" distL="0" distR="0">
+            <wp:extent cx="5760720" cy="3163494"/>
+            <wp:effectExtent l="19050" t="0" r="0" b="0"/>
+            <wp:docPr id="57" name="Obraz 57"/>
+            <wp:cNvGraphicFramePr>
+              <a:graphicFrameLocks xmlns:a="http://schemas.openxmlformats.org/drawingml/2006/main" noChangeAspect="1"/>
+            </wp:cNvGraphicFramePr>
+            <a:graphic xmlns:a="http://schemas.openxmlformats.org/drawingml/2006/main">
+              <a:graphicData uri="http://schemas.openxmlformats.org/drawingml/2006/picture">
+                <pic:pic xmlns:pic="http://schemas.openxmlformats.org/drawingml/2006/picture">
+                  <pic:nvPicPr>
+                    <pic:cNvPr id="0" name="Picture 57"/>
+                    <pic:cNvPicPr>
+                      <a:picLocks noChangeAspect="1" noChangeArrowheads="1"/>
+                    </pic:cNvPicPr>
+                  </pic:nvPicPr>
+                  <pic:blipFill>
+                    <a:blip r:embed="rId16" cstate="print"/>
+                    <a:srcRect/>
+                    <a:stretch>
+                      <a:fillRect/>
+                    </a:stretch>
+                  </pic:blipFill>
+                  <pic:spPr bwMode="auto">
+                    <a:xfrm>
+                      <a:off x="0" y="0"/>
+                      <a:ext cx="5760720" cy="3163494"/>
+                    </a:xfrm>
+                    <a:prstGeom prst="rect">
+                      <a:avLst/>
+                    </a:prstGeom>
+                    <a:noFill/>
+                    <a:ln w="9525">
+                      <a:noFill/>
+                      <a:miter lim="800000"/>
+                      <a:headEnd/>
+                      <a:tailEnd/>
+                    </a:ln>
+                  </pic:spPr>
+                </pic:pic>
+              </a:graphicData>
+            </a:graphic>
+          </wp:inline>
+        </w:drawing>
+      </w:r>
+    </w:p>
+    <w:p/>
+    <w:p/>
+    <w:p/>
+    <w:p>
+      <w:pPr>
+        <w:pStyle w:val="Nagwek1"/>
+        <w:rPr>
+          <w:rFonts w:asciiTheme="minorHAnsi" w:hAnsiTheme="minorHAnsi"/>
+          <w:color w:val="auto"/>
+          <w:sz w:val="44"/>
+        </w:rPr>
+      </w:pPr>
+      <w:r>
+        <w:rPr>
+          <w:rFonts w:asciiTheme="minorHAnsi" w:hAnsiTheme="minorHAnsi"/>
+          <w:color w:val="auto"/>
+          <w:sz w:val="44"/>
+        </w:rPr>
+        <w:t xml:space="preserve">2. </w:t>
+      </w:r>
       <w:r>
         <w:rPr>
           <w:rFonts w:asciiTheme="minorHAnsi" w:hAnsiTheme="minorHAnsi"/>
@@ -1309,6 +2119,7 @@
         <w:rPr>
           <w:b/>
         </w:rPr>
+        <w:lastRenderedPageBreak/>
         <w:t>DCM_SP</w:t>
       </w:r>
       <w:proofErr w:type="spellEnd"/>
@@ -1356,14 +2167,12 @@
           <w:numId w:val="2"/>
         </w:numPr>
       </w:pPr>
-      <w:proofErr w:type="spellStart"/>
       <w:r>
         <w:rPr>
           <w:b/>
         </w:rPr>
         <w:t>usb_rx</w:t>
       </w:r>
-      <w:proofErr w:type="spellEnd"/>
       <w:r>
         <w:t xml:space="preserve"> – moduł odczytujący bajty i sekwencje końca / startu pakietu. Moduł został wykonany w całości przez grupę projektową.</w:t>
       </w:r>
@@ -1579,7 +2388,7 @@
                     </pic:cNvPicPr>
                   </pic:nvPicPr>
                   <pic:blipFill>
-                    <a:blip r:embed="rId8" cstate="print"/>
+                    <a:blip r:embed="rId17" cstate="print"/>
                     <a:srcRect l="8849" t="20944" r="2203" b="22877"/>
                     <a:stretch>
                       <a:fillRect/>
@@ -1633,7 +2442,7 @@
           <w:sz w:val="32"/>
         </w:rPr>
       </w:pPr>
-      <w:bookmarkStart w:id="3" w:name="_Toc450250674"/>
+      <w:bookmarkStart w:id="3" w:name="_Toc450923331"/>
       <w:r>
         <w:rPr>
           <w:rFonts w:asciiTheme="minorHAnsi" w:hAnsiTheme="minorHAnsi"/>
@@ -1641,6 +2450,14 @@
           <w:sz w:val="32"/>
         </w:rPr>
         <w:lastRenderedPageBreak/>
+        <w:t xml:space="preserve">2.1. </w:t>
+      </w:r>
+      <w:r>
+        <w:rPr>
+          <w:rFonts w:asciiTheme="minorHAnsi" w:hAnsiTheme="minorHAnsi"/>
+          <w:color w:val="auto"/>
+          <w:sz w:val="32"/>
+        </w:rPr>
         <w:t>Opisy modułów</w:t>
       </w:r>
       <w:bookmarkEnd w:id="3"/>
@@ -1654,15 +2471,15 @@
       <w:pPr>
         <w:pStyle w:val="Akapitzlist"/>
         <w:numPr>
-          <w:ilvl w:val="0"/>
-          <w:numId w:val="3"/>
+          <w:ilvl w:val="2"/>
+          <w:numId w:val="13"/>
         </w:numPr>
         <w:outlineLvl w:val="2"/>
         <w:rPr>
           <w:b/>
         </w:rPr>
       </w:pPr>
-      <w:bookmarkStart w:id="4" w:name="_Toc450250675"/>
+      <w:bookmarkStart w:id="4" w:name="_Toc450923332"/>
       <w:proofErr w:type="spellStart"/>
       <w:r>
         <w:rPr>
@@ -1700,7 +2517,7 @@
                     </pic:cNvPicPr>
                   </pic:nvPicPr>
                   <pic:blipFill>
-                    <a:blip r:embed="rId9" cstate="print"/>
+                    <a:blip r:embed="rId18" cstate="print"/>
                     <a:srcRect l="32783" t="15725" r="28728" b="38084"/>
                     <a:stretch>
                       <a:fillRect/>
@@ -1740,13 +2557,8 @@
         <w:t>3. Symbol układu</w:t>
       </w:r>
       <w:r>
-        <w:t xml:space="preserve"> </w:t>
-      </w:r>
-      <w:proofErr w:type="spellStart"/>
-      <w:r>
-        <w:t>usb_rx</w:t>
-      </w:r>
-      <w:proofErr w:type="spellEnd"/>
+        <w:t xml:space="preserve"> usb_rx</w:t>
+      </w:r>
       <w:r>
         <w:t>.</w:t>
       </w:r>
@@ -1822,15 +2634,13 @@
         <w:t xml:space="preserve"> </w:t>
       </w:r>
       <w:r>
-        <w:t xml:space="preserve">o częstotliwości 60 </w:t>
-      </w:r>
-      <w:proofErr w:type="spellStart"/>
-      <w:r>
-        <w:t>Mhz</w:t>
-      </w:r>
-      <w:proofErr w:type="spellEnd"/>
-      <w:r>
-        <w:t>.</w:t>
+        <w:t>o częstotliwości 60 M</w:t>
+      </w:r>
+      <w:r>
+        <w:t>H</w:t>
+      </w:r>
+      <w:r>
+        <w:t>z.</w:t>
       </w:r>
     </w:p>
     <w:p>
@@ -1864,15 +2674,7 @@
         <w:t xml:space="preserve"> – wyjście sygnaliz</w:t>
       </w:r>
       <w:r>
-        <w:t xml:space="preserve">ujące gotowość </w:t>
-      </w:r>
-      <w:proofErr w:type="spellStart"/>
-      <w:r>
-        <w:t>bajtu</w:t>
-      </w:r>
-      <w:proofErr w:type="spellEnd"/>
-      <w:r>
-        <w:t xml:space="preserve"> do odbioru za pomocą 1-taktowego impulsu.</w:t>
+        <w:t>ujące gotowość bajtu do odbioru za pomocą 1-taktowego impulsu.</w:t>
       </w:r>
     </w:p>
     <w:p>
@@ -1914,15 +2716,7 @@
         <w:jc w:val="both"/>
       </w:pPr>
       <w:r>
-        <w:t xml:space="preserve">Maszyna stanów jest głównym elementem modułu </w:t>
-      </w:r>
-      <w:proofErr w:type="spellStart"/>
-      <w:r>
-        <w:t>usb_rx</w:t>
-      </w:r>
-      <w:proofErr w:type="spellEnd"/>
-      <w:r>
-        <w:t xml:space="preserve"> (Rysunek 3) definiującym stan odbiornika:</w:t>
+        <w:t>Maszyna stanów jest głównym elementem modułu usb_rx (Rysunek 3) definiującym stan odbiornika:</w:t>
       </w:r>
     </w:p>
     <w:p>
@@ -2006,7 +2800,7 @@
                     </pic:cNvPicPr>
                   </pic:nvPicPr>
                   <pic:blipFill>
-                    <a:blip r:embed="rId10" cstate="print"/>
+                    <a:blip r:embed="rId19" cstate="print"/>
                     <a:srcRect/>
                     <a:stretch>
                       <a:fillRect/>
@@ -2046,15 +2840,7 @@
         <w:t>3</w:t>
       </w:r>
       <w:r>
-        <w:t xml:space="preserve">. Maszyna stanów dla modułu </w:t>
-      </w:r>
-      <w:proofErr w:type="spellStart"/>
-      <w:r>
-        <w:t>usb_rx</w:t>
-      </w:r>
-      <w:proofErr w:type="spellEnd"/>
-      <w:r>
-        <w:t>.</w:t>
+        <w:t>. Maszyna stanów dla modułu usb_rx.</w:t>
       </w:r>
     </w:p>
     <w:p>
@@ -2080,7 +2866,199 @@
           <w:lang w:eastAsia="pl-PL"/>
         </w:rPr>
         <w:pict>
-          <v:shape id="_x0000_s1029" type="#_x0000_t202" style="position:absolute;margin-left:137.75pt;margin-top:72.15pt;width:75.2pt;height:482.8pt;z-index:251663360;mso-width-relative:margin;mso-height-relative:margin" filled="f" stroked="f">
+          <v:shape id="_x0000_s1032" type="#_x0000_t202" style="position:absolute;margin-left:-8.55pt;margin-top:411.6pt;width:39.65pt;height:90.5pt;z-index:251665408;mso-width-relative:margin;mso-height-relative:margin" filled="f" stroked="f">
+            <v:textbox style="layout-flow:vertical;mso-layout-flow-alt:bottom-to-top;mso-next-textbox:#_x0000_s1032">
+              <w:txbxContent>
+                <w:p>
+                  <w:pPr>
+                    <w:jc w:val="center"/>
+                    <w:rPr>
+                      <w:b/>
+                      <w:color w:val="FF0000"/>
+                      <w:sz w:val="24"/>
+                    </w:rPr>
+                  </w:pPr>
+                  <w:r>
+                    <w:rPr>
+                      <w:b/>
+                      <w:color w:val="FF0000"/>
+                      <w:sz w:val="24"/>
+                    </w:rPr>
+                    <w:t>1</w:t>
+                  </w:r>
+                  <w:r>
+                    <w:rPr>
+                      <w:b/>
+                      <w:color w:val="FF0000"/>
+                      <w:sz w:val="24"/>
+                    </w:rPr>
+                    <w:t>)</w:t>
+                  </w:r>
+                </w:p>
+              </w:txbxContent>
+            </v:textbox>
+          </v:shape>
+        </w:pict>
+      </w:r>
+      <w:r>
+        <w:rPr>
+          <w:noProof/>
+          <w:lang w:eastAsia="pl-PL"/>
+        </w:rPr>
+        <w:pict>
+          <v:shape id="_x0000_s1038" type="#_x0000_t202" style="position:absolute;margin-left:328.9pt;margin-top:74.7pt;width:39.65pt;height:90.5pt;z-index:251671552;mso-width-relative:margin;mso-height-relative:margin" filled="f" stroked="f">
+            <v:textbox style="layout-flow:vertical;mso-layout-flow-alt:bottom-to-top;mso-next-textbox:#_x0000_s1038">
+              <w:txbxContent>
+                <w:p>
+                  <w:pPr>
+                    <w:jc w:val="center"/>
+                    <w:rPr>
+                      <w:b/>
+                      <w:color w:val="FF0000"/>
+                      <w:sz w:val="24"/>
+                    </w:rPr>
+                  </w:pPr>
+                  <w:r>
+                    <w:rPr>
+                      <w:b/>
+                      <w:color w:val="FF0000"/>
+                      <w:sz w:val="24"/>
+                    </w:rPr>
+                    <w:t>5</w:t>
+                  </w:r>
+                  <w:r>
+                    <w:rPr>
+                      <w:b/>
+                      <w:color w:val="FF0000"/>
+                      <w:sz w:val="24"/>
+                    </w:rPr>
+                    <w:t>)</w:t>
+                  </w:r>
+                </w:p>
+              </w:txbxContent>
+            </v:textbox>
+          </v:shape>
+        </w:pict>
+      </w:r>
+      <w:r>
+        <w:rPr>
+          <w:noProof/>
+          <w:lang w:eastAsia="pl-PL"/>
+        </w:rPr>
+        <w:pict>
+          <v:shape id="_x0000_s1036" type="#_x0000_t202" style="position:absolute;margin-left:239.3pt;margin-top:93.9pt;width:39.65pt;height:90.5pt;z-index:251669504;mso-width-relative:margin;mso-height-relative:margin" filled="f" stroked="f">
+            <v:textbox style="layout-flow:vertical;mso-layout-flow-alt:bottom-to-top;mso-next-textbox:#_x0000_s1036">
+              <w:txbxContent>
+                <w:p>
+                  <w:pPr>
+                    <w:jc w:val="center"/>
+                    <w:rPr>
+                      <w:b/>
+                      <w:color w:val="FF0000"/>
+                      <w:sz w:val="24"/>
+                    </w:rPr>
+                  </w:pPr>
+                  <w:r>
+                    <w:rPr>
+                      <w:b/>
+                      <w:color w:val="FF0000"/>
+                      <w:sz w:val="24"/>
+                    </w:rPr>
+                    <w:t>4</w:t>
+                  </w:r>
+                  <w:r>
+                    <w:rPr>
+                      <w:b/>
+                      <w:color w:val="FF0000"/>
+                      <w:sz w:val="24"/>
+                    </w:rPr>
+                    <w:t>)</w:t>
+                  </w:r>
+                </w:p>
+              </w:txbxContent>
+            </v:textbox>
+          </v:shape>
+        </w:pict>
+      </w:r>
+      <w:r>
+        <w:rPr>
+          <w:noProof/>
+          <w:lang w:eastAsia="pl-PL"/>
+        </w:rPr>
+        <w:pict>
+          <v:shape id="_x0000_s1033" type="#_x0000_t202" style="position:absolute;margin-left:280.05pt;margin-top:166pt;width:39.65pt;height:90.5pt;z-index:251666432;mso-width-relative:margin;mso-height-relative:margin" filled="f" stroked="f">
+            <v:textbox style="layout-flow:vertical;mso-layout-flow-alt:bottom-to-top;mso-next-textbox:#_x0000_s1033">
+              <w:txbxContent>
+                <w:p>
+                  <w:pPr>
+                    <w:jc w:val="center"/>
+                    <w:rPr>
+                      <w:b/>
+                      <w:color w:val="FF0000"/>
+                      <w:sz w:val="24"/>
+                    </w:rPr>
+                  </w:pPr>
+                  <w:r>
+                    <w:rPr>
+                      <w:b/>
+                      <w:color w:val="FF0000"/>
+                      <w:sz w:val="24"/>
+                    </w:rPr>
+                    <w:t>3</w:t>
+                  </w:r>
+                  <w:r>
+                    <w:rPr>
+                      <w:b/>
+                      <w:color w:val="FF0000"/>
+                      <w:sz w:val="24"/>
+                    </w:rPr>
+                    <w:t>)</w:t>
+                  </w:r>
+                </w:p>
+              </w:txbxContent>
+            </v:textbox>
+          </v:shape>
+        </w:pict>
+      </w:r>
+      <w:r>
+        <w:rPr>
+          <w:noProof/>
+          <w:lang w:eastAsia="pl-PL"/>
+        </w:rPr>
+        <w:pict>
+          <v:shape id="_x0000_s1041" type="#_x0000_t202" style="position:absolute;margin-left:86.9pt;margin-top:115.7pt;width:39.65pt;height:90.5pt;z-index:251674624;mso-width-relative:margin;mso-height-relative:margin" filled="f" stroked="f">
+            <v:textbox style="layout-flow:vertical;mso-layout-flow-alt:bottom-to-top;mso-next-textbox:#_x0000_s1041">
+              <w:txbxContent>
+                <w:p>
+                  <w:pPr>
+                    <w:jc w:val="center"/>
+                    <w:rPr>
+                      <w:b/>
+                      <w:color w:val="FF0000"/>
+                      <w:sz w:val="24"/>
+                    </w:rPr>
+                  </w:pPr>
+                  <w:r>
+                    <w:rPr>
+                      <w:b/>
+                      <w:color w:val="FF0000"/>
+                      <w:sz w:val="24"/>
+                    </w:rPr>
+                    <w:t>2)</w:t>
+                  </w:r>
+                </w:p>
+              </w:txbxContent>
+            </v:textbox>
+          </v:shape>
+        </w:pict>
+      </w:r>
+      <w:r>
+        <w:rPr>
+          <w:noProof/>
+          <w:lang w:eastAsia="pl-PL"/>
+        </w:rPr>
+        <w:pict>
+          <v:shape id="_x0000_s1029" type="#_x0000_t202" style="position:absolute;margin-left:366.1pt;margin-top:18.25pt;width:75.2pt;height:482.8pt;z-index:251663360;mso-width-relative:margin;mso-height-relative:margin" filled="f" stroked="f">
             <v:textbox style="layout-flow:vertical;mso-layout-flow-alt:bottom-to-top;mso-next-textbox:#_x0000_s1029">
               <w:txbxContent>
                 <w:p>
@@ -2088,7 +3066,13 @@
                     <w:jc w:val="center"/>
                   </w:pPr>
                   <w:r>
-                    <w:t>Rysunek 4. Symulacja odbioru i końca transmisji pakietu.</w:t>
+                    <w:t xml:space="preserve">Rysunek </w:t>
+                  </w:r>
+                  <w:r>
+                    <w:t>5</w:t>
+                  </w:r>
+                  <w:r>
+                    <w:t>. Symulacja odbioru i końca transmisji pakietu.</w:t>
                   </w:r>
                 </w:p>
               </w:txbxContent>
@@ -2101,41 +3085,19 @@
           <w:noProof/>
           <w:lang w:eastAsia="pl-PL"/>
         </w:rPr>
-        <w:pict>
-          <v:shape id="_x0000_s1030" type="#_x0000_t202" style="position:absolute;margin-left:393.1pt;margin-top:72.15pt;width:75.2pt;height:482.8pt;z-index:251664384;mso-width-relative:margin;mso-height-relative:margin" filled="f" stroked="f">
-            <v:textbox style="layout-flow:vertical;mso-layout-flow-alt:bottom-to-top;mso-next-textbox:#_x0000_s1030">
-              <w:txbxContent>
-                <w:p>
-                  <w:pPr>
-                    <w:jc w:val="center"/>
-                  </w:pPr>
-                  <w:r>
-                    <w:t>Rysunek 5. Symulacja synchronizacji transmisji pakietu.</w:t>
-                  </w:r>
-                </w:p>
-              </w:txbxContent>
-            </v:textbox>
-          </v:shape>
-        </w:pict>
-      </w:r>
-      <w:r>
-        <w:rPr>
-          <w:noProof/>
-          <w:lang w:eastAsia="pl-PL"/>
-        </w:rPr>
         <w:drawing>
-          <wp:anchor distT="0" distB="0" distL="114300" distR="114300" simplePos="0" relativeHeight="251662336" behindDoc="0" locked="0" layoutInCell="1" allowOverlap="1">
+          <wp:anchor distT="0" distB="0" distL="114300" distR="114300" simplePos="0" relativeHeight="251661312" behindDoc="0" locked="0" layoutInCell="1" allowOverlap="1">
             <wp:simplePos x="0" y="0"/>
             <wp:positionH relativeFrom="column">
-              <wp:posOffset>376112</wp:posOffset>
+              <wp:posOffset>-17145</wp:posOffset>
             </wp:positionH>
             <wp:positionV relativeFrom="paragraph">
-              <wp:posOffset>3665131</wp:posOffset>
+              <wp:posOffset>3170555</wp:posOffset>
             </wp:positionV>
-            <wp:extent cx="7570382" cy="1846978"/>
-            <wp:effectExtent l="0" t="2857500" r="0" b="2839322"/>
+            <wp:extent cx="7598410" cy="1757680"/>
+            <wp:effectExtent l="0" t="2914650" r="0" b="2871470"/>
             <wp:wrapNone/>
-            <wp:docPr id="9" name="Obraz 2" descr="C:\Users\zapom\Desktop\2.png"/>
+            <wp:docPr id="8" name="Obraz 1" descr="C:\Users\zapom\Desktop\1.png"/>
             <wp:cNvGraphicFramePr>
               <a:graphicFrameLocks xmlns:a="http://schemas.openxmlformats.org/drawingml/2006/main" noChangeAspect="1"/>
             </wp:cNvGraphicFramePr>
@@ -2143,14 +3105,14 @@
               <a:graphicData uri="http://schemas.openxmlformats.org/drawingml/2006/picture">
                 <pic:pic xmlns:pic="http://schemas.openxmlformats.org/drawingml/2006/picture">
                   <pic:nvPicPr>
-                    <pic:cNvPr id="0" name="Picture 2" descr="C:\Users\zapom\Desktop\2.png"/>
+                    <pic:cNvPr id="0" name="Picture 1" descr="C:\Users\zapom\Desktop\1.png"/>
                     <pic:cNvPicPr>
                       <a:picLocks noChangeAspect="1" noChangeArrowheads="1"/>
                     </pic:cNvPicPr>
                   </pic:nvPicPr>
                   <pic:blipFill>
-                    <a:blip r:embed="rId11" cstate="print"/>
-                    <a:srcRect l="13736" t="27993" r="7932" b="46409"/>
+                    <a:blip r:embed="rId20" cstate="print"/>
+                    <a:srcRect l="14783" t="29288" r="7044" b="46582"/>
                     <a:stretch>
                       <a:fillRect/>
                     </a:stretch>
@@ -2158,7 +3120,7 @@
                   <pic:spPr bwMode="auto">
                     <a:xfrm rot="16200000">
                       <a:off x="0" y="0"/>
-                      <a:ext cx="7570382" cy="1846978"/>
+                      <a:ext cx="7598410" cy="1757680"/>
                     </a:xfrm>
                     <a:prstGeom prst="rect">
                       <a:avLst/>
@@ -2182,19 +3144,47 @@
           <w:noProof/>
           <w:lang w:eastAsia="pl-PL"/>
         </w:rPr>
+        <w:pict>
+          <v:shape id="_x0000_s1030" type="#_x0000_t202" style="position:absolute;margin-left:126.55pt;margin-top:25.8pt;width:75.2pt;height:482.8pt;z-index:251664384;mso-position-horizontal-relative:text;mso-position-vertical-relative:text;mso-width-relative:margin;mso-height-relative:margin" filled="f" stroked="f">
+            <v:textbox style="layout-flow:vertical;mso-layout-flow-alt:bottom-to-top;mso-next-textbox:#_x0000_s1030">
+              <w:txbxContent>
+                <w:p>
+                  <w:pPr>
+                    <w:jc w:val="center"/>
+                  </w:pPr>
+                  <w:r>
+                    <w:t xml:space="preserve">Rysunek </w:t>
+                  </w:r>
+                  <w:r>
+                    <w:t>4</w:t>
+                  </w:r>
+                  <w:r>
+                    <w:t>. Symulacja synchronizacji transmisji pakietu.</w:t>
+                  </w:r>
+                </w:p>
+              </w:txbxContent>
+            </v:textbox>
+          </v:shape>
+        </w:pict>
+      </w:r>
+      <w:r>
+        <w:rPr>
+          <w:noProof/>
+          <w:lang w:eastAsia="pl-PL"/>
+        </w:rPr>
         <w:drawing>
-          <wp:anchor distT="0" distB="0" distL="114300" distR="114300" simplePos="0" relativeHeight="251661312" behindDoc="0" locked="0" layoutInCell="1" allowOverlap="1">
+          <wp:anchor distT="0" distB="0" distL="114300" distR="114300" simplePos="0" relativeHeight="251662336" behindDoc="0" locked="0" layoutInCell="1" allowOverlap="1">
             <wp:simplePos x="0" y="0"/>
             <wp:positionH relativeFrom="column">
-              <wp:posOffset>-2894355</wp:posOffset>
+              <wp:posOffset>-3075305</wp:posOffset>
             </wp:positionH>
             <wp:positionV relativeFrom="paragraph">
-              <wp:posOffset>3753291</wp:posOffset>
+              <wp:posOffset>3078480</wp:posOffset>
             </wp:positionV>
-            <wp:extent cx="7597526" cy="1750405"/>
-            <wp:effectExtent l="0" t="2914650" r="0" b="2859695"/>
+            <wp:extent cx="7567295" cy="1854200"/>
+            <wp:effectExtent l="0" t="2857500" r="0" b="2832100"/>
             <wp:wrapNone/>
-            <wp:docPr id="8" name="Obraz 1" descr="C:\Users\zapom\Desktop\1.png"/>
+            <wp:docPr id="9" name="Obraz 2" descr="C:\Users\zapom\Desktop\2.png"/>
             <wp:cNvGraphicFramePr>
               <a:graphicFrameLocks xmlns:a="http://schemas.openxmlformats.org/drawingml/2006/main" noChangeAspect="1"/>
             </wp:cNvGraphicFramePr>
@@ -2202,14 +3192,14 @@
               <a:graphicData uri="http://schemas.openxmlformats.org/drawingml/2006/picture">
                 <pic:pic xmlns:pic="http://schemas.openxmlformats.org/drawingml/2006/picture">
                   <pic:nvPicPr>
-                    <pic:cNvPr id="0" name="Picture 1" descr="C:\Users\zapom\Desktop\1.png"/>
+                    <pic:cNvPr id="0" name="Picture 2" descr="C:\Users\zapom\Desktop\2.png"/>
                     <pic:cNvPicPr>
                       <a:picLocks noChangeAspect="1" noChangeArrowheads="1"/>
                     </pic:cNvPicPr>
                   </pic:nvPicPr>
                   <pic:blipFill>
-                    <a:blip r:embed="rId12" cstate="print"/>
-                    <a:srcRect l="14783" t="29288" r="7044" b="46582"/>
+                    <a:blip r:embed="rId21" cstate="print"/>
+                    <a:srcRect l="13736" t="27993" r="7932" b="46409"/>
                     <a:stretch>
                       <a:fillRect/>
                     </a:stretch>
@@ -2217,7 +3207,7 @@
                   <pic:spPr bwMode="auto">
                     <a:xfrm rot="16200000">
                       <a:off x="0" y="0"/>
-                      <a:ext cx="7616195" cy="1754706"/>
+                      <a:ext cx="7567295" cy="1854200"/>
                     </a:xfrm>
                     <a:prstGeom prst="rect">
                       <a:avLst/>
@@ -2268,6 +3258,107 @@
         <w:jc w:val="both"/>
       </w:pPr>
       <w:r>
+        <w:t>Cyframi zostały oznaczone charakterystyczne punkty w działaniu urządzenia:</w:t>
+      </w:r>
+    </w:p>
+    <w:p>
+      <w:pPr>
+        <w:pStyle w:val="Akapitzlist"/>
+        <w:numPr>
+          <w:ilvl w:val="0"/>
+          <w:numId w:val="14"/>
+        </w:numPr>
+        <w:jc w:val="both"/>
+      </w:pPr>
+      <w:r>
+        <w:t xml:space="preserve">Zmiana stanu sygnału na niski dla urządzenia w stanie </w:t>
+      </w:r>
+      <w:proofErr w:type="spellStart"/>
+      <w:r>
+        <w:t>Idle</w:t>
+      </w:r>
+      <w:proofErr w:type="spellEnd"/>
+      <w:r>
+        <w:t xml:space="preserve"> – rozpoczęcie synchronizacji</w:t>
+      </w:r>
+    </w:p>
+    <w:p>
+      <w:pPr>
+        <w:pStyle w:val="Akapitzlist"/>
+        <w:numPr>
+          <w:ilvl w:val="0"/>
+          <w:numId w:val="14"/>
+        </w:numPr>
+        <w:jc w:val="both"/>
+      </w:pPr>
+      <w:r>
+        <w:t xml:space="preserve">Zebranie 8 bitów pasujących do znaku synchronizacji – zmiana stanu na </w:t>
+      </w:r>
+      <w:proofErr w:type="spellStart"/>
+      <w:r>
+        <w:t>Synchronized</w:t>
+      </w:r>
+      <w:proofErr w:type="spellEnd"/>
+      <w:r>
+        <w:t xml:space="preserve"> i rozpoczęcie odbioru pakietu.</w:t>
+      </w:r>
+    </w:p>
+    <w:p>
+      <w:pPr>
+        <w:pStyle w:val="Akapitzlist"/>
+        <w:numPr>
+          <w:ilvl w:val="0"/>
+          <w:numId w:val="14"/>
+        </w:numPr>
+        <w:jc w:val="both"/>
+      </w:pPr>
+      <w:r>
+        <w:t xml:space="preserve">Co kolejne 8 bitów pakietu sygnalizowany jest odbiór bajtu za pomocą jednotaktowego </w:t>
+      </w:r>
+      <w:r>
+        <w:t>impulsu</w:t>
+      </w:r>
+    </w:p>
+    <w:p>
+      <w:pPr>
+        <w:pStyle w:val="Akapitzlist"/>
+        <w:numPr>
+          <w:ilvl w:val="0"/>
+          <w:numId w:val="14"/>
+        </w:numPr>
+        <w:jc w:val="both"/>
+      </w:pPr>
+      <w:r>
+        <w:t>Sygnał SE0, czyli obie linie mają stan niski – sygnał końca pakietu.</w:t>
+      </w:r>
+    </w:p>
+    <w:p>
+      <w:pPr>
+        <w:pStyle w:val="Akapitzlist"/>
+        <w:numPr>
+          <w:ilvl w:val="0"/>
+          <w:numId w:val="14"/>
+        </w:numPr>
+        <w:jc w:val="both"/>
+      </w:pPr>
+      <w:r>
+        <w:t xml:space="preserve">SE0 trwa określony czas, co powoduje przejście urządzenia w stan </w:t>
+      </w:r>
+      <w:proofErr w:type="spellStart"/>
+      <w:r>
+        <w:t>Idle</w:t>
+      </w:r>
+      <w:proofErr w:type="spellEnd"/>
+      <w:r>
+        <w:t xml:space="preserve"> – koniec pakietu.</w:t>
+      </w:r>
+    </w:p>
+    <w:p>
+      <w:pPr>
+        <w:ind w:firstLine="284"/>
+        <w:jc w:val="both"/>
+      </w:pPr>
+      <w:r>
         <w:t>Opis sygnałów (wewnętrznych):</w:t>
       </w:r>
     </w:p>
@@ -2330,13 +3421,8 @@
       </w:r>
       <w:proofErr w:type="spellEnd"/>
       <w:r>
-        <w:t xml:space="preserve"> – zlicza liczbę odebranych bitów, przy 8 zmienia stan modułu lub sygnalizuje gotowość odbioru </w:t>
-      </w:r>
-      <w:proofErr w:type="spellStart"/>
-      <w:r>
-        <w:t>bajtu</w:t>
-      </w:r>
-      <w:proofErr w:type="spellEnd"/>
+        <w:t xml:space="preserve"> – zlicza liczbę odebranych bitów, przy 8 zmienia stan modułu lub sygnalizuje gotowość odbioru bajtu</w:t>
+      </w:r>
     </w:p>
     <w:p>
       <w:pPr>
@@ -2415,7 +3501,14 @@
           <w:b/>
           <w:sz w:val="28"/>
         </w:rPr>
-        <w:t>Fragmenty kodu</w:t>
+        <w:t xml:space="preserve">Fragmenty </w:t>
+      </w:r>
+      <w:r>
+        <w:rPr>
+          <w:b/>
+          <w:sz w:val="28"/>
+        </w:rPr>
+        <w:t>programu</w:t>
       </w:r>
     </w:p>
     <w:p>
@@ -2437,7 +3530,13 @@
       </w:r>
       <w:proofErr w:type="spellEnd"/>
       <w:r>
-        <w:t xml:space="preserve">). Gdy zmiana nadejdzie, rozpoczynana jest synchronizacja, czyli odebranie 8 bitów (0x01010100) Odebranie danej sekwencji zmienia stan maszyny w </w:t>
+        <w:t>). Gdy zmiana nadejdzie, rozpoczynana jest synchronizacja, czyli odebranie 8 bitów (0</w:t>
+      </w:r>
+      <w:r>
+        <w:t>b</w:t>
+      </w:r>
+      <w:r>
+        <w:t xml:space="preserve">01010100) Odebranie danej sekwencji zmienia stan maszyny w </w:t>
       </w:r>
       <w:proofErr w:type="spellStart"/>
       <w:r>
@@ -3224,6 +4323,7 @@
         <w:rPr>
           <w:rFonts w:ascii="Consolas" w:hAnsi="Consolas"/>
         </w:rPr>
+        <w:lastRenderedPageBreak/>
         <w:t>if</w:t>
       </w:r>
       <w:proofErr w:type="spellEnd"/>
@@ -3677,7 +4777,6 @@
         <w:jc w:val="both"/>
       </w:pPr>
       <w:r>
-        <w:lastRenderedPageBreak/>
         <w:t xml:space="preserve">Listing 1 zajmuje się pobieraniem danych z interfejsu. W zależności od stanu maszyny wykonuje to w inny sposób. Dla stanu synchronizacji pobiera je bez zmian do porównania po zebraniu 8 bitów, w stanie zsynchronizowania dekoduje i umieszcza w tym samym rejestrze </w:t>
       </w:r>
       <w:proofErr w:type="spellStart"/>
@@ -3707,7 +4806,10 @@
         <w:jc w:val="both"/>
       </w:pPr>
       <w:r>
-        <w:t>Dodatkowy warunek sprawdzający długość stanu wysokiego w transmisji umożliwia usuwanie dodatkowych bitów wprowadzonych w przypadku zbyt długiego braku zmiany stanu, co może doprowadzić rozsynchronizowania układu.</w:t>
+        <w:t>Dodatkowy warunek sprawdzający długość stanu wysokiego w transmisji umożliwia usuwanie dodatkowych bitów wprowadzonych w przypadku zbyt długiego braku zmiany stanu</w:t>
+      </w:r>
+      <w:r>
+        <w:t>. Bit jest kodowany wartością niską i wstawiany jest gdy przez 6 ostatnich taktów sygnał miał stan wysoki.</w:t>
       </w:r>
     </w:p>
     <w:p>
@@ -4470,6 +5572,7 @@
         <w:pStyle w:val="Bezodstpw"/>
       </w:pPr>
       <w:r>
+        <w:lastRenderedPageBreak/>
         <w:tab/>
       </w:r>
       <w:r>
@@ -4658,7 +5761,6 @@
         <w:ind w:firstLine="284"/>
       </w:pPr>
       <w:r>
-        <w:lastRenderedPageBreak/>
         <w:t>Listing 4 przedstawia sposób zliczania długości stanu wysokiego. W podobny sposób zliczany jest długość stanu se0. Z kolei Listing 5 przedstawia implementację maszyny stanów z Rysunku 3.</w:t>
       </w:r>
     </w:p>
@@ -4674,15 +5776,15 @@
       <w:pPr>
         <w:pStyle w:val="Akapitzlist"/>
         <w:numPr>
-          <w:ilvl w:val="0"/>
-          <w:numId w:val="3"/>
+          <w:ilvl w:val="2"/>
+          <w:numId w:val="13"/>
         </w:numPr>
         <w:outlineLvl w:val="2"/>
         <w:rPr>
           <w:b/>
         </w:rPr>
       </w:pPr>
-      <w:bookmarkStart w:id="5" w:name="_Toc450250676"/>
+      <w:bookmarkStart w:id="5" w:name="_Toc450923333"/>
       <w:proofErr w:type="spellStart"/>
       <w:r>
         <w:rPr>
@@ -4721,7 +5823,7 @@
                     </pic:cNvPicPr>
                   </pic:nvPicPr>
                   <pic:blipFill>
-                    <a:blip r:embed="rId13" cstate="print"/>
+                    <a:blip r:embed="rId22" cstate="print"/>
                     <a:srcRect l="29179" t="18790" r="46661" b="35430"/>
                     <a:stretch>
                       <a:fillRect/>
@@ -5047,6 +6149,7 @@
         <w:rPr>
           <w:rFonts w:ascii="Consolas" w:hAnsi="Consolas"/>
         </w:rPr>
+        <w:lastRenderedPageBreak/>
         <w:tab/>
       </w:r>
       <w:r>
@@ -5213,16 +6316,10 @@
       </w:pPr>
     </w:p>
     <w:p>
-      <w:r>
-        <w:br w:type="page"/>
-      </w:r>
-    </w:p>
-    <w:p>
       <w:pPr>
         <w:ind w:firstLine="284"/>
       </w:pPr>
       <w:r>
-        <w:lastRenderedPageBreak/>
         <w:t>Listing 6. Wykrywanie początku pakietu.</w:t>
       </w:r>
     </w:p>
@@ -5606,15 +6703,15 @@
       <w:pPr>
         <w:pStyle w:val="Akapitzlist"/>
         <w:numPr>
-          <w:ilvl w:val="0"/>
-          <w:numId w:val="3"/>
+          <w:ilvl w:val="2"/>
+          <w:numId w:val="13"/>
         </w:numPr>
         <w:outlineLvl w:val="2"/>
         <w:rPr>
           <w:b/>
         </w:rPr>
       </w:pPr>
-      <w:bookmarkStart w:id="6" w:name="_Toc450250677"/>
+      <w:bookmarkStart w:id="6" w:name="_Toc450923334"/>
       <w:proofErr w:type="spellStart"/>
       <w:r>
         <w:rPr>
@@ -5652,7 +6749,7 @@
                     </pic:cNvPicPr>
                   </pic:nvPicPr>
                   <pic:blipFill>
-                    <a:blip r:embed="rId13" cstate="print"/>
+                    <a:blip r:embed="rId22" cstate="print"/>
                     <a:srcRect l="59056" t="27304" r="16738" b="33788"/>
                     <a:stretch>
                       <a:fillRect/>
@@ -5748,15 +6845,7 @@
         </w:numPr>
       </w:pPr>
       <w:r>
-        <w:t xml:space="preserve">busy – czy moduł </w:t>
-      </w:r>
-      <w:proofErr w:type="spellStart"/>
-      <w:r>
-        <w:t>usb_rx</w:t>
-      </w:r>
-      <w:proofErr w:type="spellEnd"/>
-      <w:r>
-        <w:t xml:space="preserve"> jest zajęty odbieraniem</w:t>
+        <w:t>busy – czy moduł usb_rx jest zajęty odbieraniem</w:t>
       </w:r>
     </w:p>
     <w:p>
@@ -5991,9 +7080,18 @@
     </w:p>
     <w:p>
       <w:pPr>
+        <w:pStyle w:val="Bezodstpw"/>
+        <w:rPr>
+          <w:rFonts w:ascii="Consolas" w:hAnsi="Consolas"/>
+        </w:rPr>
+      </w:pPr>
+    </w:p>
+    <w:p>
+      <w:pPr>
         <w:ind w:firstLine="284"/>
       </w:pPr>
       <w:r>
+        <w:lastRenderedPageBreak/>
         <w:t>Listing 8. Oczekiwanie na wyświetlenie nowej linii.</w:t>
       </w:r>
     </w:p>
@@ -6171,17 +7269,32 @@
           <w:sz w:val="44"/>
         </w:rPr>
       </w:pPr>
-      <w:bookmarkStart w:id="7" w:name="_Toc450250678"/>
+      <w:bookmarkStart w:id="7" w:name="_Toc450923335"/>
       <w:r>
         <w:rPr>
           <w:rFonts w:asciiTheme="minorHAnsi" w:hAnsiTheme="minorHAnsi"/>
           <w:color w:val="auto"/>
           <w:sz w:val="44"/>
         </w:rPr>
-        <w:lastRenderedPageBreak/>
+        <w:t xml:space="preserve">3. </w:t>
+      </w:r>
+      <w:r>
+        <w:rPr>
+          <w:rFonts w:asciiTheme="minorHAnsi" w:hAnsiTheme="minorHAnsi"/>
+          <w:color w:val="auto"/>
+          <w:sz w:val="44"/>
+        </w:rPr>
         <w:t>Implementacja</w:t>
       </w:r>
       <w:bookmarkEnd w:id="7"/>
+      <w:r>
+        <w:rPr>
+          <w:rFonts w:asciiTheme="minorHAnsi" w:hAnsiTheme="minorHAnsi"/>
+          <w:color w:val="auto"/>
+          <w:sz w:val="44"/>
+        </w:rPr>
+        <w:t xml:space="preserve"> programu w układzie FPGA</w:t>
+      </w:r>
     </w:p>
     <w:p>
       <w:pPr>
@@ -6198,16 +7311,14 @@
         <w:rPr>
           <w:b/>
         </w:rPr>
-        <w:t>124 </w:t>
-      </w:r>
-      <w:proofErr w:type="spellStart"/>
+        <w:t>71,4</w:t>
+      </w:r>
       <w:r>
         <w:rPr>
           <w:b/>
         </w:rPr>
-        <w:t>MHz</w:t>
-      </w:r>
-      <w:proofErr w:type="spellEnd"/>
+        <w:t> MHz</w:t>
+      </w:r>
       <w:r>
         <w:t xml:space="preserve">. </w:t>
       </w:r>
@@ -6250,7 +7361,7 @@
                     </pic:cNvPicPr>
                   </pic:nvPicPr>
                   <pic:blipFill>
-                    <a:blip r:embed="rId14" cstate="print"/>
+                    <a:blip r:embed="rId23" cstate="print"/>
                     <a:srcRect l="24686" t="9532" r="23170" b="66472"/>
                     <a:stretch>
                       <a:fillRect/>
@@ -6306,11 +7417,8 @@
         <w:jc w:val="center"/>
       </w:pPr>
       <w:r>
-        <w:t xml:space="preserve">Tabela 1. </w:t>
-      </w:r>
-      <w:bookmarkStart w:id="8" w:name="_Toc450250679"/>
-      <w:r>
-        <w:t>Zużycie zasobów.</w:t>
+        <w:lastRenderedPageBreak/>
+        <w:t>Tabela 1. Zużycie zasobów.</w:t>
       </w:r>
       <w:r>
         <w:rPr>
@@ -6335,7 +7443,7 @@
                     </pic:cNvPicPr>
                   </pic:nvPicPr>
                   <pic:blipFill>
-                    <a:blip r:embed="rId15" cstate="print"/>
+                    <a:blip r:embed="rId24" cstate="print"/>
                     <a:srcRect l="17546" t="18291" r="17410" b="37094"/>
                     <a:stretch>
                       <a:fillRect/>
@@ -6379,16 +7487,24 @@
           <w:sz w:val="44"/>
         </w:rPr>
       </w:pPr>
+      <w:bookmarkStart w:id="8" w:name="_Toc450923336"/>
       <w:r>
         <w:rPr>
           <w:rFonts w:asciiTheme="minorHAnsi" w:hAnsiTheme="minorHAnsi"/>
           <w:color w:val="auto"/>
           <w:sz w:val="44"/>
         </w:rPr>
-        <w:lastRenderedPageBreak/>
-        <w:t>Użytkowanie</w:t>
+        <w:t xml:space="preserve">4. </w:t>
       </w:r>
       <w:bookmarkEnd w:id="8"/>
+      <w:r>
+        <w:rPr>
+          <w:rFonts w:asciiTheme="minorHAnsi" w:hAnsiTheme="minorHAnsi"/>
+          <w:color w:val="auto"/>
+          <w:sz w:val="44"/>
+        </w:rPr>
+        <w:t>Instrukcja użytkownika</w:t>
+      </w:r>
     </w:p>
     <w:p/>
     <w:p>
@@ -6409,6 +7525,7 @@
           <w:sz w:val="44"/>
           <w:lang w:eastAsia="pl-PL"/>
         </w:rPr>
+        <w:lastRenderedPageBreak/>
         <w:drawing>
           <wp:inline distT="0" distB="0" distL="0" distR="0">
             <wp:extent cx="4426156" cy="3583172"/>
@@ -6427,7 +7544,7 @@
                     </pic:cNvPicPr>
                   </pic:nvPicPr>
                   <pic:blipFill>
-                    <a:blip r:embed="rId16" cstate="print"/>
+                    <a:blip r:embed="rId25" cstate="print"/>
                     <a:srcRect l="22182" t="37119" r="1001" b="16205"/>
                     <a:stretch>
                       <a:fillRect/>
@@ -6510,6 +7627,7 @@
           <w:sz w:val="28"/>
         </w:rPr>
       </w:pPr>
+      <w:bookmarkStart w:id="9" w:name="_Toc450923337"/>
       <w:r>
         <w:rPr>
           <w:rFonts w:asciiTheme="minorHAnsi" w:hAnsiTheme="minorHAnsi"/>
@@ -6517,8 +7635,33 @@
           <w:sz w:val="28"/>
         </w:rPr>
         <w:lastRenderedPageBreak/>
-        <w:t>Znaczenie danych</w:t>
-      </w:r>
+        <w:t xml:space="preserve">4.1 </w:t>
+      </w:r>
+      <w:r>
+        <w:rPr>
+          <w:rFonts w:asciiTheme="minorHAnsi" w:hAnsiTheme="minorHAnsi"/>
+          <w:color w:val="auto"/>
+          <w:sz w:val="28"/>
+        </w:rPr>
+        <w:t xml:space="preserve">Znaczenie </w:t>
+      </w:r>
+      <w:r>
+        <w:rPr>
+          <w:rFonts w:asciiTheme="minorHAnsi" w:hAnsiTheme="minorHAnsi"/>
+          <w:color w:val="auto"/>
+          <w:sz w:val="28"/>
+        </w:rPr>
+        <w:t xml:space="preserve">odebranych </w:t>
+      </w:r>
+      <w:r>
+        <w:rPr>
+          <w:rFonts w:asciiTheme="minorHAnsi" w:hAnsiTheme="minorHAnsi"/>
+          <w:color w:val="auto"/>
+          <w:sz w:val="28"/>
+        </w:rPr>
+        <w:t>danych</w:t>
+      </w:r>
+      <w:bookmarkEnd w:id="9"/>
     </w:p>
     <w:p>
       <w:pPr>
@@ -6561,7 +7704,13 @@
       </w:r>
       <w:proofErr w:type="spellEnd"/>
       <w:r>
-        <w:t xml:space="preserve">) i są wysyłane cyklicznie co 1 ms. Kolejne bity (bez 5 ostatnich oznaczających kod CRC) jest kolejnym numerem ramki. Odbiór tych ramek ułatwia </w:t>
+        <w:t xml:space="preserve">) i są wysyłane cyklicznie co 1 ms. Kolejne bity (bez 5 ostatnich oznaczających kod CRC) </w:t>
+      </w:r>
+      <w:r>
+        <w:t>są</w:t>
+      </w:r>
+      <w:r>
+        <w:t xml:space="preserve"> kolejnym numerem ramki. Odbiór tych ramek ułatwia </w:t>
       </w:r>
       <w:proofErr w:type="spellStart"/>
       <w:r>
@@ -6592,7 +7741,7 @@
         <w:pStyle w:val="Akapitzlist"/>
         <w:numPr>
           <w:ilvl w:val="0"/>
-          <w:numId w:val="3"/>
+          <w:numId w:val="13"/>
         </w:numPr>
         <w:jc w:val="both"/>
         <w:rPr>
@@ -6628,7 +7777,7 @@
         <w:pStyle w:val="Akapitzlist"/>
         <w:numPr>
           <w:ilvl w:val="0"/>
-          <w:numId w:val="3"/>
+          <w:numId w:val="13"/>
         </w:numPr>
         <w:jc w:val="both"/>
         <w:rPr>
@@ -6669,7 +7818,7 @@
         <w:pStyle w:val="Akapitzlist"/>
         <w:numPr>
           <w:ilvl w:val="0"/>
-          <w:numId w:val="3"/>
+          <w:numId w:val="13"/>
         </w:numPr>
         <w:jc w:val="both"/>
         <w:rPr>
@@ -6715,7 +7864,7 @@
         <w:pStyle w:val="Akapitzlist"/>
         <w:numPr>
           <w:ilvl w:val="0"/>
-          <w:numId w:val="3"/>
+          <w:numId w:val="13"/>
         </w:numPr>
         <w:jc w:val="both"/>
         <w:rPr>
@@ -6751,7 +7900,7 @@
         <w:pStyle w:val="Akapitzlist"/>
         <w:numPr>
           <w:ilvl w:val="0"/>
-          <w:numId w:val="3"/>
+          <w:numId w:val="13"/>
         </w:numPr>
         <w:jc w:val="both"/>
         <w:rPr>
@@ -6783,7 +7932,7 @@
         <w:pStyle w:val="Akapitzlist"/>
         <w:numPr>
           <w:ilvl w:val="1"/>
-          <w:numId w:val="3"/>
+          <w:numId w:val="13"/>
         </w:numPr>
         <w:jc w:val="both"/>
       </w:pPr>
@@ -6799,7 +7948,7 @@
         <w:pStyle w:val="Akapitzlist"/>
         <w:numPr>
           <w:ilvl w:val="1"/>
-          <w:numId w:val="3"/>
+          <w:numId w:val="13"/>
         </w:numPr>
         <w:jc w:val="both"/>
       </w:pPr>
@@ -6820,7 +7969,7 @@
         <w:pStyle w:val="Akapitzlist"/>
         <w:numPr>
           <w:ilvl w:val="1"/>
-          <w:numId w:val="3"/>
+          <w:numId w:val="13"/>
         </w:numPr>
         <w:jc w:val="both"/>
       </w:pPr>
@@ -6833,7 +7982,7 @@
         <w:pStyle w:val="Akapitzlist"/>
         <w:numPr>
           <w:ilvl w:val="1"/>
-          <w:numId w:val="3"/>
+          <w:numId w:val="13"/>
         </w:numPr>
         <w:jc w:val="both"/>
       </w:pPr>
@@ -6851,7 +8000,7 @@
         <w:pStyle w:val="Akapitzlist"/>
         <w:numPr>
           <w:ilvl w:val="1"/>
-          <w:numId w:val="3"/>
+          <w:numId w:val="13"/>
         </w:numPr>
         <w:jc w:val="both"/>
       </w:pPr>
@@ -6869,7 +8018,7 @@
         <w:pStyle w:val="Akapitzlist"/>
         <w:numPr>
           <w:ilvl w:val="0"/>
-          <w:numId w:val="3"/>
+          <w:numId w:val="13"/>
         </w:numPr>
         <w:jc w:val="both"/>
         <w:rPr>
@@ -6912,16 +8061,24 @@
           <w:sz w:val="44"/>
         </w:rPr>
       </w:pPr>
-      <w:bookmarkStart w:id="9" w:name="_Toc450250680"/>
+      <w:bookmarkStart w:id="10" w:name="_Toc450923338"/>
       <w:r>
         <w:rPr>
           <w:rFonts w:asciiTheme="minorHAnsi" w:hAnsiTheme="minorHAnsi"/>
           <w:color w:val="auto"/>
           <w:sz w:val="44"/>
         </w:rPr>
+        <w:t xml:space="preserve">5. </w:t>
+      </w:r>
+      <w:r>
+        <w:rPr>
+          <w:rFonts w:asciiTheme="minorHAnsi" w:hAnsiTheme="minorHAnsi"/>
+          <w:color w:val="auto"/>
+          <w:sz w:val="44"/>
+        </w:rPr>
         <w:t>Podsumowanie</w:t>
       </w:r>
-      <w:bookmarkEnd w:id="9"/>
+      <w:bookmarkEnd w:id="10"/>
     </w:p>
     <w:p>
       <w:pPr>
@@ -6941,81 +8098,101 @@
           <w:sz w:val="28"/>
         </w:rPr>
       </w:pPr>
+      <w:bookmarkStart w:id="11" w:name="_Toc450923339"/>
       <w:r>
         <w:rPr>
           <w:rFonts w:asciiTheme="minorHAnsi" w:hAnsiTheme="minorHAnsi"/>
           <w:color w:val="auto"/>
           <w:sz w:val="28"/>
         </w:rPr>
-        <w:t>Ocena projektu</w:t>
-      </w:r>
-    </w:p>
-    <w:p>
-      <w:pPr>
-        <w:ind w:firstLine="284"/>
-        <w:jc w:val="both"/>
-      </w:pPr>
-      <w:r>
-        <w:t xml:space="preserve">Największą wadą projektu jest brak nadajnika USB, co uniemożliwia komunikację z kontrolerem wymaganą do przesyłania danych. Kolejnym problemem jest niezaimplementowanie kontroli CRC, co powinno zostać wykonane w wyższej </w:t>
-      </w:r>
-      <w:r>
-        <w:t xml:space="preserve">(warstwie protokołu) </w:t>
-      </w:r>
-      <w:r>
-        <w:t>warstwie połączenia.</w:t>
-      </w:r>
-    </w:p>
-    <w:p>
-      <w:pPr>
-        <w:ind w:firstLine="284"/>
-        <w:jc w:val="both"/>
-      </w:pPr>
-      <w:r>
-        <w:t xml:space="preserve">Zgodnie z koncepcją ustaloną w połowie zajęć projektowych należałoby wykonać 3 moduły VHDL. Jeden, odpowiadający za konwersje sygnału w paczki danych został wykonany. Kolejne dwa odpowiadałyby za protokół USB oraz umożliwiałyby przesyłanie danych bez </w:t>
-      </w:r>
-      <w:r>
-        <w:t>znajomości protokołu.</w:t>
-      </w:r>
-    </w:p>
-    <w:p>
-      <w:pPr>
-        <w:ind w:firstLine="284"/>
-        <w:jc w:val="both"/>
-      </w:pPr>
-      <w:r>
-        <w:t>Testowanie różnych przypadków odbieranego sygnału – w ramach tolerancji uwzględnionej w specyfikacji przebiegło pomyślnie, co daje nadzieję, że moduł został wykonany dość dobrze.</w:t>
-      </w:r>
-    </w:p>
-    <w:p>
-      <w:pPr>
-        <w:ind w:firstLine="284"/>
-        <w:jc w:val="both"/>
-      </w:pPr>
-      <w:r>
-        <w:t>Wyświetlanie odbieranych bajtów zostało wykonane bez należytej staranności jedynie w celach podglądowych – wykonanie lepiej tego mechanizmu i zamknięcie go w 1 module z pewnością przydałoby się w dalszych etapach prac.</w:t>
-      </w:r>
-      <w:r>
-        <w:t xml:space="preserve"> </w:t>
-      </w:r>
-    </w:p>
-    <w:p>
-      <w:pPr>
-        <w:pStyle w:val="Nagwek2"/>
+        <w:t xml:space="preserve">5.1. </w:t>
+      </w:r>
+      <w:r>
         <w:rPr>
           <w:rFonts w:asciiTheme="minorHAnsi" w:hAnsiTheme="minorHAnsi"/>
           <w:color w:val="auto"/>
           <w:sz w:val="28"/>
         </w:rPr>
-      </w:pPr>
-      <w:r>
+        <w:t>Ocena projektu</w:t>
+      </w:r>
+      <w:bookmarkEnd w:id="11"/>
+    </w:p>
+    <w:p>
+      <w:pPr>
+        <w:ind w:firstLine="284"/>
+        <w:jc w:val="both"/>
+      </w:pPr>
+      <w:r>
+        <w:t xml:space="preserve">Największą wadą projektu jest brak nadajnika USB, co uniemożliwia komunikację z kontrolerem wymaganą do przesyłania danych. Kolejnym problemem jest niezaimplementowanie kontroli CRC, co powinno zostać wykonane w wyższej </w:t>
+      </w:r>
+      <w:r>
+        <w:t xml:space="preserve">(warstwie protokołu) </w:t>
+      </w:r>
+      <w:r>
+        <w:t>warstwie połączenia.</w:t>
+      </w:r>
+    </w:p>
+    <w:p>
+      <w:pPr>
+        <w:ind w:firstLine="284"/>
+        <w:jc w:val="both"/>
+      </w:pPr>
+      <w:r>
+        <w:t xml:space="preserve">Zgodnie z koncepcją ustaloną w połowie zajęć projektowych należałoby wykonać 3 moduły VHDL. Jeden, odpowiadający za konwersje sygnału w paczki danych został wykonany. Kolejne dwa odpowiadałyby za protokół USB oraz umożliwiałyby przesyłanie danych bez </w:t>
+      </w:r>
+      <w:r>
+        <w:t>znajomości protokołu.</w:t>
+      </w:r>
+    </w:p>
+    <w:p>
+      <w:pPr>
+        <w:ind w:firstLine="284"/>
+        <w:jc w:val="both"/>
+      </w:pPr>
+      <w:r>
+        <w:t>Testowanie różnych przypadków odbieranego sygnału – w ramach tolerancji uwzględnionej w specyfikacji przebiegło pomyślnie, co daje nadzieję, że moduł został wykonany dość dobrze.</w:t>
+      </w:r>
+    </w:p>
+    <w:p>
+      <w:pPr>
+        <w:ind w:firstLine="284"/>
+        <w:jc w:val="both"/>
+      </w:pPr>
+      <w:r>
+        <w:t>Wyświetlanie odbieranych bajtów zostało wykonane bez należytej staranności jedynie w celach podglądowych – wykonanie lepiej tego mechanizmu i zamknięcie go w 1 module z pewnością przydałoby się w dalszych etapach prac.</w:t>
+      </w:r>
+      <w:r>
+        <w:t xml:space="preserve"> </w:t>
+      </w:r>
+    </w:p>
+    <w:p>
+      <w:pPr>
+        <w:pStyle w:val="Nagwek2"/>
         <w:rPr>
           <w:rFonts w:asciiTheme="minorHAnsi" w:hAnsiTheme="minorHAnsi"/>
           <w:color w:val="auto"/>
           <w:sz w:val="28"/>
         </w:rPr>
+      </w:pPr>
+      <w:bookmarkStart w:id="12" w:name="_Toc450923340"/>
+      <w:r>
+        <w:rPr>
+          <w:rFonts w:asciiTheme="minorHAnsi" w:hAnsiTheme="minorHAnsi"/>
+          <w:color w:val="auto"/>
+          <w:sz w:val="28"/>
+        </w:rPr>
         <w:lastRenderedPageBreak/>
+        <w:t xml:space="preserve">5.2. </w:t>
+      </w:r>
+      <w:r>
+        <w:rPr>
+          <w:rFonts w:asciiTheme="minorHAnsi" w:hAnsiTheme="minorHAnsi"/>
+          <w:color w:val="auto"/>
+          <w:sz w:val="28"/>
+        </w:rPr>
         <w:t>Dalsza praca</w:t>
       </w:r>
+      <w:bookmarkEnd w:id="12"/>
     </w:p>
     <w:p>
       <w:pPr>
@@ -7050,14 +8227,18 @@
           <w:sz w:val="44"/>
         </w:rPr>
       </w:pPr>
-      <w:bookmarkStart w:id="10" w:name="_Toc450250681"/>
       <w:r>
         <w:rPr>
           <w:sz w:val="44"/>
         </w:rPr>
+        <w:t xml:space="preserve">6. </w:t>
+      </w:r>
+      <w:r>
+        <w:rPr>
+          <w:sz w:val="44"/>
+        </w:rPr>
         <w:t>Bibliografia</w:t>
       </w:r>
-      <w:bookmarkEnd w:id="10"/>
     </w:p>
     <w:p>
       <w:pPr>
@@ -7068,27 +8249,17 @@
         </w:numPr>
       </w:pPr>
       <w:r>
-        <w:t xml:space="preserve">Universal Serial Bus </w:t>
-      </w:r>
-      <w:proofErr w:type="spellStart"/>
-      <w:r>
-        <w:t>Specification</w:t>
-      </w:r>
-      <w:proofErr w:type="spellEnd"/>
-      <w:r>
-        <w:t xml:space="preserve"> (1.1) [Dostęp 01.05.2016]</w:t>
+        <w:t>D</w:t>
+      </w:r>
+      <w:r>
+        <w:t>okumentacja standardu USB [Dostęp 13.05.2016]</w:t>
       </w:r>
       <w:r>
         <w:br/>
       </w:r>
-      <w:hyperlink r:id="rId17" w:history="1">
-        <w:r>
-          <w:rPr>
-            <w:rStyle w:val="Hipercze"/>
-          </w:rPr>
-          <w:t>http://esd.cs.ucr.edu/webres/usb11.pdf</w:t>
-        </w:r>
-      </w:hyperlink>
+      <w:r>
+        <w:t>http://www.usb.org/developers/docs/</w:t>
+      </w:r>
     </w:p>
     <w:p>
       <w:pPr>
@@ -7099,16 +8270,74 @@
         </w:numPr>
       </w:pPr>
       <w:r>
-        <w:t>Strona zajęć projektowych kursu Urządzenia Cyfrowa i Systemy wbudowane [Dostęp 05.05.2016]</w:t>
+        <w:t xml:space="preserve">Kopia dokumentacji USB 1.1, </w:t>
+      </w:r>
+      <w:r>
+        <w:t>Uni</w:t>
+      </w:r>
+      <w:r>
+        <w:t xml:space="preserve">versal Serial Bus </w:t>
+      </w:r>
+      <w:proofErr w:type="spellStart"/>
+      <w:r>
+        <w:t>Specification</w:t>
+      </w:r>
+      <w:proofErr w:type="spellEnd"/>
+      <w:r>
+        <w:t xml:space="preserve"> </w:t>
+      </w:r>
+      <w:r>
+        <w:t xml:space="preserve">[Dostęp </w:t>
+      </w:r>
+      <w:r>
+        <w:t>13</w:t>
+      </w:r>
+      <w:r>
+        <w:t>.05.2016]</w:t>
       </w:r>
       <w:r>
         <w:br/>
       </w:r>
-      <w:hyperlink r:id="rId18" w:history="1">
+      <w:hyperlink r:id="rId26" w:history="1">
         <w:r>
           <w:rPr>
             <w:rStyle w:val="Hipercze"/>
           </w:rPr>
+          <w:t>http://esd.cs.ucr.edu/webres/usb11.pdf</w:t>
+        </w:r>
+      </w:hyperlink>
+    </w:p>
+    <w:p>
+      <w:pPr>
+        <w:pStyle w:val="Akapitzlist"/>
+        <w:numPr>
+          <w:ilvl w:val="0"/>
+          <w:numId w:val="1"/>
+        </w:numPr>
+      </w:pPr>
+      <w:r>
+        <w:t>Strona zajęć projektowych kursu Urządzenia Cyfrowa i Systemy wbudowane</w:t>
+      </w:r>
+      <w:r>
+        <w:br/>
+      </w:r>
+      <w:r>
+        <w:t xml:space="preserve">[Dostęp </w:t>
+      </w:r>
+      <w:r>
+        <w:t>13</w:t>
+      </w:r>
+      <w:r>
+        <w:t>.05.2016]</w:t>
+      </w:r>
+      <w:r>
+        <w:br/>
+      </w:r>
+      <w:hyperlink r:id="rId27" w:history="1">
+        <w:r>
+          <w:rPr>
+            <w:rStyle w:val="Hipercze"/>
+          </w:rPr>
           <w:t>http://www.zsk.ict.pwr.wroc.pl/zsk_ftp/fpga/</w:t>
         </w:r>
       </w:hyperlink>
@@ -7116,8 +8345,57 @@
         <w:t xml:space="preserve">  </w:t>
       </w:r>
     </w:p>
+    <w:p>
+      <w:pPr>
+        <w:pStyle w:val="Akapitzlist"/>
+        <w:numPr>
+          <w:ilvl w:val="0"/>
+          <w:numId w:val="1"/>
+        </w:numPr>
+      </w:pPr>
+      <w:r>
+        <w:t>Instrukcja układu FPGA Spartan 3e starter kit [Dostęp 13.05.2016]</w:t>
+      </w:r>
+      <w:r>
+        <w:br/>
+      </w:r>
+      <w:hyperlink r:id="rId28" w:history="1">
+        <w:r>
+          <w:rPr>
+            <w:rStyle w:val="Hipercze"/>
+          </w:rPr>
+          <w:t>http://www.xilinx.com/support/documentation/boards_and_kits/ug230.pdf</w:t>
+        </w:r>
+      </w:hyperlink>
+    </w:p>
+    <w:p>
+      <w:pPr>
+        <w:pStyle w:val="Akapitzlist"/>
+        <w:numPr>
+          <w:ilvl w:val="0"/>
+          <w:numId w:val="1"/>
+        </w:numPr>
+      </w:pPr>
+      <w:r>
+        <w:t>Opis układu XC3S500E [Dostęp 13.05.2016]</w:t>
+      </w:r>
+      <w:r>
+        <w:br/>
+      </w:r>
+      <w:hyperlink r:id="rId29" w:history="1">
+        <w:r>
+          <w:rPr>
+            <w:rStyle w:val="Hipercze"/>
+          </w:rPr>
+          <w:t>http://www.xilinx.com/support/documentation/data_sheets/ds312.pdf</w:t>
+        </w:r>
+      </w:hyperlink>
+      <w:r>
+        <w:t xml:space="preserve"> </w:t>
+      </w:r>
+    </w:p>
     <w:sectPr>
-      <w:footerReference w:type="default" r:id="rId19"/>
+      <w:footerReference w:type="default" r:id="rId30"/>
       <w:pgSz w:w="11906" w:h="16838"/>
       <w:pgMar w:top="1417" w:right="1417" w:bottom="1417" w:left="1417" w:header="708" w:footer="708" w:gutter="0"/>
       <w:cols w:space="708"/>
@@ -7173,7 +8451,7 @@
             <w:rPr>
               <w:noProof/>
             </w:rPr>
-            <w:t>8</w:t>
+            <w:t>3</w:t>
           </w:r>
         </w:fldSimple>
       </w:p>
@@ -7215,6 +8493,119 @@
 <file path=word/numbering.xml><?xml version="1.0" encoding="utf-8"?>
 <w:numbering xmlns:ve="http://schemas.openxmlformats.org/markup-compatibility/2006" xmlns:o="urn:schemas-microsoft-com:office:office" xmlns:r="http://schemas.openxmlformats.org/officeDocument/2006/relationships" xmlns:m="http://schemas.openxmlformats.org/officeDocument/2006/math" xmlns:v="urn:schemas-microsoft-com:vml" xmlns:wp="http://schemas.openxmlformats.org/drawingml/2006/wordprocessingDrawing" xmlns:w10="urn:schemas-microsoft-com:office:word" xmlns:w="http://schemas.openxmlformats.org/wordprocessingml/2006/main" xmlns:wne="http://schemas.microsoft.com/office/word/2006/wordml">
   <w:abstractNum w:abstractNumId="0">
+    <w:nsid w:val="1710077F"/>
+    <w:multiLevelType w:val="multilevel"/>
+    <w:tmpl w:val="A490A140"/>
+    <w:lvl w:ilvl="0">
+      <w:start w:val="2"/>
+      <w:numFmt w:val="decimal"/>
+      <w:lvlText w:val="%1"/>
+      <w:lvlJc w:val="left"/>
+      <w:pPr>
+        <w:ind w:left="435" w:hanging="435"/>
+      </w:pPr>
+      <w:rPr>
+        <w:rFonts w:hint="default"/>
+      </w:rPr>
+    </w:lvl>
+    <w:lvl w:ilvl="1">
+      <w:start w:val="1"/>
+      <w:numFmt w:val="decimal"/>
+      <w:lvlText w:val="%1.%2"/>
+      <w:lvlJc w:val="left"/>
+      <w:pPr>
+        <w:ind w:left="435" w:hanging="435"/>
+      </w:pPr>
+      <w:rPr>
+        <w:rFonts w:hint="default"/>
+      </w:rPr>
+    </w:lvl>
+    <w:lvl w:ilvl="2">
+      <w:start w:val="1"/>
+      <w:numFmt w:val="decimal"/>
+      <w:lvlText w:val="%1.%2.%3"/>
+      <w:lvlJc w:val="left"/>
+      <w:pPr>
+        <w:ind w:left="720" w:hanging="720"/>
+      </w:pPr>
+      <w:rPr>
+        <w:rFonts w:hint="default"/>
+      </w:rPr>
+    </w:lvl>
+    <w:lvl w:ilvl="3">
+      <w:start w:val="1"/>
+      <w:numFmt w:val="decimal"/>
+      <w:lvlText w:val="%1.%2.%3.%4"/>
+      <w:lvlJc w:val="left"/>
+      <w:pPr>
+        <w:ind w:left="720" w:hanging="720"/>
+      </w:pPr>
+      <w:rPr>
+        <w:rFonts w:hint="default"/>
+      </w:rPr>
+    </w:lvl>
+    <w:lvl w:ilvl="4">
+      <w:start w:val="1"/>
+      <w:numFmt w:val="decimal"/>
+      <w:lvlText w:val="%1.%2.%3.%4.%5"/>
+      <w:lvlJc w:val="left"/>
+      <w:pPr>
+        <w:ind w:left="1080" w:hanging="1080"/>
+      </w:pPr>
+      <w:rPr>
+        <w:rFonts w:hint="default"/>
+      </w:rPr>
+    </w:lvl>
+    <w:lvl w:ilvl="5">
+      <w:start w:val="1"/>
+      <w:numFmt w:val="decimal"/>
+      <w:lvlText w:val="%1.%2.%3.%4.%5.%6"/>
+      <w:lvlJc w:val="left"/>
+      <w:pPr>
+        <w:ind w:left="1080" w:hanging="1080"/>
+      </w:pPr>
+      <w:rPr>
+        <w:rFonts w:hint="default"/>
+      </w:rPr>
+    </w:lvl>
+    <w:lvl w:ilvl="6">
+      <w:start w:val="1"/>
+      <w:numFmt w:val="decimal"/>
+      <w:lvlText w:val="%1.%2.%3.%4.%5.%6.%7"/>
+      <w:lvlJc w:val="left"/>
+      <w:pPr>
+        <w:ind w:left="1440" w:hanging="1440"/>
+      </w:pPr>
+      <w:rPr>
+        <w:rFonts w:hint="default"/>
+      </w:rPr>
+    </w:lvl>
+    <w:lvl w:ilvl="7">
+      <w:start w:val="1"/>
+      <w:numFmt w:val="decimal"/>
+      <w:lvlText w:val="%1.%2.%3.%4.%5.%6.%7.%8"/>
+      <w:lvlJc w:val="left"/>
+      <w:pPr>
+        <w:ind w:left="1440" w:hanging="1440"/>
+      </w:pPr>
+      <w:rPr>
+        <w:rFonts w:hint="default"/>
+      </w:rPr>
+    </w:lvl>
+    <w:lvl w:ilvl="8">
+      <w:start w:val="1"/>
+      <w:numFmt w:val="decimal"/>
+      <w:lvlText w:val="%1.%2.%3.%4.%5.%6.%7.%8.%9"/>
+      <w:lvlJc w:val="left"/>
+      <w:pPr>
+        <w:ind w:left="1800" w:hanging="1800"/>
+      </w:pPr>
+      <w:rPr>
+        <w:rFonts w:hint="default"/>
+      </w:rPr>
+    </w:lvl>
+  </w:abstractNum>
+  <w:abstractNum w:abstractNumId="1">
     <w:nsid w:val="1ACC3180"/>
     <w:multiLevelType w:val="hybridMultilevel"/>
     <w:tmpl w:val="93BE800E"/>
@@ -7327,7 +8718,7 @@
       </w:rPr>
     </w:lvl>
   </w:abstractNum>
-  <w:abstractNum w:abstractNumId="1">
+  <w:abstractNum w:abstractNumId="2">
     <w:nsid w:val="270B1CB9"/>
     <w:multiLevelType w:val="hybridMultilevel"/>
     <w:tmpl w:val="3A02AB96"/>
@@ -7440,7 +8831,7 @@
       </w:rPr>
     </w:lvl>
   </w:abstractNum>
-  <w:abstractNum w:abstractNumId="2">
+  <w:abstractNum w:abstractNumId="3">
     <w:nsid w:val="2E800E39"/>
     <w:multiLevelType w:val="hybridMultilevel"/>
     <w:tmpl w:val="C08E8AE4"/>
@@ -7553,7 +8944,7 @@
       </w:rPr>
     </w:lvl>
   </w:abstractNum>
-  <w:abstractNum w:abstractNumId="3">
+  <w:abstractNum w:abstractNumId="4">
     <w:nsid w:val="370F7660"/>
     <w:multiLevelType w:val="hybridMultilevel"/>
     <w:tmpl w:val="EFDEA034"/>
@@ -7642,7 +9033,7 @@
       </w:pPr>
     </w:lvl>
   </w:abstractNum>
-  <w:abstractNum w:abstractNumId="4">
+  <w:abstractNum w:abstractNumId="5">
     <w:nsid w:val="3DE10EA1"/>
     <w:multiLevelType w:val="hybridMultilevel"/>
     <w:tmpl w:val="F4D6629C"/>
@@ -7755,120 +9146,233 @@
       </w:rPr>
     </w:lvl>
   </w:abstractNum>
-  <w:abstractNum w:abstractNumId="5">
+  <w:abstractNum w:abstractNumId="6">
+    <w:nsid w:val="47250A73"/>
+    <w:multiLevelType w:val="multilevel"/>
+    <w:tmpl w:val="2DA2196E"/>
+    <w:lvl w:ilvl="0">
+      <w:start w:val="2"/>
+      <w:numFmt w:val="decimal"/>
+      <w:lvlText w:val="%1"/>
+      <w:lvlJc w:val="left"/>
+      <w:pPr>
+        <w:ind w:left="435" w:hanging="435"/>
+      </w:pPr>
+      <w:rPr>
+        <w:rFonts w:hint="default"/>
+      </w:rPr>
+    </w:lvl>
+    <w:lvl w:ilvl="1">
+      <w:start w:val="2"/>
+      <w:numFmt w:val="decimal"/>
+      <w:lvlText w:val="%1.%2"/>
+      <w:lvlJc w:val="left"/>
+      <w:pPr>
+        <w:ind w:left="435" w:hanging="435"/>
+      </w:pPr>
+      <w:rPr>
+        <w:rFonts w:hint="default"/>
+      </w:rPr>
+    </w:lvl>
+    <w:lvl w:ilvl="2">
+      <w:start w:val="1"/>
+      <w:numFmt w:val="decimal"/>
+      <w:lvlText w:val="%1.%2.%3"/>
+      <w:lvlJc w:val="left"/>
+      <w:pPr>
+        <w:ind w:left="720" w:hanging="720"/>
+      </w:pPr>
+      <w:rPr>
+        <w:rFonts w:hint="default"/>
+      </w:rPr>
+    </w:lvl>
+    <w:lvl w:ilvl="3">
+      <w:start w:val="1"/>
+      <w:numFmt w:val="decimal"/>
+      <w:lvlText w:val="%1.%2.%3.%4"/>
+      <w:lvlJc w:val="left"/>
+      <w:pPr>
+        <w:ind w:left="720" w:hanging="720"/>
+      </w:pPr>
+      <w:rPr>
+        <w:rFonts w:hint="default"/>
+      </w:rPr>
+    </w:lvl>
+    <w:lvl w:ilvl="4">
+      <w:start w:val="1"/>
+      <w:numFmt w:val="decimal"/>
+      <w:lvlText w:val="%1.%2.%3.%4.%5"/>
+      <w:lvlJc w:val="left"/>
+      <w:pPr>
+        <w:ind w:left="1080" w:hanging="1080"/>
+      </w:pPr>
+      <w:rPr>
+        <w:rFonts w:hint="default"/>
+      </w:rPr>
+    </w:lvl>
+    <w:lvl w:ilvl="5">
+      <w:start w:val="1"/>
+      <w:numFmt w:val="decimal"/>
+      <w:lvlText w:val="%1.%2.%3.%4.%5.%6"/>
+      <w:lvlJc w:val="left"/>
+      <w:pPr>
+        <w:ind w:left="1080" w:hanging="1080"/>
+      </w:pPr>
+      <w:rPr>
+        <w:rFonts w:hint="default"/>
+      </w:rPr>
+    </w:lvl>
+    <w:lvl w:ilvl="6">
+      <w:start w:val="1"/>
+      <w:numFmt w:val="decimal"/>
+      <w:lvlText w:val="%1.%2.%3.%4.%5.%6.%7"/>
+      <w:lvlJc w:val="left"/>
+      <w:pPr>
+        <w:ind w:left="1440" w:hanging="1440"/>
+      </w:pPr>
+      <w:rPr>
+        <w:rFonts w:hint="default"/>
+      </w:rPr>
+    </w:lvl>
+    <w:lvl w:ilvl="7">
+      <w:start w:val="1"/>
+      <w:numFmt w:val="decimal"/>
+      <w:lvlText w:val="%1.%2.%3.%4.%5.%6.%7.%8"/>
+      <w:lvlJc w:val="left"/>
+      <w:pPr>
+        <w:ind w:left="1440" w:hanging="1440"/>
+      </w:pPr>
+      <w:rPr>
+        <w:rFonts w:hint="default"/>
+      </w:rPr>
+    </w:lvl>
+    <w:lvl w:ilvl="8">
+      <w:start w:val="1"/>
+      <w:numFmt w:val="decimal"/>
+      <w:lvlText w:val="%1.%2.%3.%4.%5.%6.%7.%8.%9"/>
+      <w:lvlJc w:val="left"/>
+      <w:pPr>
+        <w:ind w:left="1800" w:hanging="1800"/>
+      </w:pPr>
+      <w:rPr>
+        <w:rFonts w:hint="default"/>
+      </w:rPr>
+    </w:lvl>
+  </w:abstractNum>
+  <w:abstractNum w:abstractNumId="7">
     <w:nsid w:val="59456224"/>
     <w:multiLevelType w:val="hybridMultilevel"/>
-    <w:tmpl w:val="028C2512"/>
-    <w:lvl w:ilvl="0" w:tplc="04150001">
+    <w:tmpl w:val="5510C8D4"/>
+    <w:lvl w:ilvl="0" w:tplc="0415000F">
+      <w:start w:val="1"/>
+      <w:numFmt w:val="decimal"/>
+      <w:lvlText w:val="%1."/>
+      <w:lvlJc w:val="left"/>
+      <w:pPr>
+        <w:ind w:left="360" w:hanging="360"/>
+      </w:pPr>
+      <w:rPr>
+        <w:rFonts w:hint="default"/>
+      </w:rPr>
+    </w:lvl>
+    <w:lvl w:ilvl="1" w:tplc="04150005">
+      <w:start w:val="1"/>
+      <w:numFmt w:val="bullet"/>
+      <w:lvlText w:val=""/>
+      <w:lvlJc w:val="left"/>
+      <w:pPr>
+        <w:ind w:left="1080" w:hanging="360"/>
+      </w:pPr>
+      <w:rPr>
+        <w:rFonts w:ascii="Wingdings" w:hAnsi="Wingdings" w:hint="default"/>
+      </w:rPr>
+    </w:lvl>
+    <w:lvl w:ilvl="2" w:tplc="04150005">
+      <w:start w:val="1"/>
+      <w:numFmt w:val="bullet"/>
+      <w:lvlText w:val=""/>
+      <w:lvlJc w:val="left"/>
+      <w:pPr>
+        <w:ind w:left="1800" w:hanging="360"/>
+      </w:pPr>
+      <w:rPr>
+        <w:rFonts w:ascii="Wingdings" w:hAnsi="Wingdings" w:hint="default"/>
+      </w:rPr>
+    </w:lvl>
+    <w:lvl w:ilvl="3" w:tplc="04150001">
       <w:start w:val="1"/>
       <w:numFmt w:val="bullet"/>
       <w:lvlText w:val=""/>
       <w:lvlJc w:val="left"/>
       <w:pPr>
-        <w:ind w:left="360" w:hanging="360"/>
+        <w:ind w:left="2520" w:hanging="360"/>
       </w:pPr>
       <w:rPr>
         <w:rFonts w:ascii="Symbol" w:hAnsi="Symbol" w:hint="default"/>
       </w:rPr>
     </w:lvl>
-    <w:lvl w:ilvl="1" w:tplc="04150005">
+    <w:lvl w:ilvl="4" w:tplc="04150003" w:tentative="1">
+      <w:start w:val="1"/>
+      <w:numFmt w:val="bullet"/>
+      <w:lvlText w:val="o"/>
+      <w:lvlJc w:val="left"/>
+      <w:pPr>
+        <w:ind w:left="3240" w:hanging="360"/>
+      </w:pPr>
+      <w:rPr>
+        <w:rFonts w:ascii="Courier New" w:hAnsi="Courier New" w:cs="Courier New" w:hint="default"/>
+      </w:rPr>
+    </w:lvl>
+    <w:lvl w:ilvl="5" w:tplc="04150005" w:tentative="1">
       <w:start w:val="1"/>
       <w:numFmt w:val="bullet"/>
       <w:lvlText w:val=""/>
       <w:lvlJc w:val="left"/>
       <w:pPr>
-        <w:ind w:left="1080" w:hanging="360"/>
+        <w:ind w:left="3960" w:hanging="360"/>
       </w:pPr>
       <w:rPr>
         <w:rFonts w:ascii="Wingdings" w:hAnsi="Wingdings" w:hint="default"/>
       </w:rPr>
     </w:lvl>
-    <w:lvl w:ilvl="2" w:tplc="04150005">
+    <w:lvl w:ilvl="6" w:tplc="04150001" w:tentative="1">
+      <w:start w:val="1"/>
+      <w:numFmt w:val="bullet"/>
+      <w:lvlText w:val=""/>
+      <w:lvlJc w:val="left"/>
+      <w:pPr>
+        <w:ind w:left="4680" w:hanging="360"/>
+      </w:pPr>
+      <w:rPr>
+        <w:rFonts w:ascii="Symbol" w:hAnsi="Symbol" w:hint="default"/>
+      </w:rPr>
+    </w:lvl>
+    <w:lvl w:ilvl="7" w:tplc="04150003" w:tentative="1">
+      <w:start w:val="1"/>
+      <w:numFmt w:val="bullet"/>
+      <w:lvlText w:val="o"/>
+      <w:lvlJc w:val="left"/>
+      <w:pPr>
+        <w:ind w:left="5400" w:hanging="360"/>
+      </w:pPr>
+      <w:rPr>
+        <w:rFonts w:ascii="Courier New" w:hAnsi="Courier New" w:cs="Courier New" w:hint="default"/>
+      </w:rPr>
+    </w:lvl>
+    <w:lvl w:ilvl="8" w:tplc="04150005" w:tentative="1">
       <w:start w:val="1"/>
       <w:numFmt w:val="bullet"/>
       <w:lvlText w:val=""/>
       <w:lvlJc w:val="left"/>
       <w:pPr>
-        <w:ind w:left="1800" w:hanging="360"/>
+        <w:ind w:left="6120" w:hanging="360"/>
       </w:pPr>
       <w:rPr>
         <w:rFonts w:ascii="Wingdings" w:hAnsi="Wingdings" w:hint="default"/>
       </w:rPr>
     </w:lvl>
-    <w:lvl w:ilvl="3" w:tplc="04150001">
-      <w:start w:val="1"/>
-      <w:numFmt w:val="bullet"/>
-      <w:lvlText w:val=""/>
-      <w:lvlJc w:val="left"/>
-      <w:pPr>
-        <w:ind w:left="2520" w:hanging="360"/>
-      </w:pPr>
-      <w:rPr>
-        <w:rFonts w:ascii="Symbol" w:hAnsi="Symbol" w:hint="default"/>
-      </w:rPr>
-    </w:lvl>
-    <w:lvl w:ilvl="4" w:tplc="04150003" w:tentative="1">
-      <w:start w:val="1"/>
-      <w:numFmt w:val="bullet"/>
-      <w:lvlText w:val="o"/>
-      <w:lvlJc w:val="left"/>
-      <w:pPr>
-        <w:ind w:left="3240" w:hanging="360"/>
-      </w:pPr>
-      <w:rPr>
-        <w:rFonts w:ascii="Courier New" w:hAnsi="Courier New" w:cs="Courier New" w:hint="default"/>
-      </w:rPr>
-    </w:lvl>
-    <w:lvl w:ilvl="5" w:tplc="04150005" w:tentative="1">
-      <w:start w:val="1"/>
-      <w:numFmt w:val="bullet"/>
-      <w:lvlText w:val=""/>
-      <w:lvlJc w:val="left"/>
-      <w:pPr>
-        <w:ind w:left="3960" w:hanging="360"/>
-      </w:pPr>
-      <w:rPr>
-        <w:rFonts w:ascii="Wingdings" w:hAnsi="Wingdings" w:hint="default"/>
-      </w:rPr>
-    </w:lvl>
-    <w:lvl w:ilvl="6" w:tplc="04150001" w:tentative="1">
-      <w:start w:val="1"/>
-      <w:numFmt w:val="bullet"/>
-      <w:lvlText w:val=""/>
-      <w:lvlJc w:val="left"/>
-      <w:pPr>
-        <w:ind w:left="4680" w:hanging="360"/>
-      </w:pPr>
-      <w:rPr>
-        <w:rFonts w:ascii="Symbol" w:hAnsi="Symbol" w:hint="default"/>
-      </w:rPr>
-    </w:lvl>
-    <w:lvl w:ilvl="7" w:tplc="04150003" w:tentative="1">
-      <w:start w:val="1"/>
-      <w:numFmt w:val="bullet"/>
-      <w:lvlText w:val="o"/>
-      <w:lvlJc w:val="left"/>
-      <w:pPr>
-        <w:ind w:left="5400" w:hanging="360"/>
-      </w:pPr>
-      <w:rPr>
-        <w:rFonts w:ascii="Courier New" w:hAnsi="Courier New" w:cs="Courier New" w:hint="default"/>
-      </w:rPr>
-    </w:lvl>
-    <w:lvl w:ilvl="8" w:tplc="04150005" w:tentative="1">
-      <w:start w:val="1"/>
-      <w:numFmt w:val="bullet"/>
-      <w:lvlText w:val=""/>
-      <w:lvlJc w:val="left"/>
-      <w:pPr>
-        <w:ind w:left="6120" w:hanging="360"/>
-      </w:pPr>
-      <w:rPr>
-        <w:rFonts w:ascii="Wingdings" w:hAnsi="Wingdings" w:hint="default"/>
-      </w:rPr>
-    </w:lvl>
   </w:abstractNum>
-  <w:abstractNum w:abstractNumId="6">
+  <w:abstractNum w:abstractNumId="8">
     <w:nsid w:val="5F076743"/>
     <w:multiLevelType w:val="hybridMultilevel"/>
     <w:tmpl w:val="8AECF294"/>
@@ -7981,7 +9485,7 @@
       </w:rPr>
     </w:lvl>
   </w:abstractNum>
-  <w:abstractNum w:abstractNumId="7">
+  <w:abstractNum w:abstractNumId="9">
     <w:nsid w:val="65C50475"/>
     <w:multiLevelType w:val="hybridMultilevel"/>
     <w:tmpl w:val="7618E184"/>
@@ -8094,7 +9598,7 @@
       </w:rPr>
     </w:lvl>
   </w:abstractNum>
-  <w:abstractNum w:abstractNumId="8">
+  <w:abstractNum w:abstractNumId="10">
     <w:nsid w:val="79835925"/>
     <w:multiLevelType w:val="hybridMultilevel"/>
     <w:tmpl w:val="7212AAC2"/>
@@ -8207,7 +9711,93 @@
       </w:rPr>
     </w:lvl>
   </w:abstractNum>
-  <w:abstractNum w:abstractNumId="9">
+  <w:abstractNum w:abstractNumId="11">
+    <w:nsid w:val="7B7802BE"/>
+    <w:multiLevelType w:val="hybridMultilevel"/>
+    <w:tmpl w:val="C90C4F3C"/>
+    <w:lvl w:ilvl="0" w:tplc="04150011">
+      <w:start w:val="1"/>
+      <w:numFmt w:val="decimal"/>
+      <w:lvlText w:val="%1)"/>
+      <w:lvlJc w:val="left"/>
+      <w:pPr>
+        <w:ind w:left="1004" w:hanging="360"/>
+      </w:pPr>
+    </w:lvl>
+    <w:lvl w:ilvl="1" w:tplc="04150019" w:tentative="1">
+      <w:start w:val="1"/>
+      <w:numFmt w:val="lowerLetter"/>
+      <w:lvlText w:val="%2."/>
+      <w:lvlJc w:val="left"/>
+      <w:pPr>
+        <w:ind w:left="1724" w:hanging="360"/>
+      </w:pPr>
+    </w:lvl>
+    <w:lvl w:ilvl="2" w:tplc="0415001B" w:tentative="1">
+      <w:start w:val="1"/>
+      <w:numFmt w:val="lowerRoman"/>
+      <w:lvlText w:val="%3."/>
+      <w:lvlJc w:val="right"/>
+      <w:pPr>
+        <w:ind w:left="2444" w:hanging="180"/>
+      </w:pPr>
+    </w:lvl>
+    <w:lvl w:ilvl="3" w:tplc="0415000F" w:tentative="1">
+      <w:start w:val="1"/>
+      <w:numFmt w:val="decimal"/>
+      <w:lvlText w:val="%4."/>
+      <w:lvlJc w:val="left"/>
+      <w:pPr>
+        <w:ind w:left="3164" w:hanging="360"/>
+      </w:pPr>
+    </w:lvl>
+    <w:lvl w:ilvl="4" w:tplc="04150019" w:tentative="1">
+      <w:start w:val="1"/>
+      <w:numFmt w:val="lowerLetter"/>
+      <w:lvlText w:val="%5."/>
+      <w:lvlJc w:val="left"/>
+      <w:pPr>
+        <w:ind w:left="3884" w:hanging="360"/>
+      </w:pPr>
+    </w:lvl>
+    <w:lvl w:ilvl="5" w:tplc="0415001B" w:tentative="1">
+      <w:start w:val="1"/>
+      <w:numFmt w:val="lowerRoman"/>
+      <w:lvlText w:val="%6."/>
+      <w:lvlJc w:val="right"/>
+      <w:pPr>
+        <w:ind w:left="4604" w:hanging="180"/>
+      </w:pPr>
+    </w:lvl>
+    <w:lvl w:ilvl="6" w:tplc="0415000F" w:tentative="1">
+      <w:start w:val="1"/>
+      <w:numFmt w:val="decimal"/>
+      <w:lvlText w:val="%7."/>
+      <w:lvlJc w:val="left"/>
+      <w:pPr>
+        <w:ind w:left="5324" w:hanging="360"/>
+      </w:pPr>
+    </w:lvl>
+    <w:lvl w:ilvl="7" w:tplc="04150019" w:tentative="1">
+      <w:start w:val="1"/>
+      <w:numFmt w:val="lowerLetter"/>
+      <w:lvlText w:val="%8."/>
+      <w:lvlJc w:val="left"/>
+      <w:pPr>
+        <w:ind w:left="6044" w:hanging="360"/>
+      </w:pPr>
+    </w:lvl>
+    <w:lvl w:ilvl="8" w:tplc="0415001B" w:tentative="1">
+      <w:start w:val="1"/>
+      <w:numFmt w:val="lowerRoman"/>
+      <w:lvlText w:val="%9."/>
+      <w:lvlJc w:val="right"/>
+      <w:pPr>
+        <w:ind w:left="6764" w:hanging="180"/>
+      </w:pPr>
+    </w:lvl>
+  </w:abstractNum>
+  <w:abstractNum w:abstractNumId="12">
     <w:nsid w:val="7C2A22C1"/>
     <w:multiLevelType w:val="hybridMultilevel"/>
     <w:tmpl w:val="D8F0FA1A"/>
@@ -8320,7 +9910,7 @@
       </w:rPr>
     </w:lvl>
   </w:abstractNum>
-  <w:abstractNum w:abstractNumId="10">
+  <w:abstractNum w:abstractNumId="13">
     <w:nsid w:val="7E5B43FC"/>
     <w:multiLevelType w:val="hybridMultilevel"/>
     <w:tmpl w:val="CFF20C9A"/>
@@ -8434,37 +10024,46 @@
     </w:lvl>
   </w:abstractNum>
   <w:num w:numId="1">
+    <w:abstractNumId w:val="4"/>
+  </w:num>
+  <w:num w:numId="2">
+    <w:abstractNumId w:val="8"/>
+  </w:num>
+  <w:num w:numId="3">
+    <w:abstractNumId w:val="7"/>
+  </w:num>
+  <w:num w:numId="4">
+    <w:abstractNumId w:val="13"/>
+  </w:num>
+  <w:num w:numId="5">
+    <w:abstractNumId w:val="12"/>
+  </w:num>
+  <w:num w:numId="6">
+    <w:abstractNumId w:val="10"/>
+  </w:num>
+  <w:num w:numId="7">
     <w:abstractNumId w:val="3"/>
   </w:num>
-  <w:num w:numId="2">
+  <w:num w:numId="8">
+    <w:abstractNumId w:val="2"/>
+  </w:num>
+  <w:num w:numId="9">
+    <w:abstractNumId w:val="1"/>
+  </w:num>
+  <w:num w:numId="10">
+    <w:abstractNumId w:val="9"/>
+  </w:num>
+  <w:num w:numId="11">
+    <w:abstractNumId w:val="5"/>
+  </w:num>
+  <w:num w:numId="12">
     <w:abstractNumId w:val="6"/>
   </w:num>
-  <w:num w:numId="3">
-    <w:abstractNumId w:val="5"/>
-  </w:num>
-  <w:num w:numId="4">
-    <w:abstractNumId w:val="10"/>
-  </w:num>
-  <w:num w:numId="5">
-    <w:abstractNumId w:val="9"/>
-  </w:num>
-  <w:num w:numId="6">
-    <w:abstractNumId w:val="8"/>
-  </w:num>
-  <w:num w:numId="7">
-    <w:abstractNumId w:val="2"/>
-  </w:num>
-  <w:num w:numId="8">
-    <w:abstractNumId w:val="1"/>
-  </w:num>
-  <w:num w:numId="9">
+  <w:num w:numId="13">
     <w:abstractNumId w:val="0"/>
   </w:num>
-  <w:num w:numId="10">
-    <w:abstractNumId w:val="7"/>
-  </w:num>
-  <w:num w:numId="11">
-    <w:abstractNumId w:val="4"/>
+  <w:num w:numId="14">
+    <w:abstractNumId w:val="11"/>
   </w:num>
 </w:numbering>
 </file>
@@ -9197,7 +10796,7 @@
 </file>
 
 <file path=customXml/itemProps1.xml><?xml version="1.0" encoding="utf-8"?>
-<ds:datastoreItem xmlns:ds="http://schemas.openxmlformats.org/officeDocument/2006/customXml" ds:itemID="{E53B58BD-DFDF-49B7-9055-FC7CA6F73720}">
+<ds:datastoreItem xmlns:ds="http://schemas.openxmlformats.org/officeDocument/2006/customXml" ds:itemID="{CF4C6238-70C5-4861-924B-5669B419EC73}">
   <ds:schemaRefs>
     <ds:schemaRef ds:uri="http://schemas.openxmlformats.org/officeDocument/2006/bibliography"/>
   </ds:schemaRefs>

</xml_diff>

<commit_message>
Dokumentacja - restoring working project
</commit_message>
<xml_diff>
--- a/dokumentacja/Dokumentacja.docx
+++ b/dokumentacja/Dokumentacja.docx
@@ -1422,7 +1422,25 @@
         <w:jc w:val="both"/>
       </w:pPr>
       <w:r>
-        <w:t>Układ posiadał dwa gniazda USB. Pierwsze, wbudowane zostało zaprojektowane jedynie do przesyłania programu z komputera, przez co do wykonania projektu potrzebne było wspomniane wcześniej dodatkowe gniazdo USB.</w:t>
+        <w:t xml:space="preserve">Układ posiadał dwa gniazda USB. Pierwsze, wbudowane zostało zaprojektowane jedynie </w:t>
+      </w:r>
+      <w:r>
+        <w:br/>
+      </w:r>
+      <w:r>
+        <w:t>do przesyłania programu z komputera</w:t>
+      </w:r>
+      <w:r>
+        <w:t xml:space="preserve"> [4]</w:t>
+      </w:r>
+      <w:r>
+        <w:t xml:space="preserve">, przez co do wykonania projektu potrzebne </w:t>
+      </w:r>
+      <w:r>
+        <w:br/>
+      </w:r>
+      <w:r>
+        <w:t>było wspomniane wcześniej dodatkowe gniazdo USB.</w:t>
       </w:r>
     </w:p>
     <w:p>
@@ -1451,16 +1469,184 @@
     </w:p>
     <w:p>
       <w:pPr>
+        <w:pStyle w:val="Akapitzlist"/>
+        <w:numPr>
+          <w:ilvl w:val="1"/>
+          <w:numId w:val="15"/>
+        </w:numPr>
+        <w:jc w:val="both"/>
+        <w:outlineLvl w:val="1"/>
+        <w:rPr>
+          <w:b/>
+          <w:sz w:val="28"/>
+        </w:rPr>
+      </w:pPr>
+      <w:r>
+        <w:rPr>
+          <w:b/>
+          <w:sz w:val="28"/>
+        </w:rPr>
+        <w:t xml:space="preserve"> </w:t>
+      </w:r>
+      <w:r>
+        <w:rPr>
+          <w:b/>
+          <w:sz w:val="28"/>
+        </w:rPr>
+        <w:t>Opis teoretyczny</w:t>
+      </w:r>
+    </w:p>
+    <w:p>
+      <w:pPr>
+        <w:jc w:val="both"/>
+      </w:pPr>
+      <w:r>
+        <w:t>Tabele i rysunki w tym podrozdziale pochodzą z kopii dokumentu standardu USB 1.1 [2].</w:t>
+      </w:r>
+    </w:p>
+    <w:p>
+      <w:pPr>
         <w:ind w:firstLine="284"/>
         <w:jc w:val="both"/>
       </w:pPr>
       <w:r>
-        <w:t>1.1 Opis teoretyczny</w:t>
-      </w:r>
-    </w:p>
-    <w:p>
-      <w:r>
-        <w:br w:type="page"/>
+        <w:t xml:space="preserve">Tabela 1 przedstawia poziomy sygnałów oraz ich znaczenie. W implementowanym standardzie </w:t>
+      </w:r>
+      <w:proofErr w:type="spellStart"/>
+      <w:r>
+        <w:t>Full-Speed</w:t>
+      </w:r>
+      <w:proofErr w:type="spellEnd"/>
+      <w:r>
+        <w:t xml:space="preserve"> poziom wysoki odpowiada wysokiemu poziomowi napięcia – w standardzie </w:t>
+      </w:r>
+      <w:proofErr w:type="spellStart"/>
+      <w:r>
+        <w:t>Low-Speed</w:t>
+      </w:r>
+      <w:proofErr w:type="spellEnd"/>
+      <w:r>
+        <w:t xml:space="preserve"> poziom wysoki odpowiada niskiemu napięciu. Z tabeli najważniejszymi informacjami dla naszego odbiornika są:</w:t>
+      </w:r>
+    </w:p>
+    <w:p>
+      <w:pPr>
+        <w:pStyle w:val="Akapitzlist"/>
+        <w:numPr>
+          <w:ilvl w:val="0"/>
+          <w:numId w:val="16"/>
+        </w:numPr>
+        <w:jc w:val="both"/>
+      </w:pPr>
+      <w:proofErr w:type="spellStart"/>
+      <w:r>
+        <w:t>Start-of-Packet</w:t>
+      </w:r>
+      <w:proofErr w:type="spellEnd"/>
+      <w:r>
+        <w:t xml:space="preserve"> – pakiet zaczyna się, gdy po długim czasie stanu wysokiego (sygnał </w:t>
+      </w:r>
+      <w:proofErr w:type="spellStart"/>
+      <w:r>
+        <w:t>Idle</w:t>
+      </w:r>
+      <w:proofErr w:type="spellEnd"/>
+      <w:r>
+        <w:t>) pojawi się stan niski.</w:t>
+      </w:r>
+    </w:p>
+    <w:p>
+      <w:pPr>
+        <w:pStyle w:val="Akapitzlist"/>
+        <w:numPr>
+          <w:ilvl w:val="0"/>
+          <w:numId w:val="16"/>
+        </w:numPr>
+        <w:jc w:val="both"/>
+      </w:pPr>
+      <w:proofErr w:type="spellStart"/>
+      <w:r>
+        <w:t>End-of-Packet</w:t>
+      </w:r>
+      <w:proofErr w:type="spellEnd"/>
+      <w:r>
+        <w:t xml:space="preserve"> – pakiet kończy się, gdy obie linie danych mają niski poziom napięcia przez więcej niż 1 takt. Sygnał ten nazywa się SE0 (Single </w:t>
+      </w:r>
+      <w:proofErr w:type="spellStart"/>
+      <w:r>
+        <w:t>Edged</w:t>
+      </w:r>
+      <w:proofErr w:type="spellEnd"/>
+      <w:r>
+        <w:t xml:space="preserve"> 0).</w:t>
+      </w:r>
+    </w:p>
+    <w:p>
+      <w:pPr>
+        <w:jc w:val="both"/>
+      </w:pPr>
+      <w:r>
+        <w:t>Schemat ilustrujący początek i koniec pakietu przedstawiony jest na rysunku 1.</w:t>
+      </w:r>
+    </w:p>
+    <w:p>
+      <w:pPr>
+        <w:jc w:val="center"/>
+      </w:pPr>
+      <w:r>
+        <w:drawing>
+          <wp:inline distT="0" distB="0" distL="0" distR="0">
+            <wp:extent cx="3848154" cy="2743200"/>
+            <wp:effectExtent l="19050" t="0" r="0" b="0"/>
+            <wp:docPr id="4" name="Obraz 9"/>
+            <wp:cNvGraphicFramePr>
+              <a:graphicFrameLocks xmlns:a="http://schemas.openxmlformats.org/drawingml/2006/main" noChangeAspect="1"/>
+            </wp:cNvGraphicFramePr>
+            <a:graphic xmlns:a="http://schemas.openxmlformats.org/drawingml/2006/main">
+              <a:graphicData uri="http://schemas.openxmlformats.org/drawingml/2006/picture">
+                <pic:pic xmlns:pic="http://schemas.openxmlformats.org/drawingml/2006/picture">
+                  <pic:nvPicPr>
+                    <pic:cNvPr id="0" name="Picture 9"/>
+                    <pic:cNvPicPr>
+                      <a:picLocks noChangeAspect="1" noChangeArrowheads="1"/>
+                    </pic:cNvPicPr>
+                  </pic:nvPicPr>
+                  <pic:blipFill>
+                    <a:blip r:embed="rId8" cstate="print"/>
+                    <a:srcRect l="37897" t="10544" r="27645" b="60112"/>
+                    <a:stretch>
+                      <a:fillRect/>
+                    </a:stretch>
+                  </pic:blipFill>
+                  <pic:spPr bwMode="auto">
+                    <a:xfrm>
+                      <a:off x="0" y="0"/>
+                      <a:ext cx="3858298" cy="2750431"/>
+                    </a:xfrm>
+                    <a:prstGeom prst="rect">
+                      <a:avLst/>
+                    </a:prstGeom>
+                    <a:noFill/>
+                    <a:ln w="9525">
+                      <a:noFill/>
+                      <a:miter lim="800000"/>
+                      <a:headEnd/>
+                      <a:tailEnd/>
+                    </a:ln>
+                  </pic:spPr>
+                </pic:pic>
+              </a:graphicData>
+            </a:graphic>
+          </wp:inline>
+        </w:drawing>
+      </w:r>
+    </w:p>
+    <w:p>
+      <w:pPr>
+        <w:jc w:val="center"/>
+      </w:pPr>
+      <w:r>
+        <w:t>Rysunek 1. Początek i koniec pakietu.</w:t>
       </w:r>
     </w:p>
     <w:p>
@@ -1482,7 +1668,9 @@
       <w:bookmarkStart w:id="2" w:name="_Toc450923330"/>
       <w:r>
         <w:rPr>
+          <w:noProof/>
           <w:sz w:val="44"/>
+          <w:lang w:eastAsia="pl-PL"/>
         </w:rPr>
         <w:drawing>
           <wp:inline distT="0" distB="0" distL="0" distR="0">
@@ -1502,7 +1690,7 @@
                     </pic:cNvPicPr>
                   </pic:nvPicPr>
                   <pic:blipFill>
-                    <a:blip r:embed="rId8" cstate="print"/>
+                    <a:blip r:embed="rId9" cstate="print"/>
                     <a:srcRect l="30372" t="10902" r="28634" b="6391"/>
                     <a:stretch>
                       <a:fillRect/>
@@ -1532,8 +1720,101 @@
       </w:r>
     </w:p>
     <w:p>
+      <w:r>
+        <w:br w:type="page"/>
+      </w:r>
+    </w:p>
+    <w:p>
+      <w:pPr>
+        <w:ind w:firstLine="284"/>
+        <w:jc w:val="both"/>
+      </w:pPr>
+      <w:r>
+        <w:lastRenderedPageBreak/>
+        <w:t xml:space="preserve">Dane przesyłane w interfejsie USB są kodowane za pomocą kodowania NRZI (Non Return to Zero </w:t>
+      </w:r>
+      <w:proofErr w:type="spellStart"/>
+      <w:r>
+        <w:t>Inverted</w:t>
+      </w:r>
+      <w:proofErr w:type="spellEnd"/>
+      <w:r>
+        <w:t>)</w:t>
+      </w:r>
+      <w:r>
+        <w:t>, gdzie każdy stan logiczny 0 powoduje zmianę stanu sygnału wyjściowego</w:t>
+      </w:r>
+      <w:r>
+        <w:t>. Przykład kodowania ilustruje rysunek 2</w:t>
+      </w:r>
+      <w:r>
+        <w:t xml:space="preserve">. Przy kodowaniu sygnału należy zwrócić na tzw. bit </w:t>
+      </w:r>
+      <w:proofErr w:type="spellStart"/>
+      <w:r>
+        <w:t>stuffing</w:t>
+      </w:r>
+      <w:proofErr w:type="spellEnd"/>
+      <w:r>
+        <w:t xml:space="preserve">, </w:t>
+      </w:r>
+      <w:r>
+        <w:br/>
+        <w:t xml:space="preserve">który ma za zadanie zwiększyć częstość zmiany sygnału co zapobiega rozsynchronizowaniu urządzeń (wychwytywany jest takt interfejsu). Rysunek 3 przedstawia bit </w:t>
+      </w:r>
+      <w:proofErr w:type="spellStart"/>
+      <w:r>
+        <w:t>stuffing</w:t>
+      </w:r>
+      <w:proofErr w:type="spellEnd"/>
+      <w:r>
+        <w:t xml:space="preserve"> wraz z </w:t>
+      </w:r>
+      <w:proofErr w:type="spellStart"/>
+      <w:r>
+        <w:t>Sync</w:t>
+      </w:r>
+      <w:proofErr w:type="spellEnd"/>
+      <w:r>
+        <w:t xml:space="preserve"> </w:t>
+      </w:r>
+      <w:proofErr w:type="spellStart"/>
+      <w:r>
+        <w:t>Pattern</w:t>
+      </w:r>
+      <w:proofErr w:type="spellEnd"/>
+      <w:r>
+        <w:t xml:space="preserve">, </w:t>
+      </w:r>
+      <w:r>
+        <w:br/>
+        <w:t xml:space="preserve">czyli nagłówkiem pakietu, który informuje o rozpoczęciu przesyłania pakietu. </w:t>
+      </w:r>
+      <w:proofErr w:type="spellStart"/>
+      <w:r>
+        <w:t>Sync</w:t>
+      </w:r>
+      <w:proofErr w:type="spellEnd"/>
+      <w:r>
+        <w:t xml:space="preserve"> </w:t>
+      </w:r>
+      <w:proofErr w:type="spellStart"/>
+      <w:r>
+        <w:t>pattern</w:t>
+      </w:r>
+      <w:proofErr w:type="spellEnd"/>
+      <w:r>
+        <w:t xml:space="preserve"> </w:t>
+      </w:r>
+      <w:r>
+        <w:br/>
+        <w:t>jest zawsze identyczny i w kodowaniu NRZI wynosi (0b01010100 – po odkodowaniu 0x80).</w:t>
+      </w:r>
+    </w:p>
+    <w:p>
       <w:pPr>
         <w:pStyle w:val="Nagwek1"/>
+        <w:jc w:val="center"/>
         <w:rPr>
           <w:rFonts w:asciiTheme="minorHAnsi" w:hAnsiTheme="minorHAnsi"/>
           <w:color w:val="auto"/>
@@ -1548,12 +1829,11 @@
           <w:sz w:val="44"/>
           <w:lang w:eastAsia="pl-PL"/>
         </w:rPr>
-        <w:lastRenderedPageBreak/>
         <w:drawing>
           <wp:inline distT="0" distB="0" distL="0" distR="0">
-            <wp:extent cx="5760720" cy="4828941"/>
+            <wp:extent cx="5279510" cy="1073426"/>
             <wp:effectExtent l="19050" t="0" r="0" b="0"/>
-            <wp:docPr id="12" name="Obraz 9"/>
+            <wp:docPr id="14" name="Obraz 18"/>
             <wp:cNvGraphicFramePr>
               <a:graphicFrameLocks xmlns:a="http://schemas.openxmlformats.org/drawingml/2006/main" noChangeAspect="1"/>
             </wp:cNvGraphicFramePr>
@@ -1561,14 +1841,14 @@
               <a:graphicData uri="http://schemas.openxmlformats.org/drawingml/2006/picture">
                 <pic:pic xmlns:pic="http://schemas.openxmlformats.org/drawingml/2006/picture">
                   <pic:nvPicPr>
-                    <pic:cNvPr id="0" name="Picture 9"/>
+                    <pic:cNvPr id="0" name="Picture 18"/>
                     <pic:cNvPicPr>
                       <a:picLocks noChangeAspect="1" noChangeArrowheads="1"/>
                     </pic:cNvPicPr>
                   </pic:nvPicPr>
                   <pic:blipFill>
-                    <a:blip r:embed="rId9" cstate="print"/>
-                    <a:srcRect/>
+                    <a:blip r:embed="rId10" cstate="print"/>
+                    <a:srcRect l="33895" t="13327" r="32846" b="74351"/>
                     <a:stretch>
                       <a:fillRect/>
                     </a:stretch>
@@ -1576,7 +1856,7 @@
                   <pic:spPr bwMode="auto">
                     <a:xfrm>
                       <a:off x="0" y="0"/>
-                      <a:ext cx="5760720" cy="4828941"/>
+                      <a:ext cx="5287277" cy="1075005"/>
                     </a:xfrm>
                     <a:prstGeom prst="rect">
                       <a:avLst/>
@@ -1598,37 +1878,27 @@
     </w:p>
     <w:p>
       <w:pPr>
-        <w:pStyle w:val="Nagwek1"/>
-        <w:rPr>
-          <w:rFonts w:asciiTheme="minorHAnsi" w:hAnsiTheme="minorHAnsi"/>
-          <w:color w:val="auto"/>
-          <w:sz w:val="44"/>
-        </w:rPr>
-      </w:pPr>
-    </w:p>
-    <w:p>
-      <w:pPr>
-        <w:pStyle w:val="Nagwek1"/>
-        <w:rPr>
-          <w:rFonts w:asciiTheme="minorHAnsi" w:hAnsiTheme="minorHAnsi"/>
-          <w:color w:val="auto"/>
-          <w:sz w:val="44"/>
-        </w:rPr>
-      </w:pPr>
-      <w:r>
-        <w:rPr>
-          <w:b w:val="0"/>
-          <w:bCs w:val="0"/>
+        <w:jc w:val="center"/>
+      </w:pPr>
+      <w:r>
+        <w:t>Rysunek 2. Przykład kodowania NRZI.</w:t>
+      </w:r>
+    </w:p>
+    <w:p/>
+    <w:p>
+      <w:pPr>
+        <w:jc w:val="center"/>
+      </w:pPr>
+      <w:r>
+        <w:rPr>
           <w:noProof/>
-          <w:sz w:val="44"/>
           <w:lang w:eastAsia="pl-PL"/>
         </w:rPr>
-        <w:lastRenderedPageBreak/>
         <w:drawing>
           <wp:inline distT="0" distB="0" distL="0" distR="0">
-            <wp:extent cx="5760720" cy="3163494"/>
+            <wp:extent cx="5338485" cy="2115046"/>
             <wp:effectExtent l="19050" t="0" r="0" b="0"/>
-            <wp:docPr id="14" name="Obraz 18"/>
+            <wp:docPr id="21" name="Obraz 21"/>
             <wp:cNvGraphicFramePr>
               <a:graphicFrameLocks xmlns:a="http://schemas.openxmlformats.org/drawingml/2006/main" noChangeAspect="1"/>
             </wp:cNvGraphicFramePr>
@@ -1636,14 +1906,14 @@
               <a:graphicData uri="http://schemas.openxmlformats.org/drawingml/2006/picture">
                 <pic:pic xmlns:pic="http://schemas.openxmlformats.org/drawingml/2006/picture">
                   <pic:nvPicPr>
-                    <pic:cNvPr id="0" name="Picture 18"/>
+                    <pic:cNvPr id="0" name="Picture 21"/>
                     <pic:cNvPicPr>
                       <a:picLocks noChangeAspect="1" noChangeArrowheads="1"/>
                     </pic:cNvPicPr>
                   </pic:nvPicPr>
                   <pic:blipFill>
                     <a:blip r:embed="rId10" cstate="print"/>
-                    <a:srcRect/>
+                    <a:srcRect l="31679" t="63819" r="30361" b="8794"/>
                     <a:stretch>
                       <a:fillRect/>
                     </a:stretch>
@@ -1651,7 +1921,7 @@
                   <pic:spPr bwMode="auto">
                     <a:xfrm>
                       <a:off x="0" y="0"/>
-                      <a:ext cx="5760720" cy="3163494"/>
+                      <a:ext cx="5338644" cy="2115109"/>
                     </a:xfrm>
                     <a:prstGeom prst="rect">
                       <a:avLst/>
@@ -1671,18 +1941,105 @@
         </w:drawing>
       </w:r>
     </w:p>
+    <w:p>
+      <w:pPr>
+        <w:jc w:val="center"/>
+      </w:pPr>
+      <w:r>
+        <w:t xml:space="preserve">Rysunek 3. Przykład bit </w:t>
+      </w:r>
+      <w:proofErr w:type="spellStart"/>
+      <w:r>
+        <w:t>stuffing’u</w:t>
+      </w:r>
+      <w:proofErr w:type="spellEnd"/>
+      <w:r>
+        <w:t xml:space="preserve"> oraz </w:t>
+      </w:r>
+      <w:proofErr w:type="spellStart"/>
+      <w:r>
+        <w:t>sync</w:t>
+      </w:r>
+      <w:proofErr w:type="spellEnd"/>
+      <w:r>
+        <w:t xml:space="preserve"> </w:t>
+      </w:r>
+      <w:proofErr w:type="spellStart"/>
+      <w:r>
+        <w:t>pattern’u</w:t>
+      </w:r>
+      <w:proofErr w:type="spellEnd"/>
+      <w:r>
+        <w:t>.</w:t>
+      </w:r>
+    </w:p>
+    <w:p>
+      <w:pPr>
+        <w:ind w:firstLine="284"/>
+        <w:jc w:val="both"/>
+      </w:pPr>
+    </w:p>
+    <w:p>
+      <w:pPr>
+        <w:ind w:firstLine="284"/>
+        <w:jc w:val="both"/>
+      </w:pPr>
+      <w:r>
+        <w:t>Odkodowane dane pakietu przyjmują różną postać w zależności od jego PID. Lista dostępnych PID znajduje się w Tabeli 2.</w:t>
+      </w:r>
+    </w:p>
+    <w:p>
+      <w:pPr>
+        <w:jc w:val="center"/>
+      </w:pPr>
+    </w:p>
     <w:p/>
     <w:p>
-      <w:r>
+      <w:pPr>
         <w:rPr>
           <w:noProof/>
           <w:lang w:eastAsia="pl-PL"/>
         </w:rPr>
+      </w:pPr>
+    </w:p>
+    <w:p>
+      <w:pPr>
+        <w:jc w:val="center"/>
+      </w:pPr>
+    </w:p>
+    <w:p>
+      <w:pPr>
+        <w:jc w:val="center"/>
+      </w:pPr>
+    </w:p>
+    <w:p>
+      <w:pPr>
+        <w:jc w:val="center"/>
+      </w:pPr>
+    </w:p>
+    <w:p>
+      <w:pPr>
+        <w:jc w:val="center"/>
+      </w:pPr>
+      <w:r>
+        <w:lastRenderedPageBreak/>
+        <w:t>Tabela 2. Typy PID.</w:t>
+      </w:r>
+    </w:p>
+    <w:p>
+      <w:pPr>
+        <w:jc w:val="center"/>
+      </w:pPr>
+      <w:r>
+        <w:rPr>
+          <w:noProof/>
+          <w:lang w:eastAsia="pl-PL"/>
+        </w:rPr>
         <w:drawing>
           <wp:inline distT="0" distB="0" distL="0" distR="0">
-            <wp:extent cx="5760720" cy="3163494"/>
+            <wp:extent cx="4539632" cy="3498574"/>
             <wp:effectExtent l="19050" t="0" r="0" b="0"/>
-            <wp:docPr id="21" name="Obraz 21"/>
+            <wp:docPr id="39" name="Obraz 39"/>
             <wp:cNvGraphicFramePr>
               <a:graphicFrameLocks xmlns:a="http://schemas.openxmlformats.org/drawingml/2006/main" noChangeAspect="1"/>
             </wp:cNvGraphicFramePr>
@@ -1690,14 +2047,14 @@
               <a:graphicData uri="http://schemas.openxmlformats.org/drawingml/2006/picture">
                 <pic:pic xmlns:pic="http://schemas.openxmlformats.org/drawingml/2006/picture">
                   <pic:nvPicPr>
-                    <pic:cNvPr id="0" name="Picture 21"/>
+                    <pic:cNvPr id="0" name="Picture 39"/>
                     <pic:cNvPicPr>
                       <a:picLocks noChangeAspect="1" noChangeArrowheads="1"/>
                     </pic:cNvPicPr>
                   </pic:nvPicPr>
                   <pic:blipFill>
-                    <a:blip r:embed="rId10" cstate="print"/>
-                    <a:srcRect/>
+                    <a:blip r:embed="rId11" cstate="print"/>
+                    <a:srcRect l="28916" t="23875" r="27049" b="14300"/>
                     <a:stretch>
                       <a:fillRect/>
                     </a:stretch>
@@ -1705,7 +2062,7 @@
                   <pic:spPr bwMode="auto">
                     <a:xfrm>
                       <a:off x="0" y="0"/>
-                      <a:ext cx="5760720" cy="3163494"/>
+                      <a:ext cx="4539632" cy="3498574"/>
                     </a:xfrm>
                     <a:prstGeom prst="rect">
                       <a:avLst/>
@@ -1725,18 +2082,21 @@
         </w:drawing>
       </w:r>
     </w:p>
-    <w:p>
+    <w:p/>
+    <w:p>
+      <w:pPr>
+        <w:jc w:val="center"/>
+      </w:pPr>
       <w:r>
         <w:rPr>
           <w:noProof/>
           <w:lang w:eastAsia="pl-PL"/>
         </w:rPr>
-        <w:lastRenderedPageBreak/>
         <w:drawing>
           <wp:inline distT="0" distB="0" distL="0" distR="0">
-            <wp:extent cx="5760720" cy="3163494"/>
-            <wp:effectExtent l="19050" t="0" r="0" b="0"/>
-            <wp:docPr id="30" name="Obraz 30"/>
+            <wp:extent cx="3686258" cy="1196203"/>
+            <wp:effectExtent l="19050" t="0" r="9442" b="0"/>
+            <wp:docPr id="42" name="Obraz 42"/>
             <wp:cNvGraphicFramePr>
               <a:graphicFrameLocks xmlns:a="http://schemas.openxmlformats.org/drawingml/2006/main" noChangeAspect="1"/>
             </wp:cNvGraphicFramePr>
@@ -1744,14 +2104,14 @@
               <a:graphicData uri="http://schemas.openxmlformats.org/drawingml/2006/picture">
                 <pic:pic xmlns:pic="http://schemas.openxmlformats.org/drawingml/2006/picture">
                   <pic:nvPicPr>
-                    <pic:cNvPr id="0" name="Picture 30"/>
+                    <pic:cNvPr id="0" name="Picture 42"/>
                     <pic:cNvPicPr>
                       <a:picLocks noChangeAspect="1" noChangeArrowheads="1"/>
                     </pic:cNvPicPr>
                   </pic:nvPicPr>
                   <pic:blipFill>
-                    <a:blip r:embed="rId11" cstate="print"/>
-                    <a:srcRect/>
+                    <a:blip r:embed="rId12" cstate="print"/>
+                    <a:srcRect l="38449" t="27653" r="40712" b="60029"/>
                     <a:stretch>
                       <a:fillRect/>
                     </a:stretch>
@@ -1759,7 +2119,7 @@
                   <pic:spPr bwMode="auto">
                     <a:xfrm>
                       <a:off x="0" y="0"/>
-                      <a:ext cx="5760720" cy="3163494"/>
+                      <a:ext cx="3695944" cy="1199346"/>
                     </a:xfrm>
                     <a:prstGeom prst="rect">
                       <a:avLst/>
@@ -1779,18 +2139,32 @@
         </w:drawing>
       </w:r>
     </w:p>
-    <w:p/>
-    <w:p>
-      <w:r>
-        <w:rPr>
-          <w:noProof/>
-          <w:lang w:eastAsia="pl-PL"/>
-        </w:rPr>
+    <w:p>
+      <w:pPr>
+        <w:jc w:val="center"/>
+      </w:pPr>
+      <w:r>
+        <w:t xml:space="preserve">Rysunek 4. Pakiet typu </w:t>
+      </w:r>
+      <w:proofErr w:type="spellStart"/>
+      <w:r>
+        <w:t>Token</w:t>
+      </w:r>
+      <w:proofErr w:type="spellEnd"/>
+      <w:r>
+        <w:t xml:space="preserve"> (np. SETUP)</w:t>
+      </w:r>
+    </w:p>
+    <w:p>
+      <w:pPr>
+        <w:jc w:val="center"/>
+      </w:pPr>
+      <w:r>
         <w:drawing>
           <wp:inline distT="0" distB="0" distL="0" distR="0">
-            <wp:extent cx="5760720" cy="3163494"/>
+            <wp:extent cx="2994495" cy="1001219"/>
             <wp:effectExtent l="19050" t="0" r="0" b="0"/>
-            <wp:docPr id="39" name="Obraz 39"/>
+            <wp:docPr id="3" name="Obraz 42"/>
             <wp:cNvGraphicFramePr>
               <a:graphicFrameLocks xmlns:a="http://schemas.openxmlformats.org/drawingml/2006/main" noChangeAspect="1"/>
             </wp:cNvGraphicFramePr>
@@ -1798,14 +2172,14 @@
               <a:graphicData uri="http://schemas.openxmlformats.org/drawingml/2006/picture">
                 <pic:pic xmlns:pic="http://schemas.openxmlformats.org/drawingml/2006/picture">
                   <pic:nvPicPr>
-                    <pic:cNvPr id="0" name="Picture 39"/>
+                    <pic:cNvPr id="0" name="Picture 42"/>
                     <pic:cNvPicPr>
                       <a:picLocks noChangeAspect="1" noChangeArrowheads="1"/>
                     </pic:cNvPicPr>
                   </pic:nvPicPr>
                   <pic:blipFill>
                     <a:blip r:embed="rId12" cstate="print"/>
-                    <a:srcRect/>
+                    <a:srcRect l="38311" t="68593" r="40198" b="18322"/>
                     <a:stretch>
                       <a:fillRect/>
                     </a:stretch>
@@ -1813,7 +2187,7 @@
                   <pic:spPr bwMode="auto">
                     <a:xfrm>
                       <a:off x="0" y="0"/>
-                      <a:ext cx="5760720" cy="3163494"/>
+                      <a:ext cx="2998100" cy="1002424"/>
                     </a:xfrm>
                     <a:prstGeom prst="rect">
                       <a:avLst/>
@@ -1833,19 +2207,33 @@
         </w:drawing>
       </w:r>
     </w:p>
-    <w:p/>
-    <w:p>
+    <w:p>
+      <w:pPr>
+        <w:jc w:val="center"/>
+      </w:pPr>
+      <w:r>
+        <w:t xml:space="preserve">Rysunek 5. Pakiet Start Of </w:t>
+      </w:r>
+      <w:proofErr w:type="spellStart"/>
+      <w:r>
+        <w:t>Frame</w:t>
+      </w:r>
+      <w:proofErr w:type="spellEnd"/>
+    </w:p>
+    <w:p>
+      <w:pPr>
+        <w:jc w:val="center"/>
+      </w:pPr>
       <w:r>
         <w:rPr>
           <w:noProof/>
           <w:lang w:eastAsia="pl-PL"/>
         </w:rPr>
-        <w:lastRenderedPageBreak/>
         <w:drawing>
           <wp:inline distT="0" distB="0" distL="0" distR="0">
-            <wp:extent cx="5760720" cy="3163494"/>
-            <wp:effectExtent l="19050" t="0" r="0" b="0"/>
-            <wp:docPr id="42" name="Obraz 42"/>
+            <wp:extent cx="3954113" cy="898497"/>
+            <wp:effectExtent l="19050" t="0" r="8287" b="0"/>
+            <wp:docPr id="51" name="Obraz 51"/>
             <wp:cNvGraphicFramePr>
               <a:graphicFrameLocks xmlns:a="http://schemas.openxmlformats.org/drawingml/2006/main" noChangeAspect="1"/>
             </wp:cNvGraphicFramePr>
@@ -1853,14 +2241,14 @@
               <a:graphicData uri="http://schemas.openxmlformats.org/drawingml/2006/picture">
                 <pic:pic xmlns:pic="http://schemas.openxmlformats.org/drawingml/2006/picture">
                   <pic:nvPicPr>
-                    <pic:cNvPr id="0" name="Picture 42"/>
+                    <pic:cNvPr id="0" name="Picture 51"/>
                     <pic:cNvPicPr>
                       <a:picLocks noChangeAspect="1" noChangeArrowheads="1"/>
                     </pic:cNvPicPr>
                   </pic:nvPicPr>
                   <pic:blipFill>
                     <a:blip r:embed="rId13" cstate="print"/>
-                    <a:srcRect/>
+                    <a:srcRect l="35104" t="46247" r="33950" b="40934"/>
                     <a:stretch>
                       <a:fillRect/>
                     </a:stretch>
@@ -1868,7 +2256,7 @@
                   <pic:spPr bwMode="auto">
                     <a:xfrm>
                       <a:off x="0" y="0"/>
-                      <a:ext cx="5760720" cy="3163494"/>
+                      <a:ext cx="3954113" cy="898497"/>
                     </a:xfrm>
                     <a:prstGeom prst="rect">
                       <a:avLst/>
@@ -1888,18 +2276,29 @@
         </w:drawing>
       </w:r>
     </w:p>
-    <w:p/>
-    <w:p>
+    <w:p>
+      <w:pPr>
+        <w:jc w:val="center"/>
+      </w:pPr>
+      <w:r>
+        <w:t>Rysunek 6. Pakiet typu Data.</w:t>
+      </w:r>
+    </w:p>
+    <w:p>
+      <w:pPr>
+        <w:jc w:val="center"/>
+      </w:pPr>
       <w:r>
         <w:rPr>
           <w:noProof/>
           <w:lang w:eastAsia="pl-PL"/>
         </w:rPr>
+        <w:lastRenderedPageBreak/>
         <w:drawing>
           <wp:inline distT="0" distB="0" distL="0" distR="0">
-            <wp:extent cx="5760720" cy="3163494"/>
-            <wp:effectExtent l="19050" t="0" r="0" b="0"/>
-            <wp:docPr id="51" name="Obraz 51"/>
+            <wp:extent cx="1674578" cy="2184799"/>
+            <wp:effectExtent l="19050" t="0" r="1822" b="0"/>
+            <wp:docPr id="54" name="Obraz 54"/>
             <wp:cNvGraphicFramePr>
               <a:graphicFrameLocks xmlns:a="http://schemas.openxmlformats.org/drawingml/2006/main" noChangeAspect="1"/>
             </wp:cNvGraphicFramePr>
@@ -1907,14 +2306,14 @@
               <a:graphicData uri="http://schemas.openxmlformats.org/drawingml/2006/picture">
                 <pic:pic xmlns:pic="http://schemas.openxmlformats.org/drawingml/2006/picture">
                   <pic:nvPicPr>
-                    <pic:cNvPr id="0" name="Picture 51"/>
+                    <pic:cNvPr id="0" name="Picture 54"/>
                     <pic:cNvPicPr>
                       <a:picLocks noChangeAspect="1" noChangeArrowheads="1"/>
                     </pic:cNvPicPr>
                   </pic:nvPicPr>
                   <pic:blipFill>
                     <a:blip r:embed="rId14" cstate="print"/>
-                    <a:srcRect/>
+                    <a:srcRect l="42313" t="26893" r="40022" b="31135"/>
                     <a:stretch>
                       <a:fillRect/>
                     </a:stretch>
@@ -1922,7 +2321,7 @@
                   <pic:spPr bwMode="auto">
                     <a:xfrm>
                       <a:off x="0" y="0"/>
-                      <a:ext cx="5760720" cy="3163494"/>
+                      <a:ext cx="1679772" cy="2191575"/>
                     </a:xfrm>
                     <a:prstGeom prst="rect">
                       <a:avLst/>
@@ -1942,19 +2341,28 @@
         </w:drawing>
       </w:r>
     </w:p>
-    <w:p/>
-    <w:p>
+    <w:p>
+      <w:pPr>
+        <w:jc w:val="center"/>
+      </w:pPr>
+      <w:r>
+        <w:t>R</w:t>
+      </w:r>
+    </w:p>
+    <w:p>
+      <w:pPr>
+        <w:jc w:val="center"/>
+      </w:pPr>
       <w:r>
         <w:rPr>
           <w:noProof/>
           <w:lang w:eastAsia="pl-PL"/>
         </w:rPr>
-        <w:lastRenderedPageBreak/>
         <w:drawing>
           <wp:inline distT="0" distB="0" distL="0" distR="0">
-            <wp:extent cx="5760720" cy="3163494"/>
-            <wp:effectExtent l="19050" t="0" r="0" b="0"/>
-            <wp:docPr id="54" name="Obraz 54"/>
+            <wp:extent cx="5382895" cy="3093085"/>
+            <wp:effectExtent l="19050" t="0" r="8255" b="0"/>
+            <wp:docPr id="6" name="Obraz 1" descr="http://forum.videohelp.com/images/guides/p1826452/usbcable.jpg"/>
             <wp:cNvGraphicFramePr>
               <a:graphicFrameLocks xmlns:a="http://schemas.openxmlformats.org/drawingml/2006/main" noChangeAspect="1"/>
             </wp:cNvGraphicFramePr>
@@ -1962,7 +2370,7 @@
               <a:graphicData uri="http://schemas.openxmlformats.org/drawingml/2006/picture">
                 <pic:pic xmlns:pic="http://schemas.openxmlformats.org/drawingml/2006/picture">
                   <pic:nvPicPr>
-                    <pic:cNvPr id="0" name="Picture 54"/>
+                    <pic:cNvPr id="0" name="Picture 1" descr="http://forum.videohelp.com/images/guides/p1826452/usbcable.jpg"/>
                     <pic:cNvPicPr>
                       <a:picLocks noChangeAspect="1" noChangeArrowheads="1"/>
                     </pic:cNvPicPr>
@@ -1977,7 +2385,7 @@
                   <pic:spPr bwMode="auto">
                     <a:xfrm>
                       <a:off x="0" y="0"/>
-                      <a:ext cx="5760720" cy="3163494"/>
+                      <a:ext cx="5382895" cy="3093085"/>
                     </a:xfrm>
                     <a:prstGeom prst="rect">
                       <a:avLst/>
@@ -1998,59 +2406,7 @@
       </w:r>
     </w:p>
     <w:p/>
-    <w:p>
-      <w:r>
-        <w:rPr>
-          <w:noProof/>
-          <w:lang w:eastAsia="pl-PL"/>
-        </w:rPr>
-        <w:drawing>
-          <wp:inline distT="0" distB="0" distL="0" distR="0">
-            <wp:extent cx="5760720" cy="3163494"/>
-            <wp:effectExtent l="19050" t="0" r="0" b="0"/>
-            <wp:docPr id="57" name="Obraz 57"/>
-            <wp:cNvGraphicFramePr>
-              <a:graphicFrameLocks xmlns:a="http://schemas.openxmlformats.org/drawingml/2006/main" noChangeAspect="1"/>
-            </wp:cNvGraphicFramePr>
-            <a:graphic xmlns:a="http://schemas.openxmlformats.org/drawingml/2006/main">
-              <a:graphicData uri="http://schemas.openxmlformats.org/drawingml/2006/picture">
-                <pic:pic xmlns:pic="http://schemas.openxmlformats.org/drawingml/2006/picture">
-                  <pic:nvPicPr>
-                    <pic:cNvPr id="0" name="Picture 57"/>
-                    <pic:cNvPicPr>
-                      <a:picLocks noChangeAspect="1" noChangeArrowheads="1"/>
-                    </pic:cNvPicPr>
-                  </pic:nvPicPr>
-                  <pic:blipFill>
-                    <a:blip r:embed="rId16" cstate="print"/>
-                    <a:srcRect/>
-                    <a:stretch>
-                      <a:fillRect/>
-                    </a:stretch>
-                  </pic:blipFill>
-                  <pic:spPr bwMode="auto">
-                    <a:xfrm>
-                      <a:off x="0" y="0"/>
-                      <a:ext cx="5760720" cy="3163494"/>
-                    </a:xfrm>
-                    <a:prstGeom prst="rect">
-                      <a:avLst/>
-                    </a:prstGeom>
-                    <a:noFill/>
-                    <a:ln w="9525">
-                      <a:noFill/>
-                      <a:miter lim="800000"/>
-                      <a:headEnd/>
-                      <a:tailEnd/>
-                    </a:ln>
-                  </pic:spPr>
-                </pic:pic>
-              </a:graphicData>
-            </a:graphic>
-          </wp:inline>
-        </w:drawing>
-      </w:r>
-    </w:p>
+    <w:p/>
     <w:p/>
     <w:p/>
     <w:p/>
@@ -2388,7 +2744,7 @@
                     </pic:cNvPicPr>
                   </pic:nvPicPr>
                   <pic:blipFill>
-                    <a:blip r:embed="rId17" cstate="print"/>
+                    <a:blip r:embed="rId16" cstate="print"/>
                     <a:srcRect l="8849" t="20944" r="2203" b="22877"/>
                     <a:stretch>
                       <a:fillRect/>
@@ -2517,7 +2873,7 @@
                     </pic:cNvPicPr>
                   </pic:nvPicPr>
                   <pic:blipFill>
-                    <a:blip r:embed="rId18" cstate="print"/>
+                    <a:blip r:embed="rId17" cstate="print"/>
                     <a:srcRect l="32783" t="15725" r="28728" b="38084"/>
                     <a:stretch>
                       <a:fillRect/>
@@ -2800,7 +3156,7 @@
                     </pic:cNvPicPr>
                   </pic:nvPicPr>
                   <pic:blipFill>
-                    <a:blip r:embed="rId19" cstate="print"/>
+                    <a:blip r:embed="rId18" cstate="print"/>
                     <a:srcRect/>
                     <a:stretch>
                       <a:fillRect/>
@@ -3066,13 +3422,7 @@
                     <w:jc w:val="center"/>
                   </w:pPr>
                   <w:r>
-                    <w:t xml:space="preserve">Rysunek </w:t>
-                  </w:r>
-                  <w:r>
-                    <w:t>5</w:t>
-                  </w:r>
-                  <w:r>
-                    <w:t>. Symulacja odbioru i końca transmisji pakietu.</w:t>
+                    <w:t>Rysunek 5. Symulacja odbioru i końca transmisji pakietu.</w:t>
                   </w:r>
                 </w:p>
               </w:txbxContent>
@@ -3111,7 +3461,7 @@
                     </pic:cNvPicPr>
                   </pic:nvPicPr>
                   <pic:blipFill>
-                    <a:blip r:embed="rId20" cstate="print"/>
+                    <a:blip r:embed="rId19" cstate="print"/>
                     <a:srcRect l="14783" t="29288" r="7044" b="46582"/>
                     <a:stretch>
                       <a:fillRect/>
@@ -3153,13 +3503,7 @@
                     <w:jc w:val="center"/>
                   </w:pPr>
                   <w:r>
-                    <w:t xml:space="preserve">Rysunek </w:t>
-                  </w:r>
-                  <w:r>
-                    <w:t>4</w:t>
-                  </w:r>
-                  <w:r>
-                    <w:t>. Symulacja synchronizacji transmisji pakietu.</w:t>
+                    <w:t>Rysunek 4. Symulacja synchronizacji transmisji pakietu.</w:t>
                   </w:r>
                 </w:p>
               </w:txbxContent>
@@ -3198,7 +3542,7 @@
                     </pic:cNvPicPr>
                   </pic:nvPicPr>
                   <pic:blipFill>
-                    <a:blip r:embed="rId21" cstate="print"/>
+                    <a:blip r:embed="rId20" cstate="print"/>
                     <a:srcRect l="13736" t="27993" r="7932" b="46409"/>
                     <a:stretch>
                       <a:fillRect/>
@@ -5823,7 +6167,7 @@
                     </pic:cNvPicPr>
                   </pic:nvPicPr>
                   <pic:blipFill>
-                    <a:blip r:embed="rId22" cstate="print"/>
+                    <a:blip r:embed="rId21" cstate="print"/>
                     <a:srcRect l="29179" t="18790" r="46661" b="35430"/>
                     <a:stretch>
                       <a:fillRect/>
@@ -6749,7 +7093,7 @@
                     </pic:cNvPicPr>
                   </pic:nvPicPr>
                   <pic:blipFill>
-                    <a:blip r:embed="rId22" cstate="print"/>
+                    <a:blip r:embed="rId21" cstate="print"/>
                     <a:srcRect l="59056" t="27304" r="16738" b="33788"/>
                     <a:stretch>
                       <a:fillRect/>
@@ -7361,7 +7705,7 @@
                     </pic:cNvPicPr>
                   </pic:nvPicPr>
                   <pic:blipFill>
-                    <a:blip r:embed="rId23" cstate="print"/>
+                    <a:blip r:embed="rId22" cstate="print"/>
                     <a:srcRect l="24686" t="9532" r="23170" b="66472"/>
                     <a:stretch>
                       <a:fillRect/>
@@ -7443,7 +7787,7 @@
                     </pic:cNvPicPr>
                   </pic:nvPicPr>
                   <pic:blipFill>
-                    <a:blip r:embed="rId24" cstate="print"/>
+                    <a:blip r:embed="rId23" cstate="print"/>
                     <a:srcRect l="17546" t="18291" r="17410" b="37094"/>
                     <a:stretch>
                       <a:fillRect/>
@@ -7544,7 +7888,7 @@
                     </pic:cNvPicPr>
                   </pic:nvPicPr>
                   <pic:blipFill>
-                    <a:blip r:embed="rId25" cstate="print"/>
+                    <a:blip r:embed="rId24" cstate="print"/>
                     <a:srcRect l="22182" t="37119" r="1001" b="16205"/>
                     <a:stretch>
                       <a:fillRect/>
@@ -8298,7 +8642,7 @@
       <w:r>
         <w:br/>
       </w:r>
-      <w:hyperlink r:id="rId26" w:history="1">
+      <w:hyperlink r:id="rId25" w:history="1">
         <w:r>
           <w:rPr>
             <w:rStyle w:val="Hipercze"/>
@@ -8333,7 +8677,7 @@
       <w:r>
         <w:br/>
       </w:r>
-      <w:hyperlink r:id="rId27" w:history="1">
+      <w:hyperlink r:id="rId26" w:history="1">
         <w:r>
           <w:rPr>
             <w:rStyle w:val="Hipercze"/>
@@ -8359,7 +8703,7 @@
       <w:r>
         <w:br/>
       </w:r>
-      <w:hyperlink r:id="rId28" w:history="1">
+      <w:hyperlink r:id="rId27" w:history="1">
         <w:r>
           <w:rPr>
             <w:rStyle w:val="Hipercze"/>
@@ -8382,7 +8726,7 @@
       <w:r>
         <w:br/>
       </w:r>
-      <w:hyperlink r:id="rId29" w:history="1">
+      <w:hyperlink r:id="rId28" w:history="1">
         <w:r>
           <w:rPr>
             <w:rStyle w:val="Hipercze"/>
@@ -8395,7 +8739,7 @@
       </w:r>
     </w:p>
     <w:sectPr>
-      <w:footerReference w:type="default" r:id="rId30"/>
+      <w:footerReference w:type="default" r:id="rId29"/>
       <w:pgSz w:w="11906" w:h="16838"/>
       <w:pgMar w:top="1417" w:right="1417" w:bottom="1417" w:left="1417" w:header="708" w:footer="708" w:gutter="0"/>
       <w:cols w:space="708"/>
@@ -8451,7 +8795,7 @@
             <w:rPr>
               <w:noProof/>
             </w:rPr>
-            <w:t>3</w:t>
+            <w:t>5</w:t>
           </w:r>
         </w:fldSimple>
       </w:p>
@@ -8719,6 +9063,119 @@
     </w:lvl>
   </w:abstractNum>
   <w:abstractNum w:abstractNumId="2">
+    <w:nsid w:val="22C16FCB"/>
+    <w:multiLevelType w:val="multilevel"/>
+    <w:tmpl w:val="20A00498"/>
+    <w:lvl w:ilvl="0">
+      <w:start w:val="1"/>
+      <w:numFmt w:val="decimal"/>
+      <w:lvlText w:val="%1"/>
+      <w:lvlJc w:val="left"/>
+      <w:pPr>
+        <w:ind w:left="360" w:hanging="360"/>
+      </w:pPr>
+      <w:rPr>
+        <w:rFonts w:hint="default"/>
+      </w:rPr>
+    </w:lvl>
+    <w:lvl w:ilvl="1">
+      <w:start w:val="1"/>
+      <w:numFmt w:val="decimal"/>
+      <w:lvlText w:val="%1.%2"/>
+      <w:lvlJc w:val="left"/>
+      <w:pPr>
+        <w:ind w:left="644" w:hanging="360"/>
+      </w:pPr>
+      <w:rPr>
+        <w:rFonts w:hint="default"/>
+      </w:rPr>
+    </w:lvl>
+    <w:lvl w:ilvl="2">
+      <w:start w:val="1"/>
+      <w:numFmt w:val="decimal"/>
+      <w:lvlText w:val="%1.%2.%3"/>
+      <w:lvlJc w:val="left"/>
+      <w:pPr>
+        <w:ind w:left="1288" w:hanging="720"/>
+      </w:pPr>
+      <w:rPr>
+        <w:rFonts w:hint="default"/>
+      </w:rPr>
+    </w:lvl>
+    <w:lvl w:ilvl="3">
+      <w:start w:val="1"/>
+      <w:numFmt w:val="decimal"/>
+      <w:lvlText w:val="%1.%2.%3.%4"/>
+      <w:lvlJc w:val="left"/>
+      <w:pPr>
+        <w:ind w:left="1572" w:hanging="720"/>
+      </w:pPr>
+      <w:rPr>
+        <w:rFonts w:hint="default"/>
+      </w:rPr>
+    </w:lvl>
+    <w:lvl w:ilvl="4">
+      <w:start w:val="1"/>
+      <w:numFmt w:val="decimal"/>
+      <w:lvlText w:val="%1.%2.%3.%4.%5"/>
+      <w:lvlJc w:val="left"/>
+      <w:pPr>
+        <w:ind w:left="2216" w:hanging="1080"/>
+      </w:pPr>
+      <w:rPr>
+        <w:rFonts w:hint="default"/>
+      </w:rPr>
+    </w:lvl>
+    <w:lvl w:ilvl="5">
+      <w:start w:val="1"/>
+      <w:numFmt w:val="decimal"/>
+      <w:lvlText w:val="%1.%2.%3.%4.%5.%6"/>
+      <w:lvlJc w:val="left"/>
+      <w:pPr>
+        <w:ind w:left="2500" w:hanging="1080"/>
+      </w:pPr>
+      <w:rPr>
+        <w:rFonts w:hint="default"/>
+      </w:rPr>
+    </w:lvl>
+    <w:lvl w:ilvl="6">
+      <w:start w:val="1"/>
+      <w:numFmt w:val="decimal"/>
+      <w:lvlText w:val="%1.%2.%3.%4.%5.%6.%7"/>
+      <w:lvlJc w:val="left"/>
+      <w:pPr>
+        <w:ind w:left="3144" w:hanging="1440"/>
+      </w:pPr>
+      <w:rPr>
+        <w:rFonts w:hint="default"/>
+      </w:rPr>
+    </w:lvl>
+    <w:lvl w:ilvl="7">
+      <w:start w:val="1"/>
+      <w:numFmt w:val="decimal"/>
+      <w:lvlText w:val="%1.%2.%3.%4.%5.%6.%7.%8"/>
+      <w:lvlJc w:val="left"/>
+      <w:pPr>
+        <w:ind w:left="3428" w:hanging="1440"/>
+      </w:pPr>
+      <w:rPr>
+        <w:rFonts w:hint="default"/>
+      </w:rPr>
+    </w:lvl>
+    <w:lvl w:ilvl="8">
+      <w:start w:val="1"/>
+      <w:numFmt w:val="decimal"/>
+      <w:lvlText w:val="%1.%2.%3.%4.%5.%6.%7.%8.%9"/>
+      <w:lvlJc w:val="left"/>
+      <w:pPr>
+        <w:ind w:left="3712" w:hanging="1440"/>
+      </w:pPr>
+      <w:rPr>
+        <w:rFonts w:hint="default"/>
+      </w:rPr>
+    </w:lvl>
+  </w:abstractNum>
+  <w:abstractNum w:abstractNumId="3">
     <w:nsid w:val="270B1CB9"/>
     <w:multiLevelType w:val="hybridMultilevel"/>
     <w:tmpl w:val="3A02AB96"/>
@@ -8831,7 +9288,7 @@
       </w:rPr>
     </w:lvl>
   </w:abstractNum>
-  <w:abstractNum w:abstractNumId="3">
+  <w:abstractNum w:abstractNumId="4">
     <w:nsid w:val="2E800E39"/>
     <w:multiLevelType w:val="hybridMultilevel"/>
     <w:tmpl w:val="C08E8AE4"/>
@@ -8944,7 +9401,7 @@
       </w:rPr>
     </w:lvl>
   </w:abstractNum>
-  <w:abstractNum w:abstractNumId="4">
+  <w:abstractNum w:abstractNumId="5">
     <w:nsid w:val="370F7660"/>
     <w:multiLevelType w:val="hybridMultilevel"/>
     <w:tmpl w:val="EFDEA034"/>
@@ -9033,7 +9490,7 @@
       </w:pPr>
     </w:lvl>
   </w:abstractNum>
-  <w:abstractNum w:abstractNumId="5">
+  <w:abstractNum w:abstractNumId="6">
     <w:nsid w:val="3DE10EA1"/>
     <w:multiLevelType w:val="hybridMultilevel"/>
     <w:tmpl w:val="F4D6629C"/>
@@ -9146,7 +9603,120 @@
       </w:rPr>
     </w:lvl>
   </w:abstractNum>
-  <w:abstractNum w:abstractNumId="6">
+  <w:abstractNum w:abstractNumId="7">
+    <w:nsid w:val="42E2136F"/>
+    <w:multiLevelType w:val="hybridMultilevel"/>
+    <w:tmpl w:val="58565EF8"/>
+    <w:lvl w:ilvl="0" w:tplc="04150001">
+      <w:start w:val="1"/>
+      <w:numFmt w:val="bullet"/>
+      <w:lvlText w:val=""/>
+      <w:lvlJc w:val="left"/>
+      <w:pPr>
+        <w:ind w:left="1004" w:hanging="360"/>
+      </w:pPr>
+      <w:rPr>
+        <w:rFonts w:ascii="Symbol" w:hAnsi="Symbol" w:hint="default"/>
+      </w:rPr>
+    </w:lvl>
+    <w:lvl w:ilvl="1" w:tplc="04150003" w:tentative="1">
+      <w:start w:val="1"/>
+      <w:numFmt w:val="bullet"/>
+      <w:lvlText w:val="o"/>
+      <w:lvlJc w:val="left"/>
+      <w:pPr>
+        <w:ind w:left="1724" w:hanging="360"/>
+      </w:pPr>
+      <w:rPr>
+        <w:rFonts w:ascii="Courier New" w:hAnsi="Courier New" w:cs="Courier New" w:hint="default"/>
+      </w:rPr>
+    </w:lvl>
+    <w:lvl w:ilvl="2" w:tplc="04150005" w:tentative="1">
+      <w:start w:val="1"/>
+      <w:numFmt w:val="bullet"/>
+      <w:lvlText w:val=""/>
+      <w:lvlJc w:val="left"/>
+      <w:pPr>
+        <w:ind w:left="2444" w:hanging="360"/>
+      </w:pPr>
+      <w:rPr>
+        <w:rFonts w:ascii="Wingdings" w:hAnsi="Wingdings" w:hint="default"/>
+      </w:rPr>
+    </w:lvl>
+    <w:lvl w:ilvl="3" w:tplc="04150001" w:tentative="1">
+      <w:start w:val="1"/>
+      <w:numFmt w:val="bullet"/>
+      <w:lvlText w:val=""/>
+      <w:lvlJc w:val="left"/>
+      <w:pPr>
+        <w:ind w:left="3164" w:hanging="360"/>
+      </w:pPr>
+      <w:rPr>
+        <w:rFonts w:ascii="Symbol" w:hAnsi="Symbol" w:hint="default"/>
+      </w:rPr>
+    </w:lvl>
+    <w:lvl w:ilvl="4" w:tplc="04150003" w:tentative="1">
+      <w:start w:val="1"/>
+      <w:numFmt w:val="bullet"/>
+      <w:lvlText w:val="o"/>
+      <w:lvlJc w:val="left"/>
+      <w:pPr>
+        <w:ind w:left="3884" w:hanging="360"/>
+      </w:pPr>
+      <w:rPr>
+        <w:rFonts w:ascii="Courier New" w:hAnsi="Courier New" w:cs="Courier New" w:hint="default"/>
+      </w:rPr>
+    </w:lvl>
+    <w:lvl w:ilvl="5" w:tplc="04150005" w:tentative="1">
+      <w:start w:val="1"/>
+      <w:numFmt w:val="bullet"/>
+      <w:lvlText w:val=""/>
+      <w:lvlJc w:val="left"/>
+      <w:pPr>
+        <w:ind w:left="4604" w:hanging="360"/>
+      </w:pPr>
+      <w:rPr>
+        <w:rFonts w:ascii="Wingdings" w:hAnsi="Wingdings" w:hint="default"/>
+      </w:rPr>
+    </w:lvl>
+    <w:lvl w:ilvl="6" w:tplc="04150001" w:tentative="1">
+      <w:start w:val="1"/>
+      <w:numFmt w:val="bullet"/>
+      <w:lvlText w:val=""/>
+      <w:lvlJc w:val="left"/>
+      <w:pPr>
+        <w:ind w:left="5324" w:hanging="360"/>
+      </w:pPr>
+      <w:rPr>
+        <w:rFonts w:ascii="Symbol" w:hAnsi="Symbol" w:hint="default"/>
+      </w:rPr>
+    </w:lvl>
+    <w:lvl w:ilvl="7" w:tplc="04150003" w:tentative="1">
+      <w:start w:val="1"/>
+      <w:numFmt w:val="bullet"/>
+      <w:lvlText w:val="o"/>
+      <w:lvlJc w:val="left"/>
+      <w:pPr>
+        <w:ind w:left="6044" w:hanging="360"/>
+      </w:pPr>
+      <w:rPr>
+        <w:rFonts w:ascii="Courier New" w:hAnsi="Courier New" w:cs="Courier New" w:hint="default"/>
+      </w:rPr>
+    </w:lvl>
+    <w:lvl w:ilvl="8" w:tplc="04150005" w:tentative="1">
+      <w:start w:val="1"/>
+      <w:numFmt w:val="bullet"/>
+      <w:lvlText w:val=""/>
+      <w:lvlJc w:val="left"/>
+      <w:pPr>
+        <w:ind w:left="6764" w:hanging="360"/>
+      </w:pPr>
+      <w:rPr>
+        <w:rFonts w:ascii="Wingdings" w:hAnsi="Wingdings" w:hint="default"/>
+      </w:rPr>
+    </w:lvl>
+  </w:abstractNum>
+  <w:abstractNum w:abstractNumId="8">
     <w:nsid w:val="47250A73"/>
     <w:multiLevelType w:val="multilevel"/>
     <w:tmpl w:val="2DA2196E"/>
@@ -9259,7 +9829,7 @@
       </w:rPr>
     </w:lvl>
   </w:abstractNum>
-  <w:abstractNum w:abstractNumId="7">
+  <w:abstractNum w:abstractNumId="9">
     <w:nsid w:val="59456224"/>
     <w:multiLevelType w:val="hybridMultilevel"/>
     <w:tmpl w:val="5510C8D4"/>
@@ -9372,7 +9942,7 @@
       </w:rPr>
     </w:lvl>
   </w:abstractNum>
-  <w:abstractNum w:abstractNumId="8">
+  <w:abstractNum w:abstractNumId="10">
     <w:nsid w:val="5F076743"/>
     <w:multiLevelType w:val="hybridMultilevel"/>
     <w:tmpl w:val="8AECF294"/>
@@ -9485,7 +10055,7 @@
       </w:rPr>
     </w:lvl>
   </w:abstractNum>
-  <w:abstractNum w:abstractNumId="9">
+  <w:abstractNum w:abstractNumId="11">
     <w:nsid w:val="65C50475"/>
     <w:multiLevelType w:val="hybridMultilevel"/>
     <w:tmpl w:val="7618E184"/>
@@ -9598,7 +10168,7 @@
       </w:rPr>
     </w:lvl>
   </w:abstractNum>
-  <w:abstractNum w:abstractNumId="10">
+  <w:abstractNum w:abstractNumId="12">
     <w:nsid w:val="79835925"/>
     <w:multiLevelType w:val="hybridMultilevel"/>
     <w:tmpl w:val="7212AAC2"/>
@@ -9711,7 +10281,7 @@
       </w:rPr>
     </w:lvl>
   </w:abstractNum>
-  <w:abstractNum w:abstractNumId="11">
+  <w:abstractNum w:abstractNumId="13">
     <w:nsid w:val="7B7802BE"/>
     <w:multiLevelType w:val="hybridMultilevel"/>
     <w:tmpl w:val="C90C4F3C"/>
@@ -9797,7 +10367,7 @@
       </w:pPr>
     </w:lvl>
   </w:abstractNum>
-  <w:abstractNum w:abstractNumId="12">
+  <w:abstractNum w:abstractNumId="14">
     <w:nsid w:val="7C2A22C1"/>
     <w:multiLevelType w:val="hybridMultilevel"/>
     <w:tmpl w:val="D8F0FA1A"/>
@@ -9910,7 +10480,7 @@
       </w:rPr>
     </w:lvl>
   </w:abstractNum>
-  <w:abstractNum w:abstractNumId="13">
+  <w:abstractNum w:abstractNumId="15">
     <w:nsid w:val="7E5B43FC"/>
     <w:multiLevelType w:val="hybridMultilevel"/>
     <w:tmpl w:val="CFF20C9A"/>
@@ -10024,46 +10594,52 @@
     </w:lvl>
   </w:abstractNum>
   <w:num w:numId="1">
+    <w:abstractNumId w:val="5"/>
+  </w:num>
+  <w:num w:numId="2">
+    <w:abstractNumId w:val="10"/>
+  </w:num>
+  <w:num w:numId="3">
+    <w:abstractNumId w:val="9"/>
+  </w:num>
+  <w:num w:numId="4">
+    <w:abstractNumId w:val="15"/>
+  </w:num>
+  <w:num w:numId="5">
+    <w:abstractNumId w:val="14"/>
+  </w:num>
+  <w:num w:numId="6">
+    <w:abstractNumId w:val="12"/>
+  </w:num>
+  <w:num w:numId="7">
     <w:abstractNumId w:val="4"/>
   </w:num>
-  <w:num w:numId="2">
-    <w:abstractNumId w:val="8"/>
-  </w:num>
-  <w:num w:numId="3">
-    <w:abstractNumId w:val="7"/>
-  </w:num>
-  <w:num w:numId="4">
-    <w:abstractNumId w:val="13"/>
-  </w:num>
-  <w:num w:numId="5">
-    <w:abstractNumId w:val="12"/>
-  </w:num>
-  <w:num w:numId="6">
-    <w:abstractNumId w:val="10"/>
-  </w:num>
-  <w:num w:numId="7">
+  <w:num w:numId="8">
     <w:abstractNumId w:val="3"/>
-  </w:num>
-  <w:num w:numId="8">
-    <w:abstractNumId w:val="2"/>
   </w:num>
   <w:num w:numId="9">
     <w:abstractNumId w:val="1"/>
   </w:num>
   <w:num w:numId="10">
-    <w:abstractNumId w:val="9"/>
+    <w:abstractNumId w:val="11"/>
   </w:num>
   <w:num w:numId="11">
-    <w:abstractNumId w:val="5"/>
+    <w:abstractNumId w:val="6"/>
   </w:num>
   <w:num w:numId="12">
-    <w:abstractNumId w:val="6"/>
+    <w:abstractNumId w:val="8"/>
   </w:num>
   <w:num w:numId="13">
     <w:abstractNumId w:val="0"/>
   </w:num>
   <w:num w:numId="14">
-    <w:abstractNumId w:val="11"/>
+    <w:abstractNumId w:val="13"/>
+  </w:num>
+  <w:num w:numId="15">
+    <w:abstractNumId w:val="2"/>
+  </w:num>
+  <w:num w:numId="16">
+    <w:abstractNumId w:val="7"/>
   </w:num>
 </w:numbering>
 </file>
@@ -10796,7 +11372,7 @@
 </file>
 
 <file path=customXml/itemProps1.xml><?xml version="1.0" encoding="utf-8"?>
-<ds:datastoreItem xmlns:ds="http://schemas.openxmlformats.org/officeDocument/2006/customXml" ds:itemID="{CF4C6238-70C5-4861-924B-5669B419EC73}">
+<ds:datastoreItem xmlns:ds="http://schemas.openxmlformats.org/officeDocument/2006/customXml" ds:itemID="{C1B2CC2D-78D2-4588-A4E3-224F3AE6432B}">
   <ds:schemaRefs>
     <ds:schemaRef ds:uri="http://schemas.openxmlformats.org/officeDocument/2006/bibliography"/>
   </ds:schemaRefs>

</xml_diff>